<commit_message>
Prima stesura: design goals e trade-off
</commit_message>
<xml_diff>
--- a/DOCUMENTAZIONE/4-System Design Document.docx
+++ b/DOCUMENTAZIONE/4-System Design Document.docx
@@ -702,30 +702,11 @@
     </w:p>
     <w:p>
       <w:pPr>
-        <w:rPr>
-          <w:rFonts w:hint="eastAsia"/>
-          <w:sz w:val="32"/>
-          <w:szCs w:val="32"/>
-          <w:lang w:val="it-IT"/>
-        </w:rPr>
-      </w:pPr>
-    </w:p>
-    <w:p>
-      <w:pPr>
-        <w:rPr>
-          <w:rFonts w:hint="eastAsia"/>
-          <w:sz w:val="32"/>
-          <w:szCs w:val="32"/>
-          <w:lang w:val="it-IT"/>
-        </w:rPr>
-      </w:pPr>
-    </w:p>
-    <w:p>
-      <w:pPr>
         <w:pStyle w:val="GpsTitolo"/>
       </w:pPr>
       <w:bookmarkStart w:id="0" w:name="_Toc102670806"/>
       <w:r>
+        <w:lastRenderedPageBreak/>
         <w:t>Membri del Team</w:t>
       </w:r>
       <w:bookmarkEnd w:id="0"/>
@@ -1481,6 +1462,13 @@
               </w:rPr>
               <w:t>Prima stesura</w:t>
             </w:r>
+            <w:r>
+              <w:rPr>
+                <w:rFonts w:ascii="Century Gothic" w:eastAsia="Droid Sans" w:hAnsi="Century Gothic" w:cs="Droid Sans"/>
+                <w:color w:val="auto"/>
+              </w:rPr>
+              <w:t>: aggiunta dello scopo del sistema, design goals e trade-off.</w:t>
+            </w:r>
           </w:p>
         </w:tc>
         <w:tc>
@@ -1684,9 +1672,7 @@
     </w:p>
     <w:p>
       <w:pPr>
-        <w:jc w:val="center"/>
-        <w:rPr>
-          <w:rFonts w:hint="eastAsia"/>
+        <w:rPr>
           <w:b/>
           <w:bCs/>
           <w:sz w:val="80"/>
@@ -1697,59 +1683,6 @@
     </w:p>
     <w:p>
       <w:pPr>
-        <w:jc w:val="center"/>
-        <w:rPr>
-          <w:rFonts w:hint="eastAsia"/>
-          <w:b/>
-          <w:bCs/>
-          <w:sz w:val="80"/>
-          <w:szCs w:val="80"/>
-          <w:lang w:val="it-IT"/>
-        </w:rPr>
-      </w:pPr>
-    </w:p>
-    <w:p>
-      <w:pPr>
-        <w:jc w:val="center"/>
-        <w:rPr>
-          <w:rFonts w:hint="eastAsia"/>
-          <w:b/>
-          <w:bCs/>
-          <w:sz w:val="80"/>
-          <w:szCs w:val="80"/>
-          <w:lang w:val="it-IT"/>
-        </w:rPr>
-      </w:pPr>
-    </w:p>
-    <w:p>
-      <w:pPr>
-        <w:jc w:val="center"/>
-        <w:rPr>
-          <w:rFonts w:hint="eastAsia"/>
-          <w:b/>
-          <w:bCs/>
-          <w:sz w:val="80"/>
-          <w:szCs w:val="80"/>
-          <w:lang w:val="it-IT"/>
-        </w:rPr>
-      </w:pPr>
-    </w:p>
-    <w:p>
-      <w:pPr>
-        <w:jc w:val="center"/>
-        <w:rPr>
-          <w:rFonts w:hint="eastAsia"/>
-          <w:b/>
-          <w:bCs/>
-          <w:sz w:val="80"/>
-          <w:szCs w:val="80"/>
-          <w:lang w:val="it-IT"/>
-        </w:rPr>
-      </w:pPr>
-    </w:p>
-    <w:p>
-      <w:pPr>
-        <w:jc w:val="center"/>
         <w:rPr>
           <w:rFonts w:hint="eastAsia"/>
           <w:b/>
@@ -1853,7 +1786,6 @@
             </w:r>
             <w:r>
               <w:rPr>
-                <w:rFonts w:hint="eastAsia"/>
                 <w:noProof/>
                 <w:webHidden/>
               </w:rPr>
@@ -1944,7 +1876,6 @@
             </w:r>
             <w:r>
               <w:rPr>
-                <w:rFonts w:hint="eastAsia"/>
                 <w:noProof/>
                 <w:webHidden/>
               </w:rPr>
@@ -2039,7 +1970,6 @@
             </w:r>
             <w:r>
               <w:rPr>
-                <w:rFonts w:hint="eastAsia"/>
                 <w:noProof/>
                 <w:webHidden/>
               </w:rPr>
@@ -2564,7 +2494,6 @@
             </w:r>
             <w:r>
               <w:rPr>
-                <w:rFonts w:hint="eastAsia"/>
                 <w:noProof/>
                 <w:webHidden/>
               </w:rPr>
@@ -2659,7 +2588,6 @@
             </w:r>
             <w:r>
               <w:rPr>
-                <w:rFonts w:hint="eastAsia"/>
                 <w:noProof/>
                 <w:webHidden/>
               </w:rPr>
@@ -3356,7 +3284,6 @@
             </w:r>
             <w:r>
               <w:rPr>
-                <w:rFonts w:hint="eastAsia"/>
                 <w:noProof/>
                 <w:webHidden/>
               </w:rPr>
@@ -3451,7 +3378,6 @@
             </w:r>
             <w:r>
               <w:rPr>
-                <w:rFonts w:hint="eastAsia"/>
                 <w:noProof/>
                 <w:webHidden/>
               </w:rPr>
@@ -3564,10 +3490,116 @@
     </w:p>
     <w:p>
       <w:pPr>
-        <w:rPr>
-          <w:rFonts w:hint="eastAsia"/>
-        </w:rPr>
-      </w:pPr>
+        <w:jc w:val="both"/>
+        <w:rPr>
+          <w:rFonts w:ascii="Garamond" w:hAnsi="Garamond" w:cstheme="minorHAnsi"/>
+          <w:lang w:val="it-IT"/>
+        </w:rPr>
+      </w:pPr>
+      <w:proofErr w:type="spellStart"/>
+      <w:r>
+        <w:rPr>
+          <w:rFonts w:ascii="Garamond" w:hAnsi="Garamond" w:cstheme="minorHAnsi"/>
+          <w:lang w:val="it-IT"/>
+        </w:rPr>
+        <w:t>Sa</w:t>
+      </w:r>
+      <w:r>
+        <w:rPr>
+          <w:rFonts w:ascii="Garamond" w:hAnsi="Garamond" w:cstheme="minorHAnsi"/>
+          <w:lang w:val="it-IT"/>
+        </w:rPr>
+        <w:t>lernArte</w:t>
+      </w:r>
+      <w:proofErr w:type="spellEnd"/>
+      <w:r>
+        <w:rPr>
+          <w:rFonts w:ascii="Garamond" w:hAnsi="Garamond" w:cstheme="minorHAnsi"/>
+          <w:lang w:val="it-IT"/>
+        </w:rPr>
+        <w:t xml:space="preserve"> si propone come obiettivo principale di realizzare un’agenzia online specializzata nella vendita di biglietti riguardanti mostre d’arte ed eventi teatrali e culturali nel salernitano. </w:t>
+      </w:r>
+      <w:r>
+        <w:rPr>
+          <w:rFonts w:ascii="Garamond" w:hAnsi="Garamond" w:cstheme="minorHAnsi"/>
+          <w:lang w:val="it-IT"/>
+        </w:rPr>
+        <w:t>L’</w:t>
+      </w:r>
+      <w:r>
+        <w:rPr>
+          <w:rFonts w:ascii="Garamond" w:hAnsi="Garamond" w:cstheme="minorHAnsi"/>
+          <w:lang w:val="it-IT"/>
+        </w:rPr>
+        <w:t>obiettivo</w:t>
+      </w:r>
+      <w:r>
+        <w:rPr>
+          <w:rFonts w:ascii="Garamond" w:hAnsi="Garamond" w:cstheme="minorHAnsi"/>
+          <w:lang w:val="it-IT"/>
+        </w:rPr>
+        <w:t xml:space="preserve"> è quello</w:t>
+      </w:r>
+      <w:r>
+        <w:rPr>
+          <w:rFonts w:ascii="Garamond" w:hAnsi="Garamond" w:cstheme="minorHAnsi"/>
+          <w:lang w:val="it-IT"/>
+        </w:rPr>
+        <w:t xml:space="preserve"> di facilitare </w:t>
+      </w:r>
+      <w:r>
+        <w:rPr>
+          <w:rFonts w:ascii="Garamond" w:hAnsi="Garamond" w:cstheme="minorHAnsi"/>
+          <w:lang w:val="it-IT"/>
+        </w:rPr>
+        <w:t>a</w:t>
+      </w:r>
+      <w:r>
+        <w:rPr>
+          <w:rFonts w:ascii="Garamond" w:hAnsi="Garamond" w:cstheme="minorHAnsi"/>
+          <w:lang w:val="it-IT"/>
+        </w:rPr>
+        <w:t xml:space="preserve"> tutti i cittadini la ricerca di iniziative culturali salernitane, raggruppando queste ultime in un unico ambiente semplice ed intuitivo, e di ottimizzare il lavoro di organizzatori di eventi che si interfacciano ai cittadini.</w:t>
+      </w:r>
+    </w:p>
+    <w:p>
+      <w:pPr>
+        <w:jc w:val="both"/>
+        <w:rPr>
+          <w:rFonts w:ascii="Garamond" w:hAnsi="Garamond" w:cstheme="minorHAnsi"/>
+          <w:lang w:val="it-IT"/>
+        </w:rPr>
+      </w:pPr>
+      <w:r>
+        <w:rPr>
+          <w:rFonts w:ascii="Garamond" w:hAnsi="Garamond" w:cstheme="minorHAnsi"/>
+          <w:lang w:val="it-IT"/>
+        </w:rPr>
+        <w:t xml:space="preserve">Il sistema è gestito da uno o più amministratori e permette l’iscrizione da parte di scolaresche, utenti e organizzatori d’eventi. </w:t>
+      </w:r>
+    </w:p>
+    <w:p>
+      <w:pPr>
+        <w:jc w:val="both"/>
+        <w:rPr>
+          <w:rFonts w:ascii="Garamond" w:hAnsi="Garamond" w:cstheme="minorHAnsi" w:hint="eastAsia"/>
+          <w:lang w:val="it-IT"/>
+        </w:rPr>
+      </w:pPr>
+      <w:r>
+        <w:rPr>
+          <w:rFonts w:ascii="Garamond" w:hAnsi="Garamond" w:cstheme="minorHAnsi"/>
+          <w:lang w:val="it-IT"/>
+        </w:rPr>
+        <w:t>La funzionalità principale del sistema consisterà nel permettere agli utenti iscritti alla piattaforma di acquistare biglietti per gli eventi caricati dall’organizzatore</w:t>
+      </w:r>
+      <w:r>
+        <w:rPr>
+          <w:rFonts w:ascii="Garamond" w:hAnsi="Garamond" w:cstheme="minorHAnsi"/>
+          <w:lang w:val="it-IT"/>
+        </w:rPr>
+        <w:t xml:space="preserve"> e approvati dall’amministratore. </w:t>
+      </w:r>
     </w:p>
     <w:p>
       <w:pPr>
@@ -3604,6 +3636,2243 @@
     <w:p>
       <w:pPr>
         <w:rPr>
+          <w:rFonts w:ascii="Garamond" w:hAnsi="Garamond"/>
+          <w:sz w:val="23"/>
+          <w:szCs w:val="23"/>
+          <w:lang w:val="it-IT"/>
+        </w:rPr>
+      </w:pPr>
+      <w:r>
+        <w:rPr>
+          <w:rFonts w:ascii="Garamond" w:hAnsi="Garamond"/>
+          <w:sz w:val="23"/>
+          <w:szCs w:val="23"/>
+          <w:lang w:val="it-IT"/>
+        </w:rPr>
+        <w:t>Nella presente sezione si andranno a presentare i Design Goals, ovvero le qualità sulle quali il sistema deve essere focalizzato, formalizzati esplicitamente così che qualsiasi importante decisione di design può essere fatta consistentemente seguendo lo stesso insieme di design goal.</w:t>
+      </w:r>
+    </w:p>
+    <w:p>
+      <w:pPr>
+        <w:rPr>
+          <w:rFonts w:ascii="Garamond" w:hAnsi="Garamond"/>
+          <w:sz w:val="23"/>
+          <w:szCs w:val="23"/>
+          <w:lang w:val="it-IT"/>
+        </w:rPr>
+      </w:pPr>
+      <w:r>
+        <w:rPr>
+          <w:rFonts w:ascii="Garamond" w:hAnsi="Garamond"/>
+          <w:sz w:val="23"/>
+          <w:szCs w:val="23"/>
+          <w:lang w:val="it-IT"/>
+        </w:rPr>
+        <w:t xml:space="preserve">I design goals sono stati suddivisi nelle seguenti categorie: </w:t>
+      </w:r>
+    </w:p>
+    <w:p>
+      <w:pPr>
+        <w:pStyle w:val="Paragrafoelenco"/>
+        <w:numPr>
+          <w:ilvl w:val="0"/>
+          <w:numId w:val="25"/>
+        </w:numPr>
+        <w:rPr>
+          <w:rFonts w:ascii="Garamond" w:hAnsi="Garamond"/>
+          <w:sz w:val="23"/>
+          <w:szCs w:val="23"/>
+          <w:lang w:val="it-IT"/>
+        </w:rPr>
+      </w:pPr>
+      <w:r>
+        <w:rPr>
+          <w:rFonts w:ascii="Garamond" w:hAnsi="Garamond"/>
+          <w:sz w:val="23"/>
+          <w:szCs w:val="23"/>
+          <w:lang w:val="it-IT"/>
+        </w:rPr>
+        <w:t>Usabilità: include i requisiti relativi alla facilità di utilizzo del sistema</w:t>
+      </w:r>
+    </w:p>
+    <w:p>
+      <w:pPr>
+        <w:pStyle w:val="Paragrafoelenco"/>
+        <w:numPr>
+          <w:ilvl w:val="0"/>
+          <w:numId w:val="25"/>
+        </w:numPr>
+        <w:rPr>
+          <w:rFonts w:ascii="Garamond" w:hAnsi="Garamond"/>
+          <w:sz w:val="23"/>
+          <w:szCs w:val="23"/>
+          <w:lang w:val="it-IT"/>
+        </w:rPr>
+      </w:pPr>
+      <w:r>
+        <w:rPr>
+          <w:rFonts w:ascii="Garamond" w:hAnsi="Garamond"/>
+          <w:sz w:val="23"/>
+          <w:szCs w:val="23"/>
+          <w:lang w:val="it-IT"/>
+        </w:rPr>
+        <w:t>Prestazioni: include i requisiti prestazionali imposti al sistema</w:t>
+      </w:r>
+    </w:p>
+    <w:p>
+      <w:pPr>
+        <w:pStyle w:val="Paragrafoelenco"/>
+        <w:numPr>
+          <w:ilvl w:val="0"/>
+          <w:numId w:val="25"/>
+        </w:numPr>
+        <w:rPr>
+          <w:rFonts w:ascii="Garamond" w:hAnsi="Garamond"/>
+          <w:sz w:val="23"/>
+          <w:szCs w:val="23"/>
+          <w:lang w:val="it-IT"/>
+        </w:rPr>
+      </w:pPr>
+      <w:r>
+        <w:rPr>
+          <w:rFonts w:ascii="Garamond" w:hAnsi="Garamond"/>
+          <w:sz w:val="23"/>
+          <w:szCs w:val="23"/>
+          <w:lang w:val="it-IT"/>
+        </w:rPr>
+        <w:t>Affidabilità: include i requisiti relativi all’affidabilità del sistema e delle sue componenti</w:t>
+      </w:r>
+    </w:p>
+    <w:p>
+      <w:pPr>
+        <w:pStyle w:val="Paragrafoelenco"/>
+        <w:numPr>
+          <w:ilvl w:val="0"/>
+          <w:numId w:val="25"/>
+        </w:numPr>
+        <w:rPr>
+          <w:rFonts w:ascii="Garamond" w:hAnsi="Garamond"/>
+          <w:sz w:val="23"/>
+          <w:szCs w:val="23"/>
+          <w:lang w:val="it-IT"/>
+        </w:rPr>
+      </w:pPr>
+      <w:r>
+        <w:rPr>
+          <w:rFonts w:ascii="Garamond" w:hAnsi="Garamond"/>
+          <w:sz w:val="23"/>
+          <w:szCs w:val="23"/>
+          <w:lang w:val="it-IT"/>
+        </w:rPr>
+        <w:t>Supportabilità: include i requisiti che fanno riferimento alla manutenzione del sistema</w:t>
+      </w:r>
+    </w:p>
+    <w:p>
+      <w:pPr>
+        <w:suppressAutoHyphens w:val="0"/>
+        <w:overflowPunct/>
+        <w:autoSpaceDE w:val="0"/>
+        <w:autoSpaceDN w:val="0"/>
+        <w:adjustRightInd w:val="0"/>
+        <w:textAlignment w:val="auto"/>
+        <w:rPr>
+          <w:rFonts w:ascii="Garamond" w:hAnsi="Garamond" w:cs="Garamond"/>
+          <w:kern w:val="0"/>
+          <w:sz w:val="23"/>
+          <w:szCs w:val="23"/>
+          <w:lang w:val="it-IT" w:bidi="ar-SA"/>
+        </w:rPr>
+      </w:pPr>
+      <w:r>
+        <w:rPr>
+          <w:rFonts w:ascii="Garamond" w:hAnsi="Garamond" w:cs="Garamond"/>
+          <w:kern w:val="0"/>
+          <w:sz w:val="23"/>
+          <w:szCs w:val="23"/>
+          <w:lang w:val="it-IT" w:bidi="ar-SA"/>
+        </w:rPr>
+        <w:t xml:space="preserve">Ciascun design goal è descritto da: </w:t>
+      </w:r>
+    </w:p>
+    <w:p>
+      <w:pPr>
+        <w:pStyle w:val="Paragrafoelenco"/>
+        <w:numPr>
+          <w:ilvl w:val="0"/>
+          <w:numId w:val="28"/>
+        </w:numPr>
+        <w:suppressAutoHyphens w:val="0"/>
+        <w:autoSpaceDE w:val="0"/>
+        <w:autoSpaceDN w:val="0"/>
+        <w:adjustRightInd w:val="0"/>
+        <w:textAlignment w:val="auto"/>
+        <w:rPr>
+          <w:rFonts w:ascii="Garamond" w:hAnsi="Garamond" w:cs="Garamond"/>
+          <w:kern w:val="0"/>
+          <w:sz w:val="23"/>
+          <w:szCs w:val="23"/>
+          <w:lang w:val="it-IT" w:bidi="ar-SA"/>
+        </w:rPr>
+      </w:pPr>
+      <w:r>
+        <w:rPr>
+          <w:rFonts w:ascii="Garamond" w:hAnsi="Garamond" w:cs="Garamond"/>
+          <w:b/>
+          <w:bCs/>
+          <w:kern w:val="0"/>
+          <w:sz w:val="23"/>
+          <w:szCs w:val="23"/>
+          <w:lang w:val="it-IT" w:bidi="ar-SA"/>
+        </w:rPr>
+        <w:t>Rank</w:t>
+      </w:r>
+      <w:r>
+        <w:rPr>
+          <w:rFonts w:ascii="Garamond" w:hAnsi="Garamond" w:cs="Garamond"/>
+          <w:kern w:val="0"/>
+          <w:sz w:val="23"/>
+          <w:szCs w:val="23"/>
+          <w:lang w:val="it-IT" w:bidi="ar-SA"/>
+        </w:rPr>
+        <w:t xml:space="preserve">: </w:t>
+      </w:r>
+      <w:r>
+        <w:rPr>
+          <w:rFonts w:ascii="Garamond" w:hAnsi="Garamond" w:cs="Garamond"/>
+          <w:kern w:val="0"/>
+          <w:sz w:val="23"/>
+          <w:szCs w:val="23"/>
+          <w:lang w:val="it-IT" w:bidi="ar-SA"/>
+        </w:rPr>
+        <w:t xml:space="preserve">valore di priorità compreso tra 1 e </w:t>
+      </w:r>
+      <w:r>
+        <w:rPr>
+          <w:rFonts w:ascii="Garamond" w:hAnsi="Garamond" w:cs="Garamond"/>
+          <w:kern w:val="0"/>
+          <w:sz w:val="23"/>
+          <w:szCs w:val="23"/>
+          <w:lang w:val="it-IT" w:bidi="ar-SA"/>
+        </w:rPr>
+        <w:t>8</w:t>
+      </w:r>
+      <w:r>
+        <w:rPr>
+          <w:rFonts w:ascii="Garamond" w:hAnsi="Garamond" w:cs="Garamond"/>
+          <w:kern w:val="0"/>
+          <w:sz w:val="23"/>
+          <w:szCs w:val="23"/>
+          <w:lang w:val="it-IT" w:bidi="ar-SA"/>
+        </w:rPr>
+        <w:t xml:space="preserve"> (1 massima e </w:t>
+      </w:r>
+      <w:r>
+        <w:rPr>
+          <w:rFonts w:ascii="Garamond" w:hAnsi="Garamond" w:cs="Garamond"/>
+          <w:kern w:val="0"/>
+          <w:sz w:val="23"/>
+          <w:szCs w:val="23"/>
+          <w:lang w:val="it-IT" w:bidi="ar-SA"/>
+        </w:rPr>
+        <w:t>8</w:t>
+      </w:r>
+      <w:r>
+        <w:rPr>
+          <w:rFonts w:ascii="Garamond" w:hAnsi="Garamond" w:cs="Garamond"/>
+          <w:kern w:val="0"/>
+          <w:sz w:val="23"/>
+          <w:szCs w:val="23"/>
+          <w:lang w:val="it-IT" w:bidi="ar-SA"/>
+        </w:rPr>
+        <w:t xml:space="preserve"> minima). </w:t>
+      </w:r>
+    </w:p>
+    <w:p>
+      <w:pPr>
+        <w:pStyle w:val="Paragrafoelenco"/>
+        <w:numPr>
+          <w:ilvl w:val="0"/>
+          <w:numId w:val="28"/>
+        </w:numPr>
+        <w:suppressAutoHyphens w:val="0"/>
+        <w:autoSpaceDE w:val="0"/>
+        <w:autoSpaceDN w:val="0"/>
+        <w:adjustRightInd w:val="0"/>
+        <w:textAlignment w:val="auto"/>
+        <w:rPr>
+          <w:rFonts w:ascii="Garamond" w:hAnsi="Garamond" w:cs="Garamond"/>
+          <w:kern w:val="0"/>
+          <w:sz w:val="23"/>
+          <w:szCs w:val="23"/>
+          <w:lang w:val="it-IT" w:bidi="ar-SA"/>
+        </w:rPr>
+      </w:pPr>
+      <w:r>
+        <w:rPr>
+          <w:rFonts w:ascii="Garamond" w:hAnsi="Garamond" w:cs="Garamond"/>
+          <w:b/>
+          <w:bCs/>
+          <w:kern w:val="0"/>
+          <w:sz w:val="23"/>
+          <w:szCs w:val="23"/>
+          <w:lang w:val="it-IT" w:bidi="ar-SA"/>
+        </w:rPr>
+        <w:t>ID Design Goal</w:t>
+      </w:r>
+      <w:r>
+        <w:rPr>
+          <w:rFonts w:ascii="Garamond" w:hAnsi="Garamond" w:cs="Garamond"/>
+          <w:kern w:val="0"/>
+          <w:sz w:val="23"/>
+          <w:szCs w:val="23"/>
+          <w:lang w:val="it-IT" w:bidi="ar-SA"/>
+        </w:rPr>
+        <w:t>:</w:t>
+      </w:r>
+      <w:r>
+        <w:rPr>
+          <w:rFonts w:ascii="Garamond" w:hAnsi="Garamond" w:cs="Garamond"/>
+          <w:kern w:val="0"/>
+          <w:sz w:val="23"/>
+          <w:szCs w:val="23"/>
+          <w:lang w:val="it-IT" w:bidi="ar-SA"/>
+        </w:rPr>
+        <w:t xml:space="preserve"> un identificatore univoco e un nome esplicativo.</w:t>
+      </w:r>
+      <w:r>
+        <w:rPr>
+          <w:rFonts w:ascii="Garamond" w:hAnsi="Garamond" w:cs="Garamond"/>
+          <w:kern w:val="0"/>
+          <w:sz w:val="23"/>
+          <w:szCs w:val="23"/>
+          <w:lang w:val="it-IT" w:bidi="ar-SA"/>
+        </w:rPr>
+        <w:t xml:space="preserve"> </w:t>
+      </w:r>
+    </w:p>
+    <w:p>
+      <w:pPr>
+        <w:pStyle w:val="Paragrafoelenco"/>
+        <w:numPr>
+          <w:ilvl w:val="0"/>
+          <w:numId w:val="28"/>
+        </w:numPr>
+        <w:suppressAutoHyphens w:val="0"/>
+        <w:autoSpaceDE w:val="0"/>
+        <w:autoSpaceDN w:val="0"/>
+        <w:adjustRightInd w:val="0"/>
+        <w:textAlignment w:val="auto"/>
+        <w:rPr>
+          <w:rFonts w:ascii="Garamond" w:hAnsi="Garamond" w:cs="Garamond"/>
+          <w:kern w:val="0"/>
+          <w:sz w:val="23"/>
+          <w:szCs w:val="23"/>
+          <w:lang w:val="it-IT" w:bidi="ar-SA"/>
+        </w:rPr>
+      </w:pPr>
+      <w:r>
+        <w:rPr>
+          <w:rFonts w:ascii="Garamond" w:hAnsi="Garamond" w:cs="Garamond"/>
+          <w:b/>
+          <w:bCs/>
+          <w:kern w:val="0"/>
+          <w:sz w:val="23"/>
+          <w:szCs w:val="23"/>
+          <w:lang w:val="it-IT" w:bidi="ar-SA"/>
+        </w:rPr>
+        <w:t>Descrizione</w:t>
+      </w:r>
+      <w:r>
+        <w:rPr>
+          <w:rFonts w:ascii="Garamond" w:hAnsi="Garamond" w:cs="Garamond"/>
+          <w:b/>
+          <w:bCs/>
+          <w:kern w:val="0"/>
+          <w:sz w:val="23"/>
+          <w:szCs w:val="23"/>
+          <w:lang w:val="it-IT" w:bidi="ar-SA"/>
+        </w:rPr>
+        <w:t xml:space="preserve">: </w:t>
+      </w:r>
+      <w:r>
+        <w:rPr>
+          <w:rFonts w:ascii="Garamond" w:hAnsi="Garamond" w:cs="Garamond"/>
+          <w:kern w:val="0"/>
+          <w:sz w:val="23"/>
+          <w:szCs w:val="23"/>
+          <w:lang w:val="it-IT" w:bidi="ar-SA"/>
+        </w:rPr>
+        <w:t>una descrizione del design goal.</w:t>
+      </w:r>
+    </w:p>
+    <w:p>
+      <w:pPr>
+        <w:pStyle w:val="Paragrafoelenco"/>
+        <w:numPr>
+          <w:ilvl w:val="0"/>
+          <w:numId w:val="28"/>
+        </w:numPr>
+        <w:suppressAutoHyphens w:val="0"/>
+        <w:autoSpaceDE w:val="0"/>
+        <w:autoSpaceDN w:val="0"/>
+        <w:adjustRightInd w:val="0"/>
+        <w:textAlignment w:val="auto"/>
+        <w:rPr>
+          <w:rFonts w:ascii="Garamond" w:hAnsi="Garamond" w:cs="Garamond"/>
+          <w:kern w:val="0"/>
+          <w:sz w:val="23"/>
+          <w:szCs w:val="23"/>
+          <w:lang w:val="it-IT" w:bidi="ar-SA"/>
+        </w:rPr>
+      </w:pPr>
+      <w:r>
+        <w:rPr>
+          <w:rFonts w:ascii="Garamond" w:hAnsi="Garamond" w:cs="Garamond"/>
+          <w:b/>
+          <w:bCs/>
+          <w:kern w:val="0"/>
+          <w:sz w:val="23"/>
+          <w:szCs w:val="23"/>
+          <w:lang w:val="it-IT" w:bidi="ar-SA"/>
+        </w:rPr>
+        <w:t>Categoria</w:t>
+      </w:r>
+      <w:r>
+        <w:rPr>
+          <w:rFonts w:ascii="Garamond" w:hAnsi="Garamond" w:cs="Garamond"/>
+          <w:kern w:val="0"/>
+          <w:sz w:val="23"/>
+          <w:szCs w:val="23"/>
+          <w:lang w:val="it-IT" w:bidi="ar-SA"/>
+        </w:rPr>
+        <w:t xml:space="preserve">: </w:t>
+      </w:r>
+      <w:r>
+        <w:rPr>
+          <w:rFonts w:ascii="Garamond" w:hAnsi="Garamond" w:cs="Garamond"/>
+          <w:kern w:val="0"/>
+          <w:sz w:val="23"/>
+          <w:szCs w:val="23"/>
+          <w:lang w:val="it-IT" w:bidi="ar-SA"/>
+        </w:rPr>
+        <w:t>la categoria di appartenenza del design goal.</w:t>
+      </w:r>
+    </w:p>
+    <w:p>
+      <w:pPr>
+        <w:pStyle w:val="Paragrafoelenco"/>
+        <w:numPr>
+          <w:ilvl w:val="0"/>
+          <w:numId w:val="28"/>
+        </w:numPr>
+        <w:suppressAutoHyphens w:val="0"/>
+        <w:autoSpaceDE w:val="0"/>
+        <w:autoSpaceDN w:val="0"/>
+        <w:adjustRightInd w:val="0"/>
+        <w:textAlignment w:val="auto"/>
+        <w:rPr>
+          <w:rFonts w:ascii="Garamond" w:hAnsi="Garamond" w:cs="Garamond"/>
+          <w:kern w:val="0"/>
+          <w:sz w:val="23"/>
+          <w:szCs w:val="23"/>
+          <w:lang w:val="it-IT" w:bidi="ar-SA"/>
+        </w:rPr>
+      </w:pPr>
+      <w:r>
+        <w:rPr>
+          <w:rFonts w:ascii="Garamond" w:hAnsi="Garamond" w:cs="Garamond"/>
+          <w:b/>
+          <w:bCs/>
+          <w:kern w:val="0"/>
+          <w:sz w:val="23"/>
+          <w:szCs w:val="23"/>
+          <w:lang w:val="it-IT" w:bidi="ar-SA"/>
+        </w:rPr>
+        <w:t>RNF di origine</w:t>
+      </w:r>
+      <w:r>
+        <w:rPr>
+          <w:rFonts w:ascii="Garamond" w:hAnsi="Garamond" w:cs="Garamond"/>
+          <w:kern w:val="0"/>
+          <w:sz w:val="23"/>
+          <w:szCs w:val="23"/>
+          <w:lang w:val="it-IT" w:bidi="ar-SA"/>
+        </w:rPr>
+        <w:t>:</w:t>
+      </w:r>
+      <w:r>
+        <w:rPr>
+          <w:rFonts w:ascii="Garamond" w:hAnsi="Garamond" w:cs="Garamond"/>
+          <w:kern w:val="0"/>
+          <w:sz w:val="23"/>
+          <w:szCs w:val="23"/>
+          <w:lang w:val="it-IT" w:bidi="ar-SA"/>
+        </w:rPr>
+        <w:t xml:space="preserve"> il requisito non funzionale che lo ha generato. </w:t>
+      </w:r>
+    </w:p>
+    <w:tbl>
+      <w:tblPr>
+        <w:tblStyle w:val="Tabellagriglia5scura-colore1111"/>
+        <w:tblW w:w="11109" w:type="dxa"/>
+        <w:jc w:val="center"/>
+        <w:tblLayout w:type="fixed"/>
+        <w:tblLook w:val="0400" w:firstRow="0" w:lastRow="0" w:firstColumn="0" w:lastColumn="0" w:noHBand="0" w:noVBand="1"/>
+      </w:tblPr>
+      <w:tblGrid>
+        <w:gridCol w:w="2122"/>
+        <w:gridCol w:w="2126"/>
+        <w:gridCol w:w="4819"/>
+        <w:gridCol w:w="851"/>
+        <w:gridCol w:w="1191"/>
+      </w:tblGrid>
+      <w:tr>
+        <w:trPr>
+          <w:cnfStyle w:val="000000100000" w:firstRow="0" w:lastRow="0" w:firstColumn="0" w:lastColumn="0" w:oddVBand="0" w:evenVBand="0" w:oddHBand="1" w:evenHBand="0" w:firstRowFirstColumn="0" w:firstRowLastColumn="0" w:lastRowFirstColumn="0" w:lastRowLastColumn="0"/>
+          <w:trHeight w:val="992"/>
+          <w:jc w:val="center"/>
+        </w:trPr>
+        <w:tc>
+          <w:tcPr>
+            <w:tcW w:w="2122" w:type="dxa"/>
+            <w:shd w:val="clear" w:color="auto" w:fill="2E74B5"/>
+            <w:vAlign w:val="center"/>
+          </w:tcPr>
+          <w:p>
+            <w:pPr>
+              <w:widowControl w:val="0"/>
+              <w:overflowPunct/>
+              <w:jc w:val="center"/>
+              <w:textAlignment w:val="auto"/>
+              <w:rPr>
+                <w:rFonts w:ascii="Century Gothic" w:hAnsi="Century Gothic"/>
+                <w:color w:val="FFFFFF"/>
+                <w:szCs w:val="26"/>
+              </w:rPr>
+            </w:pPr>
+            <w:bookmarkStart w:id="5" w:name="_Hlk102899372"/>
+            <w:r>
+              <w:rPr>
+                <w:rFonts w:ascii="Century Gothic" w:eastAsia="Droid Sans" w:hAnsi="Century Gothic" w:cs="Droid Sans"/>
+                <w:b/>
+                <w:color w:val="FFFFFF"/>
+                <w:szCs w:val="26"/>
+              </w:rPr>
+              <w:t>Categoria</w:t>
+            </w:r>
+          </w:p>
+        </w:tc>
+        <w:tc>
+          <w:tcPr>
+            <w:tcW w:w="2126" w:type="dxa"/>
+            <w:shd w:val="clear" w:color="auto" w:fill="2E74B5"/>
+          </w:tcPr>
+          <w:p>
+            <w:pPr>
+              <w:widowControl w:val="0"/>
+              <w:overflowPunct/>
+              <w:jc w:val="center"/>
+              <w:textAlignment w:val="auto"/>
+              <w:rPr>
+                <w:rFonts w:ascii="Century Gothic" w:eastAsia="Droid Sans" w:hAnsi="Century Gothic" w:cs="Droid Sans"/>
+                <w:b/>
+                <w:color w:val="FFFFFF"/>
+                <w:szCs w:val="26"/>
+              </w:rPr>
+            </w:pPr>
+            <w:r>
+              <w:rPr>
+                <w:rFonts w:ascii="Century Gothic" w:eastAsia="Droid Sans" w:hAnsi="Century Gothic" w:cs="Droid Sans"/>
+                <w:b/>
+                <w:color w:val="FFFFFF"/>
+                <w:szCs w:val="26"/>
+              </w:rPr>
+              <w:t>ID Design Goal</w:t>
+            </w:r>
+          </w:p>
+        </w:tc>
+        <w:tc>
+          <w:tcPr>
+            <w:tcW w:w="4819" w:type="dxa"/>
+            <w:shd w:val="clear" w:color="auto" w:fill="2E74B5"/>
+            <w:vAlign w:val="center"/>
+          </w:tcPr>
+          <w:p>
+            <w:pPr>
+              <w:widowControl w:val="0"/>
+              <w:overflowPunct/>
+              <w:jc w:val="center"/>
+              <w:textAlignment w:val="auto"/>
+              <w:rPr>
+                <w:rFonts w:ascii="Century Gothic" w:hAnsi="Century Gothic"/>
+                <w:color w:val="FFFFFF"/>
+                <w:szCs w:val="26"/>
+              </w:rPr>
+            </w:pPr>
+            <w:r>
+              <w:rPr>
+                <w:rFonts w:ascii="Century Gothic" w:eastAsia="Droid Sans" w:hAnsi="Century Gothic" w:cs="Droid Sans"/>
+                <w:b/>
+                <w:color w:val="FFFFFF"/>
+                <w:szCs w:val="26"/>
+              </w:rPr>
+              <w:t>Descrizione</w:t>
+            </w:r>
+          </w:p>
+        </w:tc>
+        <w:tc>
+          <w:tcPr>
+            <w:tcW w:w="851" w:type="dxa"/>
+            <w:shd w:val="clear" w:color="auto" w:fill="2E74B5"/>
+          </w:tcPr>
+          <w:p>
+            <w:pPr>
+              <w:widowControl w:val="0"/>
+              <w:overflowPunct/>
+              <w:jc w:val="center"/>
+              <w:textAlignment w:val="auto"/>
+              <w:rPr>
+                <w:rFonts w:ascii="Century Gothic" w:eastAsia="Droid Sans" w:hAnsi="Century Gothic" w:cs="Droid Sans"/>
+                <w:b/>
+                <w:color w:val="FFFFFF"/>
+                <w:szCs w:val="26"/>
+              </w:rPr>
+            </w:pPr>
+            <w:r>
+              <w:rPr>
+                <w:rFonts w:ascii="Century Gothic" w:eastAsia="Droid Sans" w:hAnsi="Century Gothic" w:cs="Droid Sans"/>
+                <w:b/>
+                <w:color w:val="FFFFFF"/>
+                <w:szCs w:val="26"/>
+              </w:rPr>
+              <w:t>Rank</w:t>
+            </w:r>
+          </w:p>
+        </w:tc>
+        <w:tc>
+          <w:tcPr>
+            <w:tcW w:w="1191" w:type="dxa"/>
+            <w:shd w:val="clear" w:color="auto" w:fill="2E74B5"/>
+          </w:tcPr>
+          <w:p>
+            <w:pPr>
+              <w:widowControl w:val="0"/>
+              <w:overflowPunct/>
+              <w:jc w:val="center"/>
+              <w:textAlignment w:val="auto"/>
+              <w:rPr>
+                <w:rFonts w:ascii="Century Gothic" w:eastAsia="Droid Sans" w:hAnsi="Century Gothic" w:cs="Droid Sans"/>
+                <w:b/>
+                <w:color w:val="FFFFFF"/>
+                <w:szCs w:val="26"/>
+              </w:rPr>
+            </w:pPr>
+            <w:r>
+              <w:rPr>
+                <w:rFonts w:ascii="Century Gothic" w:eastAsia="Droid Sans" w:hAnsi="Century Gothic" w:cs="Droid Sans"/>
+                <w:b/>
+                <w:color w:val="FFFFFF"/>
+                <w:szCs w:val="26"/>
+              </w:rPr>
+              <w:t>RNF di origine</w:t>
+            </w:r>
+          </w:p>
+        </w:tc>
+      </w:tr>
+      <w:tr>
+        <w:trPr>
+          <w:trHeight w:val="918"/>
+          <w:jc w:val="center"/>
+        </w:trPr>
+        <w:tc>
+          <w:tcPr>
+            <w:tcW w:w="2122" w:type="dxa"/>
+            <w:vMerge w:val="restart"/>
+            <w:vAlign w:val="center"/>
+          </w:tcPr>
+          <w:p>
+            <w:pPr>
+              <w:widowControl w:val="0"/>
+              <w:overflowPunct/>
+              <w:jc w:val="center"/>
+              <w:textAlignment w:val="auto"/>
+              <w:rPr>
+                <w:rFonts w:ascii="Century Gothic" w:hAnsi="Century Gothic"/>
+                <w:color w:val="auto"/>
+              </w:rPr>
+            </w:pPr>
+            <w:r>
+              <w:rPr>
+                <w:rFonts w:ascii="Century Gothic" w:hAnsi="Century Gothic"/>
+                <w:color w:val="auto"/>
+              </w:rPr>
+              <w:t>Usabilità</w:t>
+            </w:r>
+          </w:p>
+        </w:tc>
+        <w:tc>
+          <w:tcPr>
+            <w:tcW w:w="2126" w:type="dxa"/>
+          </w:tcPr>
+          <w:p>
+            <w:pPr>
+              <w:widowControl w:val="0"/>
+              <w:overflowPunct/>
+              <w:jc w:val="center"/>
+              <w:textAlignment w:val="auto"/>
+              <w:rPr>
+                <w:rFonts w:ascii="Century Gothic" w:hAnsi="Century Gothic"/>
+                <w:color w:val="auto"/>
+              </w:rPr>
+            </w:pPr>
+          </w:p>
+          <w:p>
+            <w:pPr>
+              <w:jc w:val="center"/>
+              <w:rPr>
+                <w:rFonts w:ascii="Century Gothic" w:hAnsi="Century Gothic"/>
+              </w:rPr>
+            </w:pPr>
+            <w:r>
+              <w:rPr>
+                <w:rFonts w:ascii="Century Gothic" w:hAnsi="Century Gothic"/>
+              </w:rPr>
+              <w:t xml:space="preserve">DG_1 </w:t>
+            </w:r>
+          </w:p>
+          <w:p>
+            <w:pPr>
+              <w:jc w:val="center"/>
+              <w:rPr>
+                <w:rFonts w:ascii="Century Gothic" w:hAnsi="Century Gothic"/>
+              </w:rPr>
+            </w:pPr>
+            <w:proofErr w:type="spellStart"/>
+            <w:r>
+              <w:rPr>
+                <w:rFonts w:ascii="Century Gothic" w:hAnsi="Century Gothic"/>
+              </w:rPr>
+              <w:t>Interfacciabilità</w:t>
+            </w:r>
+            <w:proofErr w:type="spellEnd"/>
+          </w:p>
+        </w:tc>
+        <w:tc>
+          <w:tcPr>
+            <w:tcW w:w="4819" w:type="dxa"/>
+            <w:vAlign w:val="center"/>
+          </w:tcPr>
+          <w:p>
+            <w:pPr>
+              <w:widowControl w:val="0"/>
+              <w:overflowPunct/>
+              <w:jc w:val="center"/>
+              <w:textAlignment w:val="auto"/>
+              <w:rPr>
+                <w:rFonts w:ascii="Century Gothic" w:hAnsi="Century Gothic"/>
+                <w:color w:val="auto"/>
+              </w:rPr>
+            </w:pPr>
+            <w:r>
+              <w:rPr>
+                <w:rFonts w:ascii="Century Gothic" w:hAnsi="Century Gothic"/>
+                <w:color w:val="auto"/>
+              </w:rPr>
+              <w:t>Il sistema deve utilizzare interfacce</w:t>
+            </w:r>
+          </w:p>
+          <w:p>
+            <w:pPr>
+              <w:widowControl w:val="0"/>
+              <w:overflowPunct/>
+              <w:jc w:val="center"/>
+              <w:textAlignment w:val="auto"/>
+              <w:rPr>
+                <w:rFonts w:ascii="Century Gothic" w:hAnsi="Century Gothic"/>
+                <w:color w:val="auto"/>
+              </w:rPr>
+            </w:pPr>
+            <w:r>
+              <w:rPr>
+                <w:rFonts w:ascii="Century Gothic" w:hAnsi="Century Gothic"/>
+                <w:color w:val="auto"/>
+              </w:rPr>
+              <w:t xml:space="preserve">semplici grazie all’utilizzo di pulsanti ed etichette, menù chiari e di facile </w:t>
+            </w:r>
+          </w:p>
+          <w:p>
+            <w:pPr>
+              <w:widowControl w:val="0"/>
+              <w:overflowPunct/>
+              <w:jc w:val="center"/>
+              <w:textAlignment w:val="auto"/>
+              <w:rPr>
+                <w:rFonts w:ascii="Century Gothic" w:hAnsi="Century Gothic"/>
+                <w:color w:val="auto"/>
+              </w:rPr>
+            </w:pPr>
+            <w:r>
+              <w:rPr>
+                <w:rFonts w:ascii="Century Gothic" w:hAnsi="Century Gothic"/>
+                <w:color w:val="auto"/>
+              </w:rPr>
+              <w:t>gestione</w:t>
+            </w:r>
+          </w:p>
+        </w:tc>
+        <w:tc>
+          <w:tcPr>
+            <w:tcW w:w="851" w:type="dxa"/>
+          </w:tcPr>
+          <w:p>
+            <w:pPr>
+              <w:widowControl w:val="0"/>
+              <w:overflowPunct/>
+              <w:jc w:val="center"/>
+              <w:textAlignment w:val="auto"/>
+              <w:rPr>
+                <w:rFonts w:ascii="Century Gothic" w:hAnsi="Century Gothic"/>
+                <w:color w:val="auto"/>
+              </w:rPr>
+            </w:pPr>
+            <w:r>
+              <w:rPr>
+                <w:rFonts w:ascii="Century Gothic" w:hAnsi="Century Gothic"/>
+                <w:color w:val="auto"/>
+              </w:rPr>
+              <w:t>8</w:t>
+            </w:r>
+          </w:p>
+        </w:tc>
+        <w:tc>
+          <w:tcPr>
+            <w:tcW w:w="1191" w:type="dxa"/>
+          </w:tcPr>
+          <w:p>
+            <w:pPr>
+              <w:widowControl w:val="0"/>
+              <w:overflowPunct/>
+              <w:jc w:val="center"/>
+              <w:textAlignment w:val="auto"/>
+              <w:rPr>
+                <w:rFonts w:ascii="Century Gothic" w:hAnsi="Century Gothic"/>
+                <w:color w:val="auto"/>
+              </w:rPr>
+            </w:pPr>
+            <w:r>
+              <w:rPr>
+                <w:rFonts w:ascii="Century Gothic" w:hAnsi="Century Gothic"/>
+                <w:color w:val="auto"/>
+              </w:rPr>
+              <w:t>RNF_U1</w:t>
+            </w:r>
+          </w:p>
+        </w:tc>
+      </w:tr>
+      <w:tr>
+        <w:trPr>
+          <w:cnfStyle w:val="000000100000" w:firstRow="0" w:lastRow="0" w:firstColumn="0" w:lastColumn="0" w:oddVBand="0" w:evenVBand="0" w:oddHBand="1" w:evenHBand="0" w:firstRowFirstColumn="0" w:firstRowLastColumn="0" w:lastRowFirstColumn="0" w:lastRowLastColumn="0"/>
+          <w:trHeight w:val="918"/>
+          <w:jc w:val="center"/>
+        </w:trPr>
+        <w:tc>
+          <w:tcPr>
+            <w:tcW w:w="2122" w:type="dxa"/>
+            <w:vMerge/>
+            <w:vAlign w:val="center"/>
+          </w:tcPr>
+          <w:p>
+            <w:pPr>
+              <w:widowControl w:val="0"/>
+              <w:overflowPunct/>
+              <w:jc w:val="center"/>
+              <w:textAlignment w:val="auto"/>
+              <w:rPr>
+                <w:rFonts w:ascii="Century Gothic" w:eastAsia="Droid Sans" w:hAnsi="Century Gothic" w:cs="Droid Sans"/>
+                <w:color w:val="auto"/>
+              </w:rPr>
+            </w:pPr>
+          </w:p>
+        </w:tc>
+        <w:tc>
+          <w:tcPr>
+            <w:tcW w:w="2126" w:type="dxa"/>
+          </w:tcPr>
+          <w:p>
+            <w:pPr>
+              <w:widowControl w:val="0"/>
+              <w:overflowPunct/>
+              <w:jc w:val="center"/>
+              <w:textAlignment w:val="auto"/>
+              <w:rPr>
+                <w:rFonts w:ascii="Century Gothic" w:eastAsia="Droid Sans" w:hAnsi="Century Gothic" w:cs="Droid Sans"/>
+                <w:color w:val="auto"/>
+              </w:rPr>
+            </w:pPr>
+            <w:r>
+              <w:rPr>
+                <w:rFonts w:ascii="Century Gothic" w:eastAsia="Droid Sans" w:hAnsi="Century Gothic" w:cs="Droid Sans"/>
+                <w:color w:val="auto"/>
+              </w:rPr>
+              <w:t>DG_2 Utilità</w:t>
+            </w:r>
+          </w:p>
+        </w:tc>
+        <w:tc>
+          <w:tcPr>
+            <w:tcW w:w="4819" w:type="dxa"/>
+            <w:vAlign w:val="center"/>
+          </w:tcPr>
+          <w:p>
+            <w:pPr>
+              <w:widowControl w:val="0"/>
+              <w:overflowPunct/>
+              <w:jc w:val="center"/>
+              <w:textAlignment w:val="auto"/>
+              <w:rPr>
+                <w:rFonts w:ascii="Century Gothic" w:eastAsia="Droid Sans" w:hAnsi="Century Gothic" w:cs="Droid Sans"/>
+                <w:color w:val="auto"/>
+              </w:rPr>
+            </w:pPr>
+            <w:r>
+              <w:rPr>
+                <w:rFonts w:ascii="Century Gothic" w:eastAsia="Droid Sans" w:hAnsi="Century Gothic" w:cs="Droid Sans"/>
+                <w:color w:val="auto"/>
+              </w:rPr>
+              <w:t xml:space="preserve">Il sistema deve permettere di </w:t>
+            </w:r>
+          </w:p>
+          <w:p>
+            <w:pPr>
+              <w:widowControl w:val="0"/>
+              <w:overflowPunct/>
+              <w:jc w:val="center"/>
+              <w:textAlignment w:val="auto"/>
+              <w:rPr>
+                <w:rFonts w:ascii="Century Gothic" w:eastAsia="Droid Sans" w:hAnsi="Century Gothic" w:cs="Droid Sans"/>
+                <w:color w:val="auto"/>
+              </w:rPr>
+            </w:pPr>
+            <w:r>
+              <w:rPr>
+                <w:rFonts w:ascii="Century Gothic" w:eastAsia="Droid Sans" w:hAnsi="Century Gothic" w:cs="Droid Sans"/>
+                <w:color w:val="auto"/>
+              </w:rPr>
+              <w:t xml:space="preserve">concludere ogni operazione con un massimo di </w:t>
+            </w:r>
+            <w:proofErr w:type="gramStart"/>
+            <w:r>
+              <w:rPr>
+                <w:rFonts w:ascii="Century Gothic" w:eastAsia="Droid Sans" w:hAnsi="Century Gothic" w:cs="Droid Sans"/>
+                <w:color w:val="auto"/>
+              </w:rPr>
+              <w:t>10</w:t>
+            </w:r>
+            <w:proofErr w:type="gramEnd"/>
+            <w:r>
+              <w:rPr>
+                <w:rFonts w:ascii="Century Gothic" w:eastAsia="Droid Sans" w:hAnsi="Century Gothic" w:cs="Droid Sans"/>
+                <w:color w:val="auto"/>
+              </w:rPr>
+              <w:t xml:space="preserve"> passaggi. </w:t>
+            </w:r>
+          </w:p>
+        </w:tc>
+        <w:tc>
+          <w:tcPr>
+            <w:tcW w:w="851" w:type="dxa"/>
+          </w:tcPr>
+          <w:p>
+            <w:pPr>
+              <w:widowControl w:val="0"/>
+              <w:overflowPunct/>
+              <w:jc w:val="center"/>
+              <w:textAlignment w:val="auto"/>
+              <w:rPr>
+                <w:rFonts w:ascii="Century Gothic" w:eastAsia="Droid Sans" w:hAnsi="Century Gothic" w:cs="Droid Sans"/>
+                <w:color w:val="auto"/>
+              </w:rPr>
+            </w:pPr>
+            <w:r>
+              <w:rPr>
+                <w:rFonts w:ascii="Century Gothic" w:eastAsia="Droid Sans" w:hAnsi="Century Gothic" w:cs="Droid Sans"/>
+                <w:color w:val="auto"/>
+              </w:rPr>
+              <w:t>3</w:t>
+            </w:r>
+          </w:p>
+        </w:tc>
+        <w:tc>
+          <w:tcPr>
+            <w:tcW w:w="1191" w:type="dxa"/>
+          </w:tcPr>
+          <w:p>
+            <w:pPr>
+              <w:widowControl w:val="0"/>
+              <w:overflowPunct/>
+              <w:jc w:val="center"/>
+              <w:textAlignment w:val="auto"/>
+              <w:rPr>
+                <w:rFonts w:ascii="Century Gothic" w:eastAsia="Droid Sans" w:hAnsi="Century Gothic" w:cs="Droid Sans"/>
+                <w:color w:val="auto"/>
+              </w:rPr>
+            </w:pPr>
+            <w:r>
+              <w:rPr>
+                <w:rFonts w:ascii="Century Gothic" w:eastAsia="Droid Sans" w:hAnsi="Century Gothic" w:cs="Droid Sans"/>
+                <w:color w:val="auto"/>
+              </w:rPr>
+              <w:t>RNF_U2</w:t>
+            </w:r>
+          </w:p>
+        </w:tc>
+      </w:tr>
+      <w:tr>
+        <w:trPr>
+          <w:trHeight w:val="918"/>
+          <w:jc w:val="center"/>
+        </w:trPr>
+        <w:tc>
+          <w:tcPr>
+            <w:tcW w:w="2122" w:type="dxa"/>
+            <w:vAlign w:val="center"/>
+          </w:tcPr>
+          <w:p>
+            <w:pPr>
+              <w:widowControl w:val="0"/>
+              <w:overflowPunct/>
+              <w:jc w:val="center"/>
+              <w:textAlignment w:val="auto"/>
+              <w:rPr>
+                <w:rFonts w:ascii="Century Gothic" w:eastAsia="Droid Sans" w:hAnsi="Century Gothic" w:cs="Droid Sans"/>
+                <w:color w:val="auto"/>
+              </w:rPr>
+            </w:pPr>
+            <w:r>
+              <w:rPr>
+                <w:rFonts w:ascii="Century Gothic" w:eastAsia="Droid Sans" w:hAnsi="Century Gothic" w:cs="Droid Sans"/>
+                <w:color w:val="auto"/>
+              </w:rPr>
+              <w:t>Prestazioni</w:t>
+            </w:r>
+          </w:p>
+        </w:tc>
+        <w:tc>
+          <w:tcPr>
+            <w:tcW w:w="2126" w:type="dxa"/>
+          </w:tcPr>
+          <w:p>
+            <w:pPr>
+              <w:widowControl w:val="0"/>
+              <w:overflowPunct/>
+              <w:jc w:val="center"/>
+              <w:textAlignment w:val="auto"/>
+              <w:rPr>
+                <w:rFonts w:ascii="Century Gothic" w:eastAsia="Droid Sans" w:hAnsi="Century Gothic" w:cs="Droid Sans"/>
+                <w:color w:val="auto"/>
+              </w:rPr>
+            </w:pPr>
+            <w:r>
+              <w:rPr>
+                <w:rFonts w:ascii="Century Gothic" w:eastAsia="Droid Sans" w:hAnsi="Century Gothic" w:cs="Droid Sans"/>
+                <w:color w:val="auto"/>
+              </w:rPr>
+              <w:t>DG_3</w:t>
+            </w:r>
+          </w:p>
+          <w:p>
+            <w:pPr>
+              <w:widowControl w:val="0"/>
+              <w:overflowPunct/>
+              <w:jc w:val="center"/>
+              <w:textAlignment w:val="auto"/>
+              <w:rPr>
+                <w:rFonts w:ascii="Century Gothic" w:eastAsia="Droid Sans" w:hAnsi="Century Gothic" w:cs="Droid Sans"/>
+                <w:color w:val="auto"/>
+              </w:rPr>
+            </w:pPr>
+            <w:r>
+              <w:rPr>
+                <w:rFonts w:ascii="Century Gothic" w:eastAsia="Droid Sans" w:hAnsi="Century Gothic" w:cs="Droid Sans"/>
+                <w:color w:val="auto"/>
+              </w:rPr>
+              <w:t>Tempo di risposta</w:t>
+            </w:r>
+          </w:p>
+        </w:tc>
+        <w:tc>
+          <w:tcPr>
+            <w:tcW w:w="4819" w:type="dxa"/>
+            <w:vAlign w:val="center"/>
+          </w:tcPr>
+          <w:p>
+            <w:pPr>
+              <w:widowControl w:val="0"/>
+              <w:overflowPunct/>
+              <w:jc w:val="center"/>
+              <w:textAlignment w:val="auto"/>
+              <w:rPr>
+                <w:rFonts w:ascii="Century Gothic" w:eastAsia="Droid Sans" w:hAnsi="Century Gothic" w:cs="Droid Sans"/>
+                <w:color w:val="auto"/>
+              </w:rPr>
+            </w:pPr>
+            <w:r>
+              <w:rPr>
+                <w:rFonts w:ascii="Century Gothic" w:eastAsia="Droid Sans" w:hAnsi="Century Gothic" w:cs="Droid Sans"/>
+                <w:color w:val="auto"/>
+              </w:rPr>
+              <w:t xml:space="preserve">Il sistema deve garantire un tempo di risposta non superiore di </w:t>
+            </w:r>
+            <w:proofErr w:type="gramStart"/>
+            <w:r>
+              <w:rPr>
+                <w:rFonts w:ascii="Century Gothic" w:eastAsia="Droid Sans" w:hAnsi="Century Gothic" w:cs="Droid Sans"/>
+                <w:color w:val="auto"/>
+              </w:rPr>
+              <w:t>5</w:t>
+            </w:r>
+            <w:proofErr w:type="gramEnd"/>
+            <w:r>
+              <w:rPr>
+                <w:rFonts w:ascii="Century Gothic" w:eastAsia="Droid Sans" w:hAnsi="Century Gothic" w:cs="Droid Sans"/>
+                <w:color w:val="auto"/>
+              </w:rPr>
+              <w:t xml:space="preserve"> secondi</w:t>
+            </w:r>
+          </w:p>
+        </w:tc>
+        <w:tc>
+          <w:tcPr>
+            <w:tcW w:w="851" w:type="dxa"/>
+          </w:tcPr>
+          <w:p>
+            <w:pPr>
+              <w:widowControl w:val="0"/>
+              <w:overflowPunct/>
+              <w:jc w:val="center"/>
+              <w:textAlignment w:val="auto"/>
+              <w:rPr>
+                <w:rFonts w:ascii="Century Gothic" w:eastAsia="Droid Sans" w:hAnsi="Century Gothic" w:cs="Droid Sans"/>
+                <w:color w:val="auto"/>
+              </w:rPr>
+            </w:pPr>
+            <w:r>
+              <w:rPr>
+                <w:rFonts w:ascii="Century Gothic" w:eastAsia="Droid Sans" w:hAnsi="Century Gothic" w:cs="Droid Sans"/>
+                <w:color w:val="auto"/>
+              </w:rPr>
+              <w:t>2</w:t>
+            </w:r>
+          </w:p>
+        </w:tc>
+        <w:tc>
+          <w:tcPr>
+            <w:tcW w:w="1191" w:type="dxa"/>
+          </w:tcPr>
+          <w:p>
+            <w:pPr>
+              <w:widowControl w:val="0"/>
+              <w:overflowPunct/>
+              <w:jc w:val="center"/>
+              <w:textAlignment w:val="auto"/>
+              <w:rPr>
+                <w:rFonts w:ascii="Century Gothic" w:eastAsia="Droid Sans" w:hAnsi="Century Gothic" w:cs="Droid Sans"/>
+                <w:color w:val="auto"/>
+              </w:rPr>
+            </w:pPr>
+            <w:r>
+              <w:rPr>
+                <w:rFonts w:ascii="Century Gothic" w:eastAsia="Droid Sans" w:hAnsi="Century Gothic" w:cs="Droid Sans"/>
+                <w:color w:val="auto"/>
+              </w:rPr>
+              <w:t>RNF_P1</w:t>
+            </w:r>
+          </w:p>
+        </w:tc>
+      </w:tr>
+      <w:tr>
+        <w:trPr>
+          <w:cnfStyle w:val="000000100000" w:firstRow="0" w:lastRow="0" w:firstColumn="0" w:lastColumn="0" w:oddVBand="0" w:evenVBand="0" w:oddHBand="1" w:evenHBand="0" w:firstRowFirstColumn="0" w:firstRowLastColumn="0" w:lastRowFirstColumn="0" w:lastRowLastColumn="0"/>
+          <w:trHeight w:val="918"/>
+          <w:jc w:val="center"/>
+        </w:trPr>
+        <w:tc>
+          <w:tcPr>
+            <w:tcW w:w="2122" w:type="dxa"/>
+            <w:vMerge w:val="restart"/>
+            <w:vAlign w:val="center"/>
+          </w:tcPr>
+          <w:p>
+            <w:pPr>
+              <w:widowControl w:val="0"/>
+              <w:overflowPunct/>
+              <w:jc w:val="center"/>
+              <w:textAlignment w:val="auto"/>
+              <w:rPr>
+                <w:rFonts w:ascii="Century Gothic" w:eastAsia="Droid Sans" w:hAnsi="Century Gothic" w:cs="Droid Sans"/>
+                <w:color w:val="auto"/>
+              </w:rPr>
+            </w:pPr>
+            <w:r>
+              <w:rPr>
+                <w:rFonts w:ascii="Century Gothic" w:eastAsia="Droid Sans" w:hAnsi="Century Gothic" w:cs="Droid Sans"/>
+                <w:color w:val="auto"/>
+              </w:rPr>
+              <w:lastRenderedPageBreak/>
+              <w:t>Affidabilità</w:t>
+            </w:r>
+          </w:p>
+        </w:tc>
+        <w:tc>
+          <w:tcPr>
+            <w:tcW w:w="2126" w:type="dxa"/>
+          </w:tcPr>
+          <w:p>
+            <w:pPr>
+              <w:widowControl w:val="0"/>
+              <w:overflowPunct/>
+              <w:jc w:val="center"/>
+              <w:textAlignment w:val="auto"/>
+              <w:rPr>
+                <w:rFonts w:ascii="Century Gothic" w:eastAsia="Droid Sans" w:hAnsi="Century Gothic" w:cs="Droid Sans"/>
+                <w:color w:val="auto"/>
+              </w:rPr>
+            </w:pPr>
+            <w:r>
+              <w:rPr>
+                <w:rFonts w:ascii="Century Gothic" w:eastAsia="Droid Sans" w:hAnsi="Century Gothic" w:cs="Droid Sans"/>
+                <w:color w:val="auto"/>
+              </w:rPr>
+              <w:t>DG_4</w:t>
+            </w:r>
+          </w:p>
+          <w:p>
+            <w:pPr>
+              <w:widowControl w:val="0"/>
+              <w:overflowPunct/>
+              <w:jc w:val="center"/>
+              <w:textAlignment w:val="auto"/>
+              <w:rPr>
+                <w:rFonts w:ascii="Century Gothic" w:eastAsia="Droid Sans" w:hAnsi="Century Gothic" w:cs="Droid Sans"/>
+                <w:color w:val="auto"/>
+              </w:rPr>
+            </w:pPr>
+            <w:r>
+              <w:rPr>
+                <w:rFonts w:ascii="Century Gothic" w:eastAsia="Droid Sans" w:hAnsi="Century Gothic" w:cs="Droid Sans"/>
+                <w:color w:val="auto"/>
+              </w:rPr>
+              <w:t xml:space="preserve">Sicurezza </w:t>
+            </w:r>
+          </w:p>
+          <w:p>
+            <w:pPr>
+              <w:widowControl w:val="0"/>
+              <w:overflowPunct/>
+              <w:jc w:val="center"/>
+              <w:textAlignment w:val="auto"/>
+              <w:rPr>
+                <w:rFonts w:ascii="Century Gothic" w:eastAsia="Droid Sans" w:hAnsi="Century Gothic" w:cs="Droid Sans"/>
+                <w:color w:val="auto"/>
+              </w:rPr>
+            </w:pPr>
+            <w:r>
+              <w:rPr>
+                <w:rFonts w:ascii="Century Gothic" w:eastAsia="Droid Sans" w:hAnsi="Century Gothic" w:cs="Droid Sans"/>
+                <w:color w:val="auto"/>
+              </w:rPr>
+              <w:t>d’accesso</w:t>
+            </w:r>
+          </w:p>
+        </w:tc>
+        <w:tc>
+          <w:tcPr>
+            <w:tcW w:w="4819" w:type="dxa"/>
+            <w:vAlign w:val="center"/>
+          </w:tcPr>
+          <w:p>
+            <w:pPr>
+              <w:widowControl w:val="0"/>
+              <w:overflowPunct/>
+              <w:jc w:val="center"/>
+              <w:textAlignment w:val="auto"/>
+              <w:rPr>
+                <w:rFonts w:ascii="Century Gothic" w:hAnsi="Century Gothic"/>
+              </w:rPr>
+            </w:pPr>
+            <w:r>
+              <w:rPr>
+                <w:rFonts w:ascii="Century Gothic" w:eastAsia="Droid Sans" w:hAnsi="Century Gothic" w:cs="Droid Sans"/>
+                <w:color w:val="auto"/>
+              </w:rPr>
+              <w:t xml:space="preserve">Il sistema utilizzerà un </w:t>
+            </w:r>
+            <w:proofErr w:type="spellStart"/>
+            <w:r>
+              <w:rPr>
+                <w:rFonts w:ascii="Century Gothic" w:eastAsia="Droid Sans" w:hAnsi="Century Gothic" w:cs="Droid Sans"/>
+                <w:color w:val="auto"/>
+              </w:rPr>
+              <w:t>form</w:t>
+            </w:r>
+            <w:proofErr w:type="spellEnd"/>
+            <w:r>
+              <w:rPr>
+                <w:rFonts w:ascii="Century Gothic" w:eastAsia="Droid Sans" w:hAnsi="Century Gothic" w:cs="Droid Sans"/>
+                <w:color w:val="auto"/>
+              </w:rPr>
+              <w:t xml:space="preserve"> di autenticazione </w:t>
+            </w:r>
+            <w:r>
+              <w:rPr>
+                <w:rFonts w:ascii="Century Gothic" w:hAnsi="Century Gothic"/>
+              </w:rPr>
+              <w:t xml:space="preserve">che permetterà solo agli utenti </w:t>
+            </w:r>
+          </w:p>
+          <w:p>
+            <w:pPr>
+              <w:widowControl w:val="0"/>
+              <w:overflowPunct/>
+              <w:jc w:val="center"/>
+              <w:textAlignment w:val="auto"/>
+              <w:rPr>
+                <w:rFonts w:ascii="Century Gothic" w:hAnsi="Century Gothic"/>
+              </w:rPr>
+            </w:pPr>
+            <w:r>
+              <w:rPr>
+                <w:rFonts w:ascii="Century Gothic" w:hAnsi="Century Gothic"/>
+              </w:rPr>
+              <w:t>registrati al sistema di poter usufruire delle funzionalità ad essi concesse</w:t>
+            </w:r>
+          </w:p>
+        </w:tc>
+        <w:tc>
+          <w:tcPr>
+            <w:tcW w:w="851" w:type="dxa"/>
+          </w:tcPr>
+          <w:p>
+            <w:pPr>
+              <w:widowControl w:val="0"/>
+              <w:overflowPunct/>
+              <w:jc w:val="center"/>
+              <w:textAlignment w:val="auto"/>
+              <w:rPr>
+                <w:rFonts w:ascii="Century Gothic" w:eastAsia="Droid Sans" w:hAnsi="Century Gothic" w:cs="Droid Sans"/>
+                <w:color w:val="auto"/>
+              </w:rPr>
+            </w:pPr>
+            <w:r>
+              <w:rPr>
+                <w:rFonts w:ascii="Century Gothic" w:eastAsia="Droid Sans" w:hAnsi="Century Gothic" w:cs="Droid Sans"/>
+                <w:color w:val="auto"/>
+              </w:rPr>
+              <w:t>4</w:t>
+            </w:r>
+          </w:p>
+        </w:tc>
+        <w:tc>
+          <w:tcPr>
+            <w:tcW w:w="1191" w:type="dxa"/>
+          </w:tcPr>
+          <w:p>
+            <w:pPr>
+              <w:widowControl w:val="0"/>
+              <w:overflowPunct/>
+              <w:jc w:val="center"/>
+              <w:textAlignment w:val="auto"/>
+              <w:rPr>
+                <w:rFonts w:ascii="Century Gothic" w:eastAsia="Droid Sans" w:hAnsi="Century Gothic" w:cs="Droid Sans"/>
+                <w:color w:val="auto"/>
+              </w:rPr>
+            </w:pPr>
+            <w:r>
+              <w:rPr>
+                <w:rFonts w:ascii="Century Gothic" w:eastAsia="Droid Sans" w:hAnsi="Century Gothic" w:cs="Droid Sans"/>
+                <w:color w:val="auto"/>
+              </w:rPr>
+              <w:t>RNF_A1</w:t>
+            </w:r>
+          </w:p>
+        </w:tc>
+      </w:tr>
+      <w:tr>
+        <w:trPr>
+          <w:trHeight w:val="918"/>
+          <w:jc w:val="center"/>
+        </w:trPr>
+        <w:tc>
+          <w:tcPr>
+            <w:tcW w:w="2122" w:type="dxa"/>
+            <w:vMerge/>
+            <w:vAlign w:val="center"/>
+          </w:tcPr>
+          <w:p>
+            <w:pPr>
+              <w:widowControl w:val="0"/>
+              <w:overflowPunct/>
+              <w:jc w:val="center"/>
+              <w:textAlignment w:val="auto"/>
+              <w:rPr>
+                <w:rFonts w:ascii="Century Gothic" w:eastAsia="Droid Sans" w:hAnsi="Century Gothic" w:cs="Droid Sans"/>
+                <w:color w:val="auto"/>
+              </w:rPr>
+            </w:pPr>
+          </w:p>
+        </w:tc>
+        <w:tc>
+          <w:tcPr>
+            <w:tcW w:w="2126" w:type="dxa"/>
+          </w:tcPr>
+          <w:p>
+            <w:pPr>
+              <w:widowControl w:val="0"/>
+              <w:overflowPunct/>
+              <w:jc w:val="center"/>
+              <w:textAlignment w:val="auto"/>
+              <w:rPr>
+                <w:rFonts w:ascii="Century Gothic" w:eastAsia="Droid Sans" w:hAnsi="Century Gothic" w:cs="Droid Sans"/>
+                <w:color w:val="auto"/>
+              </w:rPr>
+            </w:pPr>
+            <w:r>
+              <w:rPr>
+                <w:rFonts w:ascii="Century Gothic" w:eastAsia="Droid Sans" w:hAnsi="Century Gothic" w:cs="Droid Sans"/>
+                <w:color w:val="auto"/>
+              </w:rPr>
+              <w:t>DG_5</w:t>
+            </w:r>
+          </w:p>
+          <w:p>
+            <w:pPr>
+              <w:widowControl w:val="0"/>
+              <w:overflowPunct/>
+              <w:jc w:val="center"/>
+              <w:textAlignment w:val="auto"/>
+              <w:rPr>
+                <w:rFonts w:ascii="Century Gothic" w:eastAsia="Droid Sans" w:hAnsi="Century Gothic" w:cs="Droid Sans"/>
+                <w:color w:val="auto"/>
+              </w:rPr>
+            </w:pPr>
+            <w:r>
+              <w:rPr>
+                <w:rFonts w:ascii="Century Gothic" w:eastAsia="Droid Sans" w:hAnsi="Century Gothic" w:cs="Droid Sans"/>
+                <w:color w:val="auto"/>
+              </w:rPr>
+              <w:t>Sicurezza dei dati</w:t>
+            </w:r>
+          </w:p>
+        </w:tc>
+        <w:tc>
+          <w:tcPr>
+            <w:tcW w:w="4819" w:type="dxa"/>
+            <w:vAlign w:val="center"/>
+          </w:tcPr>
+          <w:p>
+            <w:pPr>
+              <w:widowControl w:val="0"/>
+              <w:overflowPunct/>
+              <w:jc w:val="center"/>
+              <w:textAlignment w:val="auto"/>
+              <w:rPr>
+                <w:rFonts w:ascii="Century Gothic" w:eastAsia="Droid Sans" w:hAnsi="Century Gothic" w:cs="Droid Sans"/>
+                <w:color w:val="auto"/>
+              </w:rPr>
+            </w:pPr>
+            <w:r>
+              <w:rPr>
+                <w:rFonts w:ascii="Century Gothic" w:eastAsia="Droid Sans" w:hAnsi="Century Gothic" w:cs="Droid Sans"/>
+                <w:color w:val="auto"/>
+              </w:rPr>
+              <w:t xml:space="preserve">Il sistema memorizzerà le credenziali d’accesso degli utenti utilizzando la </w:t>
+            </w:r>
+          </w:p>
+          <w:p>
+            <w:pPr>
+              <w:widowControl w:val="0"/>
+              <w:overflowPunct/>
+              <w:jc w:val="center"/>
+              <w:textAlignment w:val="auto"/>
+              <w:rPr>
+                <w:rFonts w:ascii="Century Gothic" w:eastAsia="Droid Sans" w:hAnsi="Century Gothic" w:cs="Droid Sans"/>
+                <w:color w:val="auto"/>
+              </w:rPr>
+            </w:pPr>
+            <w:r>
+              <w:rPr>
+                <w:rFonts w:ascii="Century Gothic" w:eastAsia="Droid Sans" w:hAnsi="Century Gothic" w:cs="Droid Sans"/>
+                <w:color w:val="auto"/>
+              </w:rPr>
+              <w:t>c</w:t>
+            </w:r>
+            <w:r>
+              <w:rPr>
+                <w:rFonts w:ascii="Century Gothic" w:eastAsia="Droid Sans" w:hAnsi="Century Gothic" w:cs="Droid Sans"/>
+                <w:color w:val="auto"/>
+              </w:rPr>
+              <w:t xml:space="preserve">odifica SHA1 garantendo una </w:t>
+            </w:r>
+          </w:p>
+          <w:p>
+            <w:pPr>
+              <w:widowControl w:val="0"/>
+              <w:overflowPunct/>
+              <w:jc w:val="center"/>
+              <w:textAlignment w:val="auto"/>
+              <w:rPr>
+                <w:rFonts w:ascii="Century Gothic" w:eastAsia="Droid Sans" w:hAnsi="Century Gothic" w:cs="Droid Sans"/>
+                <w:color w:val="auto"/>
+              </w:rPr>
+            </w:pPr>
+            <w:r>
+              <w:rPr>
+                <w:rFonts w:ascii="Century Gothic" w:eastAsia="Droid Sans" w:hAnsi="Century Gothic" w:cs="Droid Sans"/>
+                <w:color w:val="auto"/>
+              </w:rPr>
+              <w:t>protezione dei dati sensibili</w:t>
+            </w:r>
+          </w:p>
+        </w:tc>
+        <w:tc>
+          <w:tcPr>
+            <w:tcW w:w="851" w:type="dxa"/>
+          </w:tcPr>
+          <w:p>
+            <w:pPr>
+              <w:widowControl w:val="0"/>
+              <w:overflowPunct/>
+              <w:jc w:val="center"/>
+              <w:textAlignment w:val="auto"/>
+              <w:rPr>
+                <w:rFonts w:ascii="Century Gothic" w:eastAsia="Droid Sans" w:hAnsi="Century Gothic" w:cs="Droid Sans"/>
+                <w:color w:val="auto"/>
+              </w:rPr>
+            </w:pPr>
+            <w:r>
+              <w:rPr>
+                <w:rFonts w:ascii="Century Gothic" w:eastAsia="Droid Sans" w:hAnsi="Century Gothic" w:cs="Droid Sans"/>
+                <w:color w:val="auto"/>
+              </w:rPr>
+              <w:t>1</w:t>
+            </w:r>
+          </w:p>
+        </w:tc>
+        <w:tc>
+          <w:tcPr>
+            <w:tcW w:w="1191" w:type="dxa"/>
+          </w:tcPr>
+          <w:p>
+            <w:pPr>
+              <w:widowControl w:val="0"/>
+              <w:overflowPunct/>
+              <w:jc w:val="center"/>
+              <w:textAlignment w:val="auto"/>
+              <w:rPr>
+                <w:rFonts w:ascii="Century Gothic" w:eastAsia="Droid Sans" w:hAnsi="Century Gothic" w:cs="Droid Sans"/>
+                <w:color w:val="auto"/>
+              </w:rPr>
+            </w:pPr>
+            <w:r>
+              <w:rPr>
+                <w:rFonts w:ascii="Century Gothic" w:eastAsia="Droid Sans" w:hAnsi="Century Gothic" w:cs="Droid Sans"/>
+                <w:color w:val="auto"/>
+              </w:rPr>
+              <w:t>RNF_A2</w:t>
+            </w:r>
+          </w:p>
+        </w:tc>
+      </w:tr>
+      <w:tr>
+        <w:trPr>
+          <w:cnfStyle w:val="000000100000" w:firstRow="0" w:lastRow="0" w:firstColumn="0" w:lastColumn="0" w:oddVBand="0" w:evenVBand="0" w:oddHBand="1" w:evenHBand="0" w:firstRowFirstColumn="0" w:firstRowLastColumn="0" w:lastRowFirstColumn="0" w:lastRowLastColumn="0"/>
+          <w:trHeight w:val="918"/>
+          <w:jc w:val="center"/>
+        </w:trPr>
+        <w:tc>
+          <w:tcPr>
+            <w:tcW w:w="2122" w:type="dxa"/>
+            <w:vMerge/>
+            <w:vAlign w:val="center"/>
+          </w:tcPr>
+          <w:p>
+            <w:pPr>
+              <w:widowControl w:val="0"/>
+              <w:overflowPunct/>
+              <w:jc w:val="center"/>
+              <w:textAlignment w:val="auto"/>
+              <w:rPr>
+                <w:rFonts w:ascii="Century Gothic" w:eastAsia="Droid Sans" w:hAnsi="Century Gothic" w:cs="Droid Sans"/>
+                <w:color w:val="auto"/>
+              </w:rPr>
+            </w:pPr>
+          </w:p>
+        </w:tc>
+        <w:tc>
+          <w:tcPr>
+            <w:tcW w:w="2126" w:type="dxa"/>
+          </w:tcPr>
+          <w:p>
+            <w:pPr>
+              <w:widowControl w:val="0"/>
+              <w:overflowPunct/>
+              <w:jc w:val="center"/>
+              <w:textAlignment w:val="auto"/>
+              <w:rPr>
+                <w:rFonts w:ascii="Century Gothic" w:eastAsia="Droid Sans" w:hAnsi="Century Gothic" w:cs="Droid Sans"/>
+                <w:color w:val="auto"/>
+              </w:rPr>
+            </w:pPr>
+            <w:r>
+              <w:rPr>
+                <w:rFonts w:ascii="Century Gothic" w:eastAsia="Droid Sans" w:hAnsi="Century Gothic" w:cs="Droid Sans"/>
+                <w:color w:val="auto"/>
+              </w:rPr>
+              <w:t>DG_6</w:t>
+            </w:r>
+          </w:p>
+          <w:p>
+            <w:pPr>
+              <w:widowControl w:val="0"/>
+              <w:overflowPunct/>
+              <w:jc w:val="center"/>
+              <w:textAlignment w:val="auto"/>
+              <w:rPr>
+                <w:rFonts w:ascii="Century Gothic" w:eastAsia="Droid Sans" w:hAnsi="Century Gothic" w:cs="Droid Sans"/>
+                <w:color w:val="auto"/>
+              </w:rPr>
+            </w:pPr>
+            <w:r>
+              <w:rPr>
+                <w:rFonts w:ascii="Century Gothic" w:eastAsia="Droid Sans" w:hAnsi="Century Gothic" w:cs="Droid Sans"/>
+                <w:color w:val="auto"/>
+              </w:rPr>
+              <w:t>Robustezza</w:t>
+            </w:r>
+          </w:p>
+        </w:tc>
+        <w:tc>
+          <w:tcPr>
+            <w:tcW w:w="4819" w:type="dxa"/>
+            <w:vAlign w:val="center"/>
+          </w:tcPr>
+          <w:p>
+            <w:pPr>
+              <w:widowControl w:val="0"/>
+              <w:overflowPunct/>
+              <w:jc w:val="center"/>
+              <w:textAlignment w:val="auto"/>
+              <w:rPr>
+                <w:rFonts w:ascii="Century Gothic" w:eastAsia="Droid Sans" w:hAnsi="Century Gothic" w:cs="Droid Sans"/>
+                <w:color w:val="auto"/>
+              </w:rPr>
+            </w:pPr>
+            <w:r>
+              <w:rPr>
+                <w:rFonts w:ascii="Century Gothic" w:hAnsi="Century Gothic"/>
+              </w:rPr>
+              <w:t xml:space="preserve">Il sistema controllerà il formato dei dati inseriti nei </w:t>
+            </w:r>
+            <w:proofErr w:type="spellStart"/>
+            <w:r>
+              <w:rPr>
+                <w:rFonts w:ascii="Century Gothic" w:hAnsi="Century Gothic"/>
+              </w:rPr>
+              <w:t>form</w:t>
+            </w:r>
+            <w:proofErr w:type="spellEnd"/>
+            <w:r>
+              <w:rPr>
+                <w:rFonts w:ascii="Century Gothic" w:hAnsi="Century Gothic"/>
+              </w:rPr>
+              <w:t xml:space="preserve"> così da garantire il corretto funzionamento del sito</w:t>
+            </w:r>
+          </w:p>
+        </w:tc>
+        <w:tc>
+          <w:tcPr>
+            <w:tcW w:w="851" w:type="dxa"/>
+          </w:tcPr>
+          <w:p>
+            <w:pPr>
+              <w:widowControl w:val="0"/>
+              <w:overflowPunct/>
+              <w:jc w:val="center"/>
+              <w:textAlignment w:val="auto"/>
+              <w:rPr>
+                <w:rFonts w:ascii="Century Gothic" w:eastAsia="Droid Sans" w:hAnsi="Century Gothic" w:cs="Droid Sans"/>
+                <w:color w:val="auto"/>
+              </w:rPr>
+            </w:pPr>
+            <w:r>
+              <w:rPr>
+                <w:rFonts w:ascii="Century Gothic" w:eastAsia="Droid Sans" w:hAnsi="Century Gothic" w:cs="Droid Sans"/>
+                <w:color w:val="auto"/>
+              </w:rPr>
+              <w:t>5</w:t>
+            </w:r>
+          </w:p>
+        </w:tc>
+        <w:tc>
+          <w:tcPr>
+            <w:tcW w:w="1191" w:type="dxa"/>
+          </w:tcPr>
+          <w:p>
+            <w:pPr>
+              <w:widowControl w:val="0"/>
+              <w:overflowPunct/>
+              <w:jc w:val="center"/>
+              <w:textAlignment w:val="auto"/>
+              <w:rPr>
+                <w:rFonts w:ascii="Century Gothic" w:eastAsia="Droid Sans" w:hAnsi="Century Gothic" w:cs="Droid Sans"/>
+                <w:color w:val="auto"/>
+              </w:rPr>
+            </w:pPr>
+            <w:r>
+              <w:rPr>
+                <w:rFonts w:ascii="Century Gothic" w:eastAsia="Droid Sans" w:hAnsi="Century Gothic" w:cs="Droid Sans"/>
+                <w:color w:val="auto"/>
+              </w:rPr>
+              <w:t>RNF_A3</w:t>
+            </w:r>
+          </w:p>
+        </w:tc>
+      </w:tr>
+      <w:tr>
+        <w:trPr>
+          <w:trHeight w:val="918"/>
+          <w:jc w:val="center"/>
+        </w:trPr>
+        <w:tc>
+          <w:tcPr>
+            <w:tcW w:w="2122" w:type="dxa"/>
+            <w:vMerge w:val="restart"/>
+            <w:vAlign w:val="center"/>
+          </w:tcPr>
+          <w:p>
+            <w:pPr>
+              <w:widowControl w:val="0"/>
+              <w:overflowPunct/>
+              <w:jc w:val="center"/>
+              <w:textAlignment w:val="auto"/>
+              <w:rPr>
+                <w:rFonts w:ascii="Century Gothic" w:eastAsia="Droid Sans" w:hAnsi="Century Gothic" w:cs="Droid Sans"/>
+                <w:color w:val="auto"/>
+              </w:rPr>
+            </w:pPr>
+            <w:r>
+              <w:rPr>
+                <w:rFonts w:ascii="Century Gothic" w:eastAsia="Droid Sans" w:hAnsi="Century Gothic" w:cs="Droid Sans"/>
+                <w:color w:val="auto"/>
+              </w:rPr>
+              <w:t>Supportabilità</w:t>
+            </w:r>
+          </w:p>
+        </w:tc>
+        <w:tc>
+          <w:tcPr>
+            <w:tcW w:w="2126" w:type="dxa"/>
+          </w:tcPr>
+          <w:p>
+            <w:pPr>
+              <w:widowControl w:val="0"/>
+              <w:overflowPunct/>
+              <w:jc w:val="center"/>
+              <w:textAlignment w:val="auto"/>
+              <w:rPr>
+                <w:rFonts w:ascii="Century Gothic" w:eastAsia="Droid Sans" w:hAnsi="Century Gothic" w:cs="Droid Sans"/>
+                <w:color w:val="auto"/>
+              </w:rPr>
+            </w:pPr>
+            <w:r>
+              <w:rPr>
+                <w:rFonts w:ascii="Century Gothic" w:eastAsia="Droid Sans" w:hAnsi="Century Gothic" w:cs="Droid Sans"/>
+                <w:color w:val="auto"/>
+              </w:rPr>
+              <w:t>DG_7</w:t>
+            </w:r>
+          </w:p>
+          <w:p>
+            <w:pPr>
+              <w:widowControl w:val="0"/>
+              <w:overflowPunct/>
+              <w:jc w:val="center"/>
+              <w:textAlignment w:val="auto"/>
+              <w:rPr>
+                <w:rFonts w:ascii="Century Gothic" w:eastAsia="Droid Sans" w:hAnsi="Century Gothic" w:cs="Droid Sans"/>
+                <w:color w:val="auto"/>
+              </w:rPr>
+            </w:pPr>
+            <w:r>
+              <w:rPr>
+                <w:rFonts w:ascii="Century Gothic" w:eastAsia="Droid Sans" w:hAnsi="Century Gothic" w:cs="Droid Sans"/>
+                <w:color w:val="auto"/>
+              </w:rPr>
+              <w:t>Manutenibilità</w:t>
+            </w:r>
+          </w:p>
+        </w:tc>
+        <w:tc>
+          <w:tcPr>
+            <w:tcW w:w="4819" w:type="dxa"/>
+            <w:vAlign w:val="center"/>
+          </w:tcPr>
+          <w:p>
+            <w:pPr>
+              <w:widowControl w:val="0"/>
+              <w:overflowPunct/>
+              <w:jc w:val="center"/>
+              <w:textAlignment w:val="auto"/>
+              <w:rPr>
+                <w:rFonts w:ascii="Century Gothic" w:hAnsi="Century Gothic"/>
+              </w:rPr>
+            </w:pPr>
+            <w:r>
+              <w:rPr>
+                <w:rFonts w:ascii="Century Gothic" w:hAnsi="Century Gothic"/>
+              </w:rPr>
+              <w:t>Il sistema sarà facilmente manutenibile grazie alla modularità delle funzionalità a livello di codice</w:t>
+            </w:r>
+          </w:p>
+        </w:tc>
+        <w:tc>
+          <w:tcPr>
+            <w:tcW w:w="851" w:type="dxa"/>
+          </w:tcPr>
+          <w:p>
+            <w:pPr>
+              <w:widowControl w:val="0"/>
+              <w:overflowPunct/>
+              <w:jc w:val="center"/>
+              <w:textAlignment w:val="auto"/>
+              <w:rPr>
+                <w:rFonts w:ascii="Century Gothic" w:eastAsia="Droid Sans" w:hAnsi="Century Gothic" w:cs="Droid Sans"/>
+                <w:color w:val="auto"/>
+              </w:rPr>
+            </w:pPr>
+            <w:r>
+              <w:rPr>
+                <w:rFonts w:ascii="Century Gothic" w:eastAsia="Droid Sans" w:hAnsi="Century Gothic" w:cs="Droid Sans"/>
+                <w:color w:val="auto"/>
+              </w:rPr>
+              <w:t>6</w:t>
+            </w:r>
+          </w:p>
+        </w:tc>
+        <w:tc>
+          <w:tcPr>
+            <w:tcW w:w="1191" w:type="dxa"/>
+          </w:tcPr>
+          <w:p>
+            <w:pPr>
+              <w:widowControl w:val="0"/>
+              <w:overflowPunct/>
+              <w:jc w:val="center"/>
+              <w:textAlignment w:val="auto"/>
+              <w:rPr>
+                <w:rFonts w:ascii="Century Gothic" w:eastAsia="Droid Sans" w:hAnsi="Century Gothic" w:cs="Droid Sans"/>
+                <w:color w:val="auto"/>
+              </w:rPr>
+            </w:pPr>
+            <w:r>
+              <w:rPr>
+                <w:rFonts w:ascii="Century Gothic" w:eastAsia="Droid Sans" w:hAnsi="Century Gothic" w:cs="Droid Sans"/>
+                <w:color w:val="auto"/>
+              </w:rPr>
+              <w:t>RNF_S1</w:t>
+            </w:r>
+          </w:p>
+        </w:tc>
+      </w:tr>
+      <w:tr>
+        <w:trPr>
+          <w:cnfStyle w:val="000000100000" w:firstRow="0" w:lastRow="0" w:firstColumn="0" w:lastColumn="0" w:oddVBand="0" w:evenVBand="0" w:oddHBand="1" w:evenHBand="0" w:firstRowFirstColumn="0" w:firstRowLastColumn="0" w:lastRowFirstColumn="0" w:lastRowLastColumn="0"/>
+          <w:trHeight w:val="918"/>
+          <w:jc w:val="center"/>
+        </w:trPr>
+        <w:tc>
+          <w:tcPr>
+            <w:tcW w:w="2122" w:type="dxa"/>
+            <w:vMerge/>
+            <w:vAlign w:val="center"/>
+          </w:tcPr>
+          <w:p>
+            <w:pPr>
+              <w:widowControl w:val="0"/>
+              <w:overflowPunct/>
+              <w:jc w:val="center"/>
+              <w:textAlignment w:val="auto"/>
+              <w:rPr>
+                <w:rFonts w:ascii="Century Gothic" w:eastAsia="Droid Sans" w:hAnsi="Century Gothic" w:cs="Droid Sans"/>
+                <w:color w:val="auto"/>
+              </w:rPr>
+            </w:pPr>
+          </w:p>
+        </w:tc>
+        <w:tc>
+          <w:tcPr>
+            <w:tcW w:w="2126" w:type="dxa"/>
+          </w:tcPr>
+          <w:p>
+            <w:pPr>
+              <w:widowControl w:val="0"/>
+              <w:overflowPunct/>
+              <w:jc w:val="center"/>
+              <w:textAlignment w:val="auto"/>
+              <w:rPr>
+                <w:rFonts w:ascii="Century Gothic" w:eastAsia="Droid Sans" w:hAnsi="Century Gothic" w:cs="Droid Sans"/>
+                <w:color w:val="auto"/>
+              </w:rPr>
+            </w:pPr>
+            <w:r>
+              <w:rPr>
+                <w:rFonts w:ascii="Century Gothic" w:eastAsia="Droid Sans" w:hAnsi="Century Gothic" w:cs="Droid Sans"/>
+                <w:color w:val="auto"/>
+              </w:rPr>
+              <w:t>DG_8</w:t>
+            </w:r>
+          </w:p>
+          <w:p>
+            <w:pPr>
+              <w:widowControl w:val="0"/>
+              <w:overflowPunct/>
+              <w:jc w:val="center"/>
+              <w:textAlignment w:val="auto"/>
+              <w:rPr>
+                <w:rFonts w:ascii="Century Gothic" w:eastAsia="Droid Sans" w:hAnsi="Century Gothic" w:cs="Droid Sans"/>
+                <w:color w:val="auto"/>
+              </w:rPr>
+            </w:pPr>
+            <w:r>
+              <w:rPr>
+                <w:rFonts w:ascii="Century Gothic" w:eastAsia="Droid Sans" w:hAnsi="Century Gothic" w:cs="Droid Sans"/>
+                <w:color w:val="auto"/>
+              </w:rPr>
+              <w:t>Modificabilità</w:t>
+            </w:r>
+          </w:p>
+        </w:tc>
+        <w:tc>
+          <w:tcPr>
+            <w:tcW w:w="4819" w:type="dxa"/>
+            <w:vAlign w:val="center"/>
+          </w:tcPr>
+          <w:p>
+            <w:pPr>
+              <w:widowControl w:val="0"/>
+              <w:overflowPunct/>
+              <w:jc w:val="center"/>
+              <w:textAlignment w:val="auto"/>
+              <w:rPr>
+                <w:rFonts w:ascii="Century Gothic" w:hAnsi="Century Gothic"/>
+              </w:rPr>
+            </w:pPr>
+            <w:r>
+              <w:rPr>
+                <w:rFonts w:ascii="Century Gothic" w:hAnsi="Century Gothic"/>
+              </w:rPr>
+              <w:t xml:space="preserve">Il sistema presenta una documentazione chiara e un codice ricco di </w:t>
+            </w:r>
+          </w:p>
+          <w:p>
+            <w:pPr>
+              <w:widowControl w:val="0"/>
+              <w:overflowPunct/>
+              <w:jc w:val="center"/>
+              <w:textAlignment w:val="auto"/>
+              <w:rPr>
+                <w:rFonts w:ascii="Century Gothic" w:hAnsi="Century Gothic"/>
+              </w:rPr>
+            </w:pPr>
+            <w:r>
+              <w:rPr>
+                <w:rFonts w:ascii="Century Gothic" w:hAnsi="Century Gothic"/>
+              </w:rPr>
+              <w:t>commenti al fine di rendere facilmente comprensibile ogni</w:t>
+            </w:r>
+            <w:r>
+              <w:rPr>
+                <w:rFonts w:ascii="Century Gothic" w:hAnsi="Century Gothic"/>
+              </w:rPr>
+              <w:t xml:space="preserve"> parte del sistema in modo da facilitare possibili modifiche future del sistema</w:t>
+            </w:r>
+          </w:p>
+        </w:tc>
+        <w:tc>
+          <w:tcPr>
+            <w:tcW w:w="851" w:type="dxa"/>
+          </w:tcPr>
+          <w:p>
+            <w:pPr>
+              <w:widowControl w:val="0"/>
+              <w:overflowPunct/>
+              <w:jc w:val="center"/>
+              <w:textAlignment w:val="auto"/>
+              <w:rPr>
+                <w:rFonts w:ascii="Century Gothic" w:eastAsia="Droid Sans" w:hAnsi="Century Gothic" w:cs="Droid Sans"/>
+                <w:color w:val="auto"/>
+              </w:rPr>
+            </w:pPr>
+            <w:r>
+              <w:rPr>
+                <w:rFonts w:ascii="Century Gothic" w:eastAsia="Droid Sans" w:hAnsi="Century Gothic" w:cs="Droid Sans"/>
+                <w:color w:val="auto"/>
+              </w:rPr>
+              <w:t>7</w:t>
+            </w:r>
+          </w:p>
+        </w:tc>
+        <w:tc>
+          <w:tcPr>
+            <w:tcW w:w="1191" w:type="dxa"/>
+          </w:tcPr>
+          <w:p>
+            <w:pPr>
+              <w:widowControl w:val="0"/>
+              <w:overflowPunct/>
+              <w:jc w:val="center"/>
+              <w:textAlignment w:val="auto"/>
+              <w:rPr>
+                <w:rFonts w:ascii="Century Gothic" w:eastAsia="Droid Sans" w:hAnsi="Century Gothic" w:cs="Droid Sans"/>
+                <w:color w:val="auto"/>
+              </w:rPr>
+            </w:pPr>
+            <w:r>
+              <w:rPr>
+                <w:rFonts w:ascii="Century Gothic" w:eastAsia="Droid Sans" w:hAnsi="Century Gothic" w:cs="Droid Sans"/>
+                <w:color w:val="auto"/>
+              </w:rPr>
+              <w:t>RNF_S2</w:t>
+            </w:r>
+          </w:p>
+        </w:tc>
+      </w:tr>
+      <w:bookmarkEnd w:id="5"/>
+    </w:tbl>
+    <w:p>
+      <w:pPr>
+        <w:rPr>
+          <w:lang w:val="it-IT"/>
+        </w:rPr>
+      </w:pPr>
+    </w:p>
+    <w:p>
+      <w:pPr>
+        <w:rPr>
+          <w:rFonts w:ascii="Garamond" w:hAnsi="Garamond"/>
+          <w:b/>
+          <w:bCs/>
+          <w:sz w:val="28"/>
+          <w:szCs w:val="28"/>
+          <w:lang w:val="it-IT"/>
+        </w:rPr>
+      </w:pPr>
+      <w:r>
+        <w:rPr>
+          <w:rFonts w:ascii="Garamond" w:hAnsi="Garamond"/>
+          <w:b/>
+          <w:bCs/>
+          <w:sz w:val="28"/>
+          <w:szCs w:val="28"/>
+          <w:lang w:val="it-IT"/>
+        </w:rPr>
+        <w:t>Trade</w:t>
+      </w:r>
+      <w:r>
+        <w:rPr>
+          <w:rFonts w:ascii="Garamond" w:hAnsi="Garamond"/>
+          <w:b/>
+          <w:bCs/>
+          <w:sz w:val="28"/>
+          <w:szCs w:val="28"/>
+          <w:lang w:val="it-IT"/>
+        </w:rPr>
+        <w:t>-</w:t>
+      </w:r>
+      <w:r>
+        <w:rPr>
+          <w:rFonts w:ascii="Garamond" w:hAnsi="Garamond"/>
+          <w:b/>
+          <w:bCs/>
+          <w:sz w:val="28"/>
+          <w:szCs w:val="28"/>
+          <w:lang w:val="it-IT"/>
+        </w:rPr>
+        <w:t>off</w:t>
+      </w:r>
+    </w:p>
+    <w:tbl>
+      <w:tblPr>
+        <w:tblStyle w:val="Tabellagriglia5scura-colore1111"/>
+        <w:tblW w:w="10881" w:type="dxa"/>
+        <w:jc w:val="center"/>
+        <w:tblLayout w:type="fixed"/>
+        <w:tblLook w:val="0400" w:firstRow="0" w:lastRow="0" w:firstColumn="0" w:lastColumn="0" w:noHBand="0" w:noVBand="1"/>
+      </w:tblPr>
+      <w:tblGrid>
+        <w:gridCol w:w="3355"/>
+        <w:gridCol w:w="7526"/>
+      </w:tblGrid>
+      <w:tr>
+        <w:trPr>
+          <w:cnfStyle w:val="000000100000" w:firstRow="0" w:lastRow="0" w:firstColumn="0" w:lastColumn="0" w:oddVBand="0" w:evenVBand="0" w:oddHBand="1" w:evenHBand="0" w:firstRowFirstColumn="0" w:firstRowLastColumn="0" w:lastRowFirstColumn="0" w:lastRowLastColumn="0"/>
+          <w:trHeight w:val="1008"/>
+          <w:jc w:val="center"/>
+        </w:trPr>
+        <w:tc>
+          <w:tcPr>
+            <w:tcW w:w="3355" w:type="dxa"/>
+            <w:shd w:val="clear" w:color="auto" w:fill="2E74B5"/>
+            <w:vAlign w:val="center"/>
+          </w:tcPr>
+          <w:p>
+            <w:pPr>
+              <w:widowControl w:val="0"/>
+              <w:overflowPunct/>
+              <w:jc w:val="center"/>
+              <w:textAlignment w:val="auto"/>
+              <w:rPr>
+                <w:rFonts w:ascii="Century Gothic" w:hAnsi="Century Gothic"/>
+                <w:color w:val="FFFFFF"/>
+                <w:szCs w:val="26"/>
+              </w:rPr>
+            </w:pPr>
+            <w:r>
+              <w:rPr>
+                <w:rFonts w:ascii="Century Gothic" w:hAnsi="Century Gothic"/>
+                <w:color w:val="FFFFFF"/>
+                <w:szCs w:val="26"/>
+              </w:rPr>
+              <w:t>Trade-off</w:t>
+            </w:r>
+          </w:p>
+        </w:tc>
+        <w:tc>
+          <w:tcPr>
+            <w:tcW w:w="7526" w:type="dxa"/>
+            <w:shd w:val="clear" w:color="auto" w:fill="2E74B5"/>
+            <w:vAlign w:val="center"/>
+          </w:tcPr>
+          <w:p>
+            <w:pPr>
+              <w:widowControl w:val="0"/>
+              <w:overflowPunct/>
+              <w:jc w:val="center"/>
+              <w:textAlignment w:val="auto"/>
+              <w:rPr>
+                <w:rFonts w:ascii="Century Gothic" w:hAnsi="Century Gothic"/>
+                <w:color w:val="FFFFFF"/>
+                <w:szCs w:val="26"/>
+              </w:rPr>
+            </w:pPr>
+            <w:r>
+              <w:rPr>
+                <w:rFonts w:ascii="Century Gothic" w:eastAsia="Droid Sans" w:hAnsi="Century Gothic" w:cs="Droid Sans"/>
+                <w:b/>
+                <w:color w:val="FFFFFF"/>
+                <w:szCs w:val="26"/>
+              </w:rPr>
+              <w:t>Descrizione</w:t>
+            </w:r>
+          </w:p>
+        </w:tc>
+      </w:tr>
+      <w:tr>
+        <w:trPr>
+          <w:trHeight w:val="933"/>
+          <w:jc w:val="center"/>
+        </w:trPr>
+        <w:tc>
+          <w:tcPr>
+            <w:tcW w:w="3355" w:type="dxa"/>
+            <w:vAlign w:val="center"/>
+          </w:tcPr>
+          <w:p>
+            <w:pPr>
+              <w:widowControl w:val="0"/>
+              <w:overflowPunct/>
+              <w:jc w:val="center"/>
+              <w:textAlignment w:val="auto"/>
+              <w:rPr>
+                <w:rFonts w:ascii="Century Gothic" w:eastAsia="Droid Sans" w:hAnsi="Century Gothic" w:cs="Droid Sans"/>
+                <w:color w:val="auto"/>
+              </w:rPr>
+            </w:pPr>
+            <w:r>
+              <w:rPr>
+                <w:rFonts w:ascii="Century Gothic" w:eastAsia="Droid Sans" w:hAnsi="Century Gothic" w:cs="Droid Sans"/>
+                <w:color w:val="auto"/>
+              </w:rPr>
+              <w:t xml:space="preserve">Tempo di risposta vs </w:t>
+            </w:r>
+            <w:r>
+              <w:rPr>
+                <w:rFonts w:ascii="Century Gothic" w:eastAsia="Droid Sans" w:hAnsi="Century Gothic" w:cs="Droid Sans"/>
+                <w:color w:val="auto"/>
+              </w:rPr>
+              <w:t>sicurezza</w:t>
+            </w:r>
+          </w:p>
+        </w:tc>
+        <w:tc>
+          <w:tcPr>
+            <w:tcW w:w="7526" w:type="dxa"/>
+            <w:vAlign w:val="center"/>
+          </w:tcPr>
+          <w:p>
+            <w:pPr>
+              <w:widowControl w:val="0"/>
+              <w:overflowPunct/>
+              <w:jc w:val="center"/>
+              <w:textAlignment w:val="auto"/>
+              <w:rPr>
+                <w:rFonts w:ascii="Century Gothic" w:eastAsia="Droid Sans" w:hAnsi="Century Gothic" w:cs="Droid Sans"/>
+                <w:color w:val="auto"/>
+              </w:rPr>
+            </w:pPr>
+            <w:r>
+              <w:rPr>
+                <w:rFonts w:ascii="Century Gothic" w:eastAsia="Droid Sans" w:hAnsi="Century Gothic" w:cs="Droid Sans"/>
+                <w:color w:val="auto"/>
+              </w:rPr>
+              <w:t xml:space="preserve">Il sistema tenderà a dare maggiore priorità alla sicurezza a discapito del tempo di risposta che potrebbe aumentare fino a </w:t>
+            </w:r>
+            <w:proofErr w:type="gramStart"/>
+            <w:r>
+              <w:rPr>
+                <w:rFonts w:ascii="Century Gothic" w:eastAsia="Droid Sans" w:hAnsi="Century Gothic" w:cs="Droid Sans"/>
+                <w:color w:val="auto"/>
+              </w:rPr>
+              <w:t>10</w:t>
+            </w:r>
+            <w:proofErr w:type="gramEnd"/>
+            <w:r>
+              <w:rPr>
+                <w:rFonts w:ascii="Century Gothic" w:eastAsia="Droid Sans" w:hAnsi="Century Gothic" w:cs="Droid Sans"/>
+                <w:color w:val="auto"/>
+              </w:rPr>
+              <w:t xml:space="preserve"> secondi </w:t>
+            </w:r>
+          </w:p>
+        </w:tc>
+      </w:tr>
+    </w:tbl>
+    <w:p>
+      <w:pPr>
+        <w:rPr>
+          <w:rFonts w:ascii="Garamond" w:hAnsi="Garamond"/>
+          <w:b/>
+          <w:bCs/>
+          <w:sz w:val="28"/>
+          <w:szCs w:val="28"/>
+          <w:lang w:val="it-IT"/>
+        </w:rPr>
+      </w:pPr>
+    </w:p>
+    <w:p>
+      <w:pPr>
+        <w:jc w:val="center"/>
+        <w:rPr>
           <w:rFonts w:hint="eastAsia"/>
           <w:color w:val="FF0000"/>
           <w:lang w:val="it-IT"/>
@@ -3622,7 +5891,7 @@
           <w:szCs w:val="28"/>
         </w:rPr>
       </w:pPr>
-      <w:bookmarkStart w:id="5" w:name="_Toc102670811"/>
+      <w:bookmarkStart w:id="6" w:name="_Toc102670811"/>
       <w:proofErr w:type="spellStart"/>
       <w:r>
         <w:rPr>
@@ -3663,7 +5932,7 @@
         </w:rPr>
         <w:t>Abbreviazioni</w:t>
       </w:r>
-      <w:bookmarkEnd w:id="5"/>
+      <w:bookmarkEnd w:id="6"/>
       <w:proofErr w:type="spellEnd"/>
     </w:p>
     <w:p>
@@ -3709,6 +5978,7 @@
                 <w:szCs w:val="26"/>
               </w:rPr>
             </w:pPr>
+            <w:bookmarkStart w:id="7" w:name="_Hlk102898669"/>
             <w:r>
               <w:rPr>
                 <w:rFonts w:ascii="Century Gothic" w:eastAsia="Droid Sans" w:hAnsi="Century Gothic" w:cs="Droid Sans"/>
@@ -3780,6 +6050,13 @@
                 <w:color w:val="auto"/>
               </w:rPr>
             </w:pPr>
+            <w:r>
+              <w:rPr>
+                <w:rFonts w:ascii="Century Gothic" w:hAnsi="Century Gothic"/>
+                <w:color w:val="auto"/>
+              </w:rPr>
+              <w:t>SDD</w:t>
+            </w:r>
           </w:p>
         </w:tc>
         <w:tc>
@@ -3798,6 +6075,22 @@
                 <w:color w:val="auto"/>
               </w:rPr>
             </w:pPr>
+            <w:r>
+              <w:rPr>
+                <w:rFonts w:ascii="Century Gothic" w:hAnsi="Century Gothic"/>
+                <w:color w:val="auto"/>
+              </w:rPr>
+              <w:t xml:space="preserve">System Design </w:t>
+            </w:r>
+            <w:proofErr w:type="spellStart"/>
+            <w:r>
+              <w:rPr>
+                <w:rFonts w:ascii="Century Gothic" w:hAnsi="Century Gothic"/>
+                <w:color w:val="auto"/>
+              </w:rPr>
+              <w:t>Document</w:t>
+            </w:r>
+            <w:proofErr w:type="spellEnd"/>
           </w:p>
         </w:tc>
       </w:tr>
@@ -3851,7 +6144,36 @@
           </w:p>
         </w:tc>
       </w:tr>
+      <w:bookmarkEnd w:id="7"/>
     </w:tbl>
+    <w:p>
+      <w:pPr>
+        <w:rPr>
+          <w:lang w:val="it-IT"/>
+        </w:rPr>
+      </w:pPr>
+    </w:p>
+    <w:p>
+      <w:pPr>
+        <w:rPr>
+          <w:lang w:val="it-IT"/>
+        </w:rPr>
+      </w:pPr>
+    </w:p>
+    <w:p>
+      <w:pPr>
+        <w:rPr>
+          <w:lang w:val="it-IT"/>
+        </w:rPr>
+      </w:pPr>
+    </w:p>
+    <w:p>
+      <w:pPr>
+        <w:rPr>
+          <w:lang w:val="it-IT"/>
+        </w:rPr>
+      </w:pPr>
+    </w:p>
     <w:p>
       <w:pPr>
         <w:rPr>
@@ -3872,16 +6194,17 @@
           <w:szCs w:val="28"/>
         </w:rPr>
       </w:pPr>
-      <w:bookmarkStart w:id="6" w:name="_Toc102670812"/>
+      <w:bookmarkStart w:id="8" w:name="_Toc102670812"/>
       <w:proofErr w:type="spellStart"/>
       <w:r>
         <w:rPr>
           <w:sz w:val="32"/>
           <w:szCs w:val="28"/>
         </w:rPr>
+        <w:lastRenderedPageBreak/>
         <w:t>Riferimenti</w:t>
       </w:r>
-      <w:bookmarkEnd w:id="6"/>
+      <w:bookmarkEnd w:id="8"/>
       <w:proofErr w:type="spellEnd"/>
     </w:p>
     <w:p>
@@ -3931,7 +6254,7 @@
           <w:szCs w:val="28"/>
         </w:rPr>
       </w:pPr>
-      <w:bookmarkStart w:id="7" w:name="_Toc102670813"/>
+      <w:bookmarkStart w:id="9" w:name="_Toc102670813"/>
       <w:proofErr w:type="spellStart"/>
       <w:r>
         <w:rPr>
@@ -3956,15 +6279,199 @@
         </w:rPr>
         <w:t>Documento</w:t>
       </w:r>
-      <w:bookmarkEnd w:id="7"/>
+      <w:bookmarkEnd w:id="9"/>
       <w:proofErr w:type="spellEnd"/>
     </w:p>
     <w:p>
       <w:pPr>
         <w:rPr>
-          <w:rFonts w:hint="eastAsia"/>
-        </w:rPr>
-      </w:pPr>
+          <w:rFonts w:ascii="Garamond" w:hAnsi="Garamond"/>
+          <w:lang w:val="it-IT"/>
+        </w:rPr>
+      </w:pPr>
+      <w:r>
+        <w:rPr>
+          <w:rFonts w:ascii="Garamond" w:hAnsi="Garamond"/>
+          <w:lang w:val="it-IT"/>
+        </w:rPr>
+        <w:t xml:space="preserve">Il presente </w:t>
+      </w:r>
+      <w:proofErr w:type="spellStart"/>
+      <w:r>
+        <w:rPr>
+          <w:rFonts w:ascii="Garamond" w:hAnsi="Garamond"/>
+          <w:lang w:val="it-IT"/>
+        </w:rPr>
+        <w:t>document</w:t>
+      </w:r>
+      <w:proofErr w:type="spellEnd"/>
+      <w:r>
+        <w:rPr>
+          <w:rFonts w:ascii="Garamond" w:hAnsi="Garamond"/>
+          <w:lang w:val="it-IT"/>
+        </w:rPr>
+        <w:t xml:space="preserve"> di SD è formato da </w:t>
+      </w:r>
+      <w:proofErr w:type="gramStart"/>
+      <w:r>
+        <w:rPr>
+          <w:rFonts w:ascii="Garamond" w:hAnsi="Garamond"/>
+          <w:lang w:val="it-IT"/>
+        </w:rPr>
+        <w:t>4</w:t>
+      </w:r>
+      <w:proofErr w:type="gramEnd"/>
+      <w:r>
+        <w:rPr>
+          <w:rFonts w:ascii="Garamond" w:hAnsi="Garamond"/>
+          <w:lang w:val="it-IT"/>
+        </w:rPr>
+        <w:t xml:space="preserve"> sezioni:</w:t>
+      </w:r>
+    </w:p>
+    <w:p>
+      <w:pPr>
+        <w:pStyle w:val="Paragrafoelenco"/>
+        <w:numPr>
+          <w:ilvl w:val="0"/>
+          <w:numId w:val="22"/>
+        </w:numPr>
+        <w:rPr>
+          <w:rFonts w:ascii="Garamond" w:hAnsi="Garamond"/>
+          <w:szCs w:val="24"/>
+          <w:lang w:val="it-IT"/>
+        </w:rPr>
+      </w:pPr>
+      <w:r>
+        <w:rPr>
+          <w:rFonts w:ascii="Garamond" w:hAnsi="Garamond" w:cs="Garamond"/>
+          <w:b/>
+          <w:bCs/>
+          <w:kern w:val="0"/>
+          <w:sz w:val="23"/>
+          <w:szCs w:val="23"/>
+          <w:lang w:val="it-IT" w:bidi="ar-SA"/>
+        </w:rPr>
+        <w:t>Introduzione</w:t>
+      </w:r>
+      <w:r>
+        <w:rPr>
+          <w:rFonts w:ascii="Garamond" w:hAnsi="Garamond" w:cs="Garamond"/>
+          <w:kern w:val="0"/>
+          <w:sz w:val="23"/>
+          <w:szCs w:val="23"/>
+          <w:lang w:val="it-IT" w:bidi="ar-SA"/>
+        </w:rPr>
+        <w:t xml:space="preserve">: Viene descritto in generale lo scopo del sistema, gli obiettivi di design che il sistema propone di raggiungere. </w:t>
+      </w:r>
+    </w:p>
+    <w:p>
+      <w:pPr>
+        <w:pStyle w:val="Paragrafoelenco"/>
+        <w:numPr>
+          <w:ilvl w:val="0"/>
+          <w:numId w:val="22"/>
+        </w:numPr>
+        <w:rPr>
+          <w:rFonts w:ascii="Garamond" w:hAnsi="Garamond"/>
+          <w:szCs w:val="24"/>
+          <w:lang w:val="it-IT"/>
+        </w:rPr>
+      </w:pPr>
+      <w:r>
+        <w:rPr>
+          <w:rFonts w:ascii="Garamond" w:hAnsi="Garamond" w:cs="Garamond"/>
+          <w:b/>
+          <w:bCs/>
+          <w:kern w:val="0"/>
+          <w:sz w:val="23"/>
+          <w:szCs w:val="23"/>
+          <w:lang w:val="it-IT" w:bidi="ar-SA"/>
+        </w:rPr>
+        <w:t>Architettura software corrente</w:t>
+      </w:r>
+      <w:r>
+        <w:rPr>
+          <w:rFonts w:ascii="Garamond" w:hAnsi="Garamond" w:cs="Garamond"/>
+          <w:kern w:val="0"/>
+          <w:sz w:val="23"/>
+          <w:szCs w:val="23"/>
+          <w:lang w:val="it-IT" w:bidi="ar-SA"/>
+        </w:rPr>
+        <w:t xml:space="preserve">: Viene descritto lo stato attuale dell’architettura del software già presente. </w:t>
+      </w:r>
+    </w:p>
+    <w:p>
+      <w:pPr>
+        <w:pStyle w:val="Paragrafoelenco"/>
+        <w:numPr>
+          <w:ilvl w:val="0"/>
+          <w:numId w:val="22"/>
+        </w:numPr>
+        <w:rPr>
+          <w:rFonts w:ascii="Garamond" w:hAnsi="Garamond"/>
+          <w:szCs w:val="24"/>
+          <w:lang w:val="it-IT"/>
+        </w:rPr>
+      </w:pPr>
+      <w:r>
+        <w:rPr>
+          <w:rFonts w:ascii="Garamond" w:hAnsi="Garamond" w:cs="Garamond"/>
+          <w:b/>
+          <w:bCs/>
+          <w:kern w:val="0"/>
+          <w:sz w:val="23"/>
+          <w:szCs w:val="23"/>
+          <w:lang w:val="it-IT" w:bidi="ar-SA"/>
+        </w:rPr>
+        <w:t>Architettura software proposta</w:t>
+      </w:r>
+      <w:r>
+        <w:rPr>
+          <w:rFonts w:ascii="Garamond" w:hAnsi="Garamond" w:cs="Garamond"/>
+          <w:kern w:val="0"/>
+          <w:sz w:val="23"/>
+          <w:szCs w:val="23"/>
+          <w:lang w:val="it-IT" w:bidi="ar-SA"/>
+        </w:rPr>
+        <w:t>: Viene descritto come il sistema sarà definito e partizionato in sottosistemi, il loro mapping Hardware/Software, la gestione dei dati persistenti. Verranno poi presentate la struttura dei singoli sottosistemi e le boundary conditions riguardanti l’intero sistema.</w:t>
+      </w:r>
+    </w:p>
+    <w:p>
+      <w:pPr>
+        <w:pStyle w:val="Paragrafoelenco"/>
+        <w:numPr>
+          <w:ilvl w:val="0"/>
+          <w:numId w:val="22"/>
+        </w:numPr>
+        <w:rPr>
+          <w:rFonts w:ascii="Garamond" w:hAnsi="Garamond"/>
+          <w:szCs w:val="24"/>
+          <w:lang w:val="it-IT"/>
+        </w:rPr>
+      </w:pPr>
+      <w:r>
+        <w:rPr>
+          <w:rFonts w:ascii="Garamond" w:hAnsi="Garamond" w:cs="Garamond"/>
+          <w:b/>
+          <w:bCs/>
+          <w:kern w:val="0"/>
+          <w:sz w:val="23"/>
+          <w:szCs w:val="23"/>
+          <w:lang w:val="it-IT" w:bidi="ar-SA"/>
+        </w:rPr>
+        <w:t xml:space="preserve">Glossario: </w:t>
+      </w:r>
+      <w:r>
+        <w:rPr>
+          <w:rFonts w:ascii="Garamond" w:hAnsi="Garamond" w:cs="Garamond"/>
+          <w:kern w:val="0"/>
+          <w:sz w:val="23"/>
+          <w:szCs w:val="23"/>
+          <w:lang w:val="it-IT" w:bidi="ar-SA"/>
+        </w:rPr>
+        <w:t>Contiene la lista dei termini usati nel documento con annessa spiegazione.</w:t>
+      </w:r>
     </w:p>
     <w:p>
       <w:pPr>
@@ -3974,7 +6481,7 @@
           <w:numId w:val="5"/>
         </w:numPr>
       </w:pPr>
-      <w:bookmarkStart w:id="8" w:name="_Toc102670814"/>
+      <w:bookmarkStart w:id="10" w:name="_Toc102670814"/>
       <w:r>
         <w:t xml:space="preserve">Architettura dei </w:t>
       </w:r>
@@ -3984,7 +6491,47 @@
       <w:r>
         <w:t>Corrente</w:t>
       </w:r>
-      <w:bookmarkEnd w:id="8"/>
+      <w:bookmarkEnd w:id="10"/>
+    </w:p>
+    <w:p>
+      <w:pPr>
+        <w:pStyle w:val="Contenutotabella"/>
+        <w:rPr>
+          <w:rFonts w:ascii="Garamond" w:hAnsi="Garamond"/>
+          <w:sz w:val="23"/>
+          <w:szCs w:val="23"/>
+          <w:lang w:val="it-IT"/>
+        </w:rPr>
+      </w:pPr>
+      <w:r>
+        <w:rPr>
+          <w:rFonts w:ascii="Garamond" w:hAnsi="Garamond"/>
+          <w:sz w:val="23"/>
+          <w:szCs w:val="23"/>
+          <w:lang w:val="it-IT"/>
+        </w:rPr>
+        <w:t xml:space="preserve">Al momento, non esiste alcun software che condensi l’interezza delle funzionalità di </w:t>
+      </w:r>
+      <w:proofErr w:type="spellStart"/>
+      <w:r>
+        <w:rPr>
+          <w:rFonts w:ascii="Garamond" w:hAnsi="Garamond"/>
+          <w:sz w:val="23"/>
+          <w:szCs w:val="23"/>
+          <w:lang w:val="it-IT"/>
+        </w:rPr>
+        <w:t>SalernArte</w:t>
+      </w:r>
+      <w:proofErr w:type="spellEnd"/>
+      <w:r>
+        <w:rPr>
+          <w:rFonts w:ascii="Garamond" w:hAnsi="Garamond"/>
+          <w:sz w:val="23"/>
+          <w:szCs w:val="23"/>
+          <w:lang w:val="it-IT"/>
+        </w:rPr>
+        <w:t xml:space="preserve"> in un unico servizio. Il mercato delle possibili alternative a questo software è pertanto incredibilmente frammentato e non esiste una reale architettura a cui è possibile confrontare in maniera ragionevole il sistema.</w:t>
+      </w:r>
     </w:p>
     <w:p>
       <w:pPr>
@@ -4003,14 +6550,14 @@
           <w:numId w:val="5"/>
         </w:numPr>
       </w:pPr>
-      <w:bookmarkStart w:id="9" w:name="_Toc102670815"/>
+      <w:bookmarkStart w:id="11" w:name="_Toc102670815"/>
       <w:r>
         <w:t xml:space="preserve">Architettura del </w:t>
       </w:r>
       <w:r>
         <w:t>Sistema Proposto</w:t>
       </w:r>
-      <w:bookmarkEnd w:id="9"/>
+      <w:bookmarkEnd w:id="11"/>
     </w:p>
     <w:p>
       <w:pPr>
@@ -4026,7 +6573,7 @@
           <w:szCs w:val="32"/>
         </w:rPr>
       </w:pPr>
-      <w:bookmarkStart w:id="10" w:name="_Toc102670816"/>
+      <w:bookmarkStart w:id="12" w:name="_Toc102670816"/>
       <w:proofErr w:type="spellStart"/>
       <w:r>
         <w:rPr>
@@ -4072,7 +6619,7 @@
         </w:rPr>
         <w:t>sezione</w:t>
       </w:r>
-      <w:bookmarkEnd w:id="10"/>
+      <w:bookmarkEnd w:id="12"/>
       <w:proofErr w:type="spellEnd"/>
     </w:p>
     <w:p>
@@ -4096,7 +6643,7 @@
           <w:szCs w:val="32"/>
         </w:rPr>
       </w:pPr>
-      <w:bookmarkStart w:id="11" w:name="_Toc102670817"/>
+      <w:bookmarkStart w:id="13" w:name="_Toc102670817"/>
       <w:proofErr w:type="spellStart"/>
       <w:r>
         <w:rPr>
@@ -4121,7 +6668,7 @@
         </w:rPr>
         <w:t>sottosistemi</w:t>
       </w:r>
-      <w:bookmarkEnd w:id="11"/>
+      <w:bookmarkEnd w:id="13"/>
       <w:proofErr w:type="spellEnd"/>
     </w:p>
     <w:p>
@@ -4143,7 +6690,7 @@
           <w:lang w:val="it-IT"/>
         </w:rPr>
       </w:pPr>
-      <w:bookmarkStart w:id="12" w:name="_Toc102670818"/>
+      <w:bookmarkStart w:id="14" w:name="_Toc102670818"/>
       <w:r>
         <w:rPr>
           <w:sz w:val="32"/>
@@ -4151,7 +6698,7 @@
         </w:rPr>
         <w:t>Mapping Hardware/Software</w:t>
       </w:r>
-      <w:bookmarkEnd w:id="12"/>
+      <w:bookmarkEnd w:id="14"/>
     </w:p>
     <w:p>
       <w:pPr>
@@ -4165,7 +6712,7 @@
       <w:pPr>
         <w:pStyle w:val="Stile1"/>
       </w:pPr>
-      <w:bookmarkStart w:id="13" w:name="_Toc102670819"/>
+      <w:bookmarkStart w:id="15" w:name="_Toc102670819"/>
       <w:proofErr w:type="spellStart"/>
       <w:r>
         <w:t>Gestione</w:t>
@@ -4194,7 +6741,7 @@
       <w:r>
         <w:t>persistenti</w:t>
       </w:r>
-      <w:bookmarkEnd w:id="13"/>
+      <w:bookmarkEnd w:id="15"/>
       <w:proofErr w:type="spellEnd"/>
     </w:p>
     <w:p>
@@ -4212,7 +6759,7 @@
           <w:lang w:val="it-IT"/>
         </w:rPr>
       </w:pPr>
-      <w:bookmarkStart w:id="14" w:name="_Toc102670820"/>
+      <w:bookmarkStart w:id="16" w:name="_Toc102670820"/>
       <w:r>
         <w:rPr>
           <w:lang w:val="it-IT"/>
@@ -4225,7 +6772,7 @@
         </w:rPr>
         <w:t>icurezza</w:t>
       </w:r>
-      <w:bookmarkEnd w:id="14"/>
+      <w:bookmarkEnd w:id="16"/>
     </w:p>
     <w:p>
       <w:pPr>
@@ -4243,15 +6790,14 @@
           <w:lang w:val="it-IT"/>
         </w:rPr>
       </w:pPr>
-      <w:bookmarkStart w:id="15" w:name="_Toc102670821"/>
+      <w:bookmarkStart w:id="17" w:name="_Toc102670821"/>
       <w:r>
         <w:rPr>
           <w:lang w:val="it-IT"/>
         </w:rPr>
-        <w:lastRenderedPageBreak/>
         <w:t>Controllo globale del software</w:t>
       </w:r>
-      <w:bookmarkEnd w:id="15"/>
+      <w:bookmarkEnd w:id="17"/>
     </w:p>
     <w:p>
       <w:pPr>
@@ -4269,14 +6815,14 @@
           <w:lang w:val="it-IT"/>
         </w:rPr>
       </w:pPr>
-      <w:bookmarkStart w:id="16" w:name="_Toc102670822"/>
+      <w:bookmarkStart w:id="18" w:name="_Toc102670822"/>
       <w:r>
         <w:rPr>
           <w:lang w:val="it-IT"/>
         </w:rPr>
         <w:t>Condizioni limite</w:t>
       </w:r>
-      <w:bookmarkEnd w:id="16"/>
+      <w:bookmarkEnd w:id="18"/>
     </w:p>
     <w:p>
       <w:pPr>
@@ -4294,11 +6840,12 @@
           <w:numId w:val="5"/>
         </w:numPr>
       </w:pPr>
-      <w:bookmarkStart w:id="17" w:name="_Toc102670823"/>
+      <w:bookmarkStart w:id="19" w:name="_Toc102670823"/>
       <w:r>
+        <w:lastRenderedPageBreak/>
         <w:t>Servizi dei sottosistemi</w:t>
       </w:r>
-      <w:bookmarkEnd w:id="17"/>
+      <w:bookmarkEnd w:id="19"/>
     </w:p>
     <w:p>
       <w:pPr>
@@ -4308,11 +6855,11 @@
           <w:numId w:val="5"/>
         </w:numPr>
       </w:pPr>
-      <w:bookmarkStart w:id="18" w:name="_Toc102670824"/>
+      <w:bookmarkStart w:id="20" w:name="_Toc102670824"/>
       <w:r>
         <w:t>Glossario</w:t>
       </w:r>
-      <w:bookmarkEnd w:id="18"/>
+      <w:bookmarkEnd w:id="20"/>
     </w:p>
     <w:sectPr>
       <w:headerReference w:type="default" r:id="rId8"/>
@@ -4607,6 +7154,108 @@
 <file path=word/numbering.xml><?xml version="1.0" encoding="utf-8"?>
 <w:numbering xmlns:wpc="http://schemas.microsoft.com/office/word/2010/wordprocessingCanvas" xmlns:cx="http://schemas.microsoft.com/office/drawing/2014/chartex" xmlns:cx1="http://schemas.microsoft.com/office/drawing/2015/9/8/chartex" xmlns:cx2="http://schemas.microsoft.com/office/drawing/2015/10/21/chartex" xmlns:cx3="http://schemas.microsoft.com/office/drawing/2016/5/9/chartex" xmlns:cx4="http://schemas.microsoft.com/office/drawing/2016/5/10/chartex" xmlns:cx5="http://schemas.microsoft.com/office/drawing/2016/5/11/chartex" xmlns:cx6="http://schemas.microsoft.com/office/drawing/2016/5/12/chartex" xmlns:cx7="http://schemas.microsoft.com/office/drawing/2016/5/13/chartex" xmlns:cx8="http://schemas.microsoft.com/office/drawing/2016/5/14/chartex" xmlns:mc="http://schemas.openxmlformats.org/markup-compatibility/2006" xmlns:aink="http://schemas.microsoft.com/office/drawing/2016/ink" xmlns:am3d="http://schemas.microsoft.com/office/drawing/2017/model3d" xmlns:o="urn:schemas-microsoft-com:office:office" xmlns:oel="http://schemas.microsoft.com/office/2019/extlst" xmlns:r="http://schemas.openxmlformats.org/officeDocument/2006/relationships" xmlns:m="http://schemas.openxmlformats.org/officeDocument/2006/math" xmlns:v="urn:schemas-microsoft-com:vml" xmlns:wp14="http://schemas.microsoft.com/office/word/2010/wordprocessingDrawing" xmlns:wp="http://schemas.openxmlformats.org/drawingml/2006/wordprocessingDrawing" xmlns:w10="urn:schemas-microsoft-com:office:word" xmlns:w="http://schemas.openxmlformats.org/wordprocessingml/2006/main" xmlns:w14="http://schemas.microsoft.com/office/word/2010/wordml" xmlns:w15="http://schemas.microsoft.com/office/word/2012/wordml" xmlns:w16cex="http://schemas.microsoft.com/office/word/2018/wordml/cex" xmlns:w16cid="http://schemas.microsoft.com/office/word/2016/wordml/cid" xmlns:w16="http://schemas.microsoft.com/office/word/2018/wordml" xmlns:w16sdtdh="http://schemas.microsoft.com/office/word/2020/wordml/sdtdatahash" xmlns:w16se="http://schemas.microsoft.com/office/word/2015/wordml/symex" xmlns:wpg="http://schemas.microsoft.com/office/word/2010/wordprocessingGroup" xmlns:wpi="http://schemas.microsoft.com/office/word/2010/wordprocessingInk" xmlns:wne="http://schemas.microsoft.com/office/word/2006/wordml" xmlns:wps="http://schemas.microsoft.com/office/word/2010/wordprocessingShape" mc:Ignorable="w14 w15 w16se w16cid w16 w16cex w16sdtdh wp14">
   <w:abstractNum w:abstractNumId="0" w15:restartNumberingAfterBreak="0">
+    <w:nsid w:val="86C1CCB2"/>
+    <w:multiLevelType w:val="hybridMultilevel"/>
+    <w:tmpl w:val="FFFFFFFF"/>
+    <w:lvl w:ilvl="0" w:tplc="FFFFFFFF">
+      <w:start w:val="1"/>
+      <w:numFmt w:val="bullet"/>
+      <w:lvlText w:val="•"/>
+      <w:lvlJc w:val="left"/>
+    </w:lvl>
+    <w:lvl w:ilvl="1" w:tplc="FFFFFFFF">
+      <w:numFmt w:val="decimal"/>
+      <w:lvlText w:val=""/>
+      <w:lvlJc w:val="left"/>
+    </w:lvl>
+    <w:lvl w:ilvl="2" w:tplc="FFFFFFFF">
+      <w:numFmt w:val="decimal"/>
+      <w:lvlText w:val=""/>
+      <w:lvlJc w:val="left"/>
+    </w:lvl>
+    <w:lvl w:ilvl="3" w:tplc="FFFFFFFF">
+      <w:numFmt w:val="decimal"/>
+      <w:lvlText w:val=""/>
+      <w:lvlJc w:val="left"/>
+    </w:lvl>
+    <w:lvl w:ilvl="4" w:tplc="FFFFFFFF">
+      <w:numFmt w:val="decimal"/>
+      <w:lvlText w:val=""/>
+      <w:lvlJc w:val="left"/>
+    </w:lvl>
+    <w:lvl w:ilvl="5" w:tplc="FFFFFFFF">
+      <w:numFmt w:val="decimal"/>
+      <w:lvlText w:val=""/>
+      <w:lvlJc w:val="left"/>
+    </w:lvl>
+    <w:lvl w:ilvl="6" w:tplc="FFFFFFFF">
+      <w:numFmt w:val="decimal"/>
+      <w:lvlText w:val=""/>
+      <w:lvlJc w:val="left"/>
+    </w:lvl>
+    <w:lvl w:ilvl="7" w:tplc="FFFFFFFF">
+      <w:numFmt w:val="decimal"/>
+      <w:lvlText w:val=""/>
+      <w:lvlJc w:val="left"/>
+    </w:lvl>
+    <w:lvl w:ilvl="8" w:tplc="FFFFFFFF">
+      <w:numFmt w:val="decimal"/>
+      <w:lvlText w:val=""/>
+      <w:lvlJc w:val="left"/>
+    </w:lvl>
+  </w:abstractNum>
+  <w:abstractNum w:abstractNumId="1" w15:restartNumberingAfterBreak="0">
+    <w:nsid w:val="B3E63B9D"/>
+    <w:multiLevelType w:val="hybridMultilevel"/>
+    <w:tmpl w:val="FFFFFFFF"/>
+    <w:lvl w:ilvl="0" w:tplc="FFFFFFFF">
+      <w:start w:val="1"/>
+      <w:numFmt w:val="bullet"/>
+      <w:lvlText w:val="•"/>
+      <w:lvlJc w:val="left"/>
+    </w:lvl>
+    <w:lvl w:ilvl="1" w:tplc="FFFFFFFF">
+      <w:numFmt w:val="decimal"/>
+      <w:lvlText w:val=""/>
+      <w:lvlJc w:val="left"/>
+    </w:lvl>
+    <w:lvl w:ilvl="2" w:tplc="FFFFFFFF">
+      <w:numFmt w:val="decimal"/>
+      <w:lvlText w:val=""/>
+      <w:lvlJc w:val="left"/>
+    </w:lvl>
+    <w:lvl w:ilvl="3" w:tplc="FFFFFFFF">
+      <w:numFmt w:val="decimal"/>
+      <w:lvlText w:val=""/>
+      <w:lvlJc w:val="left"/>
+    </w:lvl>
+    <w:lvl w:ilvl="4" w:tplc="FFFFFFFF">
+      <w:numFmt w:val="decimal"/>
+      <w:lvlText w:val=""/>
+      <w:lvlJc w:val="left"/>
+    </w:lvl>
+    <w:lvl w:ilvl="5" w:tplc="FFFFFFFF">
+      <w:numFmt w:val="decimal"/>
+      <w:lvlText w:val=""/>
+      <w:lvlJc w:val="left"/>
+    </w:lvl>
+    <w:lvl w:ilvl="6" w:tplc="FFFFFFFF">
+      <w:numFmt w:val="decimal"/>
+      <w:lvlText w:val=""/>
+      <w:lvlJc w:val="left"/>
+    </w:lvl>
+    <w:lvl w:ilvl="7" w:tplc="FFFFFFFF">
+      <w:numFmt w:val="decimal"/>
+      <w:lvlText w:val=""/>
+      <w:lvlJc w:val="left"/>
+    </w:lvl>
+    <w:lvl w:ilvl="8" w:tplc="FFFFFFFF">
+      <w:numFmt w:val="decimal"/>
+      <w:lvlText w:val=""/>
+      <w:lvlJc w:val="left"/>
+    </w:lvl>
+  </w:abstractNum>
+  <w:abstractNum w:abstractNumId="2" w15:restartNumberingAfterBreak="0">
     <w:nsid w:val="03451298"/>
     <w:multiLevelType w:val="hybridMultilevel"/>
     <w:tmpl w:val="2DE63114"/>
@@ -4719,7 +7368,7 @@
       </w:rPr>
     </w:lvl>
   </w:abstractNum>
-  <w:abstractNum w:abstractNumId="1" w15:restartNumberingAfterBreak="0">
+  <w:abstractNum w:abstractNumId="3" w15:restartNumberingAfterBreak="0">
     <w:nsid w:val="0B0F6A52"/>
     <w:multiLevelType w:val="multilevel"/>
     <w:tmpl w:val="19C60974"/>
@@ -4832,7 +7481,7 @@
       </w:pPr>
     </w:lvl>
   </w:abstractNum>
-  <w:abstractNum w:abstractNumId="2" w15:restartNumberingAfterBreak="0">
+  <w:abstractNum w:abstractNumId="4" w15:restartNumberingAfterBreak="0">
     <w:nsid w:val="1BBA6DD9"/>
     <w:multiLevelType w:val="multilevel"/>
     <w:tmpl w:val="742AF73C"/>
@@ -4948,7 +7597,7 @@
       </w:pPr>
     </w:lvl>
   </w:abstractNum>
-  <w:abstractNum w:abstractNumId="3" w15:restartNumberingAfterBreak="0">
+  <w:abstractNum w:abstractNumId="5" w15:restartNumberingAfterBreak="0">
     <w:nsid w:val="1EB30335"/>
     <w:multiLevelType w:val="hybridMultilevel"/>
     <w:tmpl w:val="81286ACC"/>
@@ -5034,7 +7683,7 @@
       </w:pPr>
     </w:lvl>
   </w:abstractNum>
-  <w:abstractNum w:abstractNumId="4" w15:restartNumberingAfterBreak="0">
+  <w:abstractNum w:abstractNumId="6" w15:restartNumberingAfterBreak="0">
     <w:nsid w:val="1EDE5C16"/>
     <w:multiLevelType w:val="multilevel"/>
     <w:tmpl w:val="7F84591C"/>
@@ -5155,7 +7804,120 @@
       </w:rPr>
     </w:lvl>
   </w:abstractNum>
-  <w:abstractNum w:abstractNumId="5" w15:restartNumberingAfterBreak="0">
+  <w:abstractNum w:abstractNumId="7" w15:restartNumberingAfterBreak="0">
+    <w:nsid w:val="23C9185F"/>
+    <w:multiLevelType w:val="hybridMultilevel"/>
+    <w:tmpl w:val="56F0A450"/>
+    <w:lvl w:ilvl="0" w:tplc="04100001">
+      <w:start w:val="1"/>
+      <w:numFmt w:val="bullet"/>
+      <w:lvlText w:val=""/>
+      <w:lvlJc w:val="left"/>
+      <w:pPr>
+        <w:ind w:left="720" w:hanging="360"/>
+      </w:pPr>
+      <w:rPr>
+        <w:rFonts w:ascii="Symbol" w:hAnsi="Symbol" w:hint="default"/>
+      </w:rPr>
+    </w:lvl>
+    <w:lvl w:ilvl="1" w:tplc="04100003" w:tentative="1">
+      <w:start w:val="1"/>
+      <w:numFmt w:val="bullet"/>
+      <w:lvlText w:val="o"/>
+      <w:lvlJc w:val="left"/>
+      <w:pPr>
+        <w:ind w:left="1440" w:hanging="360"/>
+      </w:pPr>
+      <w:rPr>
+        <w:rFonts w:ascii="Courier New" w:hAnsi="Courier New" w:cs="Courier New" w:hint="default"/>
+      </w:rPr>
+    </w:lvl>
+    <w:lvl w:ilvl="2" w:tplc="04100005" w:tentative="1">
+      <w:start w:val="1"/>
+      <w:numFmt w:val="bullet"/>
+      <w:lvlText w:val=""/>
+      <w:lvlJc w:val="left"/>
+      <w:pPr>
+        <w:ind w:left="2160" w:hanging="360"/>
+      </w:pPr>
+      <w:rPr>
+        <w:rFonts w:ascii="Wingdings" w:hAnsi="Wingdings" w:hint="default"/>
+      </w:rPr>
+    </w:lvl>
+    <w:lvl w:ilvl="3" w:tplc="04100001" w:tentative="1">
+      <w:start w:val="1"/>
+      <w:numFmt w:val="bullet"/>
+      <w:lvlText w:val=""/>
+      <w:lvlJc w:val="left"/>
+      <w:pPr>
+        <w:ind w:left="2880" w:hanging="360"/>
+      </w:pPr>
+      <w:rPr>
+        <w:rFonts w:ascii="Symbol" w:hAnsi="Symbol" w:hint="default"/>
+      </w:rPr>
+    </w:lvl>
+    <w:lvl w:ilvl="4" w:tplc="04100003" w:tentative="1">
+      <w:start w:val="1"/>
+      <w:numFmt w:val="bullet"/>
+      <w:lvlText w:val="o"/>
+      <w:lvlJc w:val="left"/>
+      <w:pPr>
+        <w:ind w:left="3600" w:hanging="360"/>
+      </w:pPr>
+      <w:rPr>
+        <w:rFonts w:ascii="Courier New" w:hAnsi="Courier New" w:cs="Courier New" w:hint="default"/>
+      </w:rPr>
+    </w:lvl>
+    <w:lvl w:ilvl="5" w:tplc="04100005" w:tentative="1">
+      <w:start w:val="1"/>
+      <w:numFmt w:val="bullet"/>
+      <w:lvlText w:val=""/>
+      <w:lvlJc w:val="left"/>
+      <w:pPr>
+        <w:ind w:left="4320" w:hanging="360"/>
+      </w:pPr>
+      <w:rPr>
+        <w:rFonts w:ascii="Wingdings" w:hAnsi="Wingdings" w:hint="default"/>
+      </w:rPr>
+    </w:lvl>
+    <w:lvl w:ilvl="6" w:tplc="04100001" w:tentative="1">
+      <w:start w:val="1"/>
+      <w:numFmt w:val="bullet"/>
+      <w:lvlText w:val=""/>
+      <w:lvlJc w:val="left"/>
+      <w:pPr>
+        <w:ind w:left="5040" w:hanging="360"/>
+      </w:pPr>
+      <w:rPr>
+        <w:rFonts w:ascii="Symbol" w:hAnsi="Symbol" w:hint="default"/>
+      </w:rPr>
+    </w:lvl>
+    <w:lvl w:ilvl="7" w:tplc="04100003" w:tentative="1">
+      <w:start w:val="1"/>
+      <w:numFmt w:val="bullet"/>
+      <w:lvlText w:val="o"/>
+      <w:lvlJc w:val="left"/>
+      <w:pPr>
+        <w:ind w:left="5760" w:hanging="360"/>
+      </w:pPr>
+      <w:rPr>
+        <w:rFonts w:ascii="Courier New" w:hAnsi="Courier New" w:cs="Courier New" w:hint="default"/>
+      </w:rPr>
+    </w:lvl>
+    <w:lvl w:ilvl="8" w:tplc="04100005" w:tentative="1">
+      <w:start w:val="1"/>
+      <w:numFmt w:val="bullet"/>
+      <w:lvlText w:val=""/>
+      <w:lvlJc w:val="left"/>
+      <w:pPr>
+        <w:ind w:left="6480" w:hanging="360"/>
+      </w:pPr>
+      <w:rPr>
+        <w:rFonts w:ascii="Wingdings" w:hAnsi="Wingdings" w:hint="default"/>
+      </w:rPr>
+    </w:lvl>
+  </w:abstractNum>
+  <w:abstractNum w:abstractNumId="8" w15:restartNumberingAfterBreak="0">
     <w:nsid w:val="24AC1894"/>
     <w:multiLevelType w:val="multilevel"/>
     <w:tmpl w:val="4C5A6C5E"/>
@@ -5267,7 +8029,7 @@
       </w:rPr>
     </w:lvl>
   </w:abstractNum>
-  <w:abstractNum w:abstractNumId="6" w15:restartNumberingAfterBreak="0">
+  <w:abstractNum w:abstractNumId="9" w15:restartNumberingAfterBreak="0">
     <w:nsid w:val="2DE906CA"/>
     <w:multiLevelType w:val="multilevel"/>
     <w:tmpl w:val="45C271B2"/>
@@ -5384,7 +8146,7 @@
       </w:rPr>
     </w:lvl>
   </w:abstractNum>
-  <w:abstractNum w:abstractNumId="7" w15:restartNumberingAfterBreak="0">
+  <w:abstractNum w:abstractNumId="10" w15:restartNumberingAfterBreak="0">
     <w:nsid w:val="41BE4737"/>
     <w:multiLevelType w:val="multilevel"/>
     <w:tmpl w:val="4C5A6C5E"/>
@@ -5496,7 +8258,7 @@
       </w:rPr>
     </w:lvl>
   </w:abstractNum>
-  <w:abstractNum w:abstractNumId="8" w15:restartNumberingAfterBreak="0">
+  <w:abstractNum w:abstractNumId="11" w15:restartNumberingAfterBreak="0">
     <w:nsid w:val="46E221D9"/>
     <w:multiLevelType w:val="hybridMultilevel"/>
     <w:tmpl w:val="F9D885D8"/>
@@ -5610,7 +8372,7 @@
       </w:rPr>
     </w:lvl>
   </w:abstractNum>
-  <w:abstractNum w:abstractNumId="9" w15:restartNumberingAfterBreak="0">
+  <w:abstractNum w:abstractNumId="12" w15:restartNumberingAfterBreak="0">
     <w:nsid w:val="47455D98"/>
     <w:multiLevelType w:val="hybridMultilevel"/>
     <w:tmpl w:val="46048B30"/>
@@ -5723,7 +8485,7 @@
       </w:rPr>
     </w:lvl>
   </w:abstractNum>
-  <w:abstractNum w:abstractNumId="10" w15:restartNumberingAfterBreak="0">
+  <w:abstractNum w:abstractNumId="13" w15:restartNumberingAfterBreak="0">
     <w:nsid w:val="477220B3"/>
     <w:multiLevelType w:val="multilevel"/>
     <w:tmpl w:val="35D81698"/>
@@ -5846,7 +8608,7 @@
       </w:pPr>
     </w:lvl>
   </w:abstractNum>
-  <w:abstractNum w:abstractNumId="11" w15:restartNumberingAfterBreak="0">
+  <w:abstractNum w:abstractNumId="14" w15:restartNumberingAfterBreak="0">
     <w:nsid w:val="4A7A6AA2"/>
     <w:multiLevelType w:val="multilevel"/>
     <w:tmpl w:val="5748002A"/>
@@ -5963,7 +8725,7 @@
       </w:rPr>
     </w:lvl>
   </w:abstractNum>
-  <w:abstractNum w:abstractNumId="12" w15:restartNumberingAfterBreak="0">
+  <w:abstractNum w:abstractNumId="15" w15:restartNumberingAfterBreak="0">
     <w:nsid w:val="4B8168C2"/>
     <w:multiLevelType w:val="multilevel"/>
     <w:tmpl w:val="4C5A6C5E"/>
@@ -6075,7 +8837,7 @@
       </w:rPr>
     </w:lvl>
   </w:abstractNum>
-  <w:abstractNum w:abstractNumId="13" w15:restartNumberingAfterBreak="0">
+  <w:abstractNum w:abstractNumId="16" w15:restartNumberingAfterBreak="0">
     <w:nsid w:val="5B825AF5"/>
     <w:multiLevelType w:val="hybridMultilevel"/>
     <w:tmpl w:val="4C502FA2"/>
@@ -6164,7 +8926,7 @@
       </w:pPr>
     </w:lvl>
   </w:abstractNum>
-  <w:abstractNum w:abstractNumId="14" w15:restartNumberingAfterBreak="0">
+  <w:abstractNum w:abstractNumId="17" w15:restartNumberingAfterBreak="0">
     <w:nsid w:val="5C5E50D7"/>
     <w:multiLevelType w:val="hybridMultilevel"/>
     <w:tmpl w:val="AEC40840"/>
@@ -6276,7 +9038,7 @@
       </w:rPr>
     </w:lvl>
   </w:abstractNum>
-  <w:abstractNum w:abstractNumId="15" w15:restartNumberingAfterBreak="0">
+  <w:abstractNum w:abstractNumId="18" w15:restartNumberingAfterBreak="0">
     <w:nsid w:val="5D32126C"/>
     <w:multiLevelType w:val="multilevel"/>
     <w:tmpl w:val="4C5A6C5E"/>
@@ -6388,7 +9150,7 @@
       </w:rPr>
     </w:lvl>
   </w:abstractNum>
-  <w:abstractNum w:abstractNumId="16" w15:restartNumberingAfterBreak="0">
+  <w:abstractNum w:abstractNumId="19" w15:restartNumberingAfterBreak="0">
     <w:nsid w:val="5F934E30"/>
     <w:multiLevelType w:val="hybridMultilevel"/>
     <w:tmpl w:val="9250ABEE"/>
@@ -6501,7 +9263,7 @@
       </w:rPr>
     </w:lvl>
   </w:abstractNum>
-  <w:abstractNum w:abstractNumId="17" w15:restartNumberingAfterBreak="0">
+  <w:abstractNum w:abstractNumId="20" w15:restartNumberingAfterBreak="0">
     <w:nsid w:val="5FF15F6A"/>
     <w:multiLevelType w:val="multilevel"/>
     <w:tmpl w:val="8624B1CE"/>
@@ -6617,7 +9379,120 @@
       </w:rPr>
     </w:lvl>
   </w:abstractNum>
-  <w:abstractNum w:abstractNumId="18" w15:restartNumberingAfterBreak="0">
+  <w:abstractNum w:abstractNumId="21" w15:restartNumberingAfterBreak="0">
+    <w:nsid w:val="62262658"/>
+    <w:multiLevelType w:val="hybridMultilevel"/>
+    <w:tmpl w:val="4D24EC7E"/>
+    <w:lvl w:ilvl="0" w:tplc="04100001">
+      <w:start w:val="1"/>
+      <w:numFmt w:val="bullet"/>
+      <w:lvlText w:val=""/>
+      <w:lvlJc w:val="left"/>
+      <w:pPr>
+        <w:ind w:left="720" w:hanging="360"/>
+      </w:pPr>
+      <w:rPr>
+        <w:rFonts w:ascii="Symbol" w:hAnsi="Symbol" w:hint="default"/>
+      </w:rPr>
+    </w:lvl>
+    <w:lvl w:ilvl="1" w:tplc="04100003" w:tentative="1">
+      <w:start w:val="1"/>
+      <w:numFmt w:val="bullet"/>
+      <w:lvlText w:val="o"/>
+      <w:lvlJc w:val="left"/>
+      <w:pPr>
+        <w:ind w:left="1440" w:hanging="360"/>
+      </w:pPr>
+      <w:rPr>
+        <w:rFonts w:ascii="Courier New" w:hAnsi="Courier New" w:cs="Courier New" w:hint="default"/>
+      </w:rPr>
+    </w:lvl>
+    <w:lvl w:ilvl="2" w:tplc="04100005" w:tentative="1">
+      <w:start w:val="1"/>
+      <w:numFmt w:val="bullet"/>
+      <w:lvlText w:val=""/>
+      <w:lvlJc w:val="left"/>
+      <w:pPr>
+        <w:ind w:left="2160" w:hanging="360"/>
+      </w:pPr>
+      <w:rPr>
+        <w:rFonts w:ascii="Wingdings" w:hAnsi="Wingdings" w:hint="default"/>
+      </w:rPr>
+    </w:lvl>
+    <w:lvl w:ilvl="3" w:tplc="04100001" w:tentative="1">
+      <w:start w:val="1"/>
+      <w:numFmt w:val="bullet"/>
+      <w:lvlText w:val=""/>
+      <w:lvlJc w:val="left"/>
+      <w:pPr>
+        <w:ind w:left="2880" w:hanging="360"/>
+      </w:pPr>
+      <w:rPr>
+        <w:rFonts w:ascii="Symbol" w:hAnsi="Symbol" w:hint="default"/>
+      </w:rPr>
+    </w:lvl>
+    <w:lvl w:ilvl="4" w:tplc="04100003" w:tentative="1">
+      <w:start w:val="1"/>
+      <w:numFmt w:val="bullet"/>
+      <w:lvlText w:val="o"/>
+      <w:lvlJc w:val="left"/>
+      <w:pPr>
+        <w:ind w:left="3600" w:hanging="360"/>
+      </w:pPr>
+      <w:rPr>
+        <w:rFonts w:ascii="Courier New" w:hAnsi="Courier New" w:cs="Courier New" w:hint="default"/>
+      </w:rPr>
+    </w:lvl>
+    <w:lvl w:ilvl="5" w:tplc="04100005" w:tentative="1">
+      <w:start w:val="1"/>
+      <w:numFmt w:val="bullet"/>
+      <w:lvlText w:val=""/>
+      <w:lvlJc w:val="left"/>
+      <w:pPr>
+        <w:ind w:left="4320" w:hanging="360"/>
+      </w:pPr>
+      <w:rPr>
+        <w:rFonts w:ascii="Wingdings" w:hAnsi="Wingdings" w:hint="default"/>
+      </w:rPr>
+    </w:lvl>
+    <w:lvl w:ilvl="6" w:tplc="04100001" w:tentative="1">
+      <w:start w:val="1"/>
+      <w:numFmt w:val="bullet"/>
+      <w:lvlText w:val=""/>
+      <w:lvlJc w:val="left"/>
+      <w:pPr>
+        <w:ind w:left="5040" w:hanging="360"/>
+      </w:pPr>
+      <w:rPr>
+        <w:rFonts w:ascii="Symbol" w:hAnsi="Symbol" w:hint="default"/>
+      </w:rPr>
+    </w:lvl>
+    <w:lvl w:ilvl="7" w:tplc="04100003" w:tentative="1">
+      <w:start w:val="1"/>
+      <w:numFmt w:val="bullet"/>
+      <w:lvlText w:val="o"/>
+      <w:lvlJc w:val="left"/>
+      <w:pPr>
+        <w:ind w:left="5760" w:hanging="360"/>
+      </w:pPr>
+      <w:rPr>
+        <w:rFonts w:ascii="Courier New" w:hAnsi="Courier New" w:cs="Courier New" w:hint="default"/>
+      </w:rPr>
+    </w:lvl>
+    <w:lvl w:ilvl="8" w:tplc="04100005" w:tentative="1">
+      <w:start w:val="1"/>
+      <w:numFmt w:val="bullet"/>
+      <w:lvlText w:val=""/>
+      <w:lvlJc w:val="left"/>
+      <w:pPr>
+        <w:ind w:left="6480" w:hanging="360"/>
+      </w:pPr>
+      <w:rPr>
+        <w:rFonts w:ascii="Wingdings" w:hAnsi="Wingdings" w:hint="default"/>
+      </w:rPr>
+    </w:lvl>
+  </w:abstractNum>
+  <w:abstractNum w:abstractNumId="22" w15:restartNumberingAfterBreak="0">
     <w:nsid w:val="62DE3CA3"/>
     <w:multiLevelType w:val="multilevel"/>
     <w:tmpl w:val="11240074"/>
@@ -6757,7 +9632,7 @@
       </w:rPr>
     </w:lvl>
   </w:abstractNum>
-  <w:abstractNum w:abstractNumId="19" w15:restartNumberingAfterBreak="0">
+  <w:abstractNum w:abstractNumId="23" w15:restartNumberingAfterBreak="0">
     <w:nsid w:val="73C10439"/>
     <w:multiLevelType w:val="multilevel"/>
     <w:tmpl w:val="45183D72"/>
@@ -6848,7 +9723,7 @@
       </w:pPr>
     </w:lvl>
   </w:abstractNum>
-  <w:abstractNum w:abstractNumId="20" w15:restartNumberingAfterBreak="0">
+  <w:abstractNum w:abstractNumId="24" w15:restartNumberingAfterBreak="0">
     <w:nsid w:val="78801AE5"/>
     <w:multiLevelType w:val="multilevel"/>
     <w:tmpl w:val="8624B1CE"/>
@@ -6964,7 +9839,7 @@
       </w:rPr>
     </w:lvl>
   </w:abstractNum>
-  <w:abstractNum w:abstractNumId="21" w15:restartNumberingAfterBreak="0">
+  <w:abstractNum w:abstractNumId="25" w15:restartNumberingAfterBreak="0">
     <w:nsid w:val="7D531D1E"/>
     <w:multiLevelType w:val="hybridMultilevel"/>
     <w:tmpl w:val="CCEE6910"/>
@@ -7054,7 +9929,7 @@
       </w:pPr>
     </w:lvl>
   </w:abstractNum>
-  <w:abstractNum w:abstractNumId="22" w15:restartNumberingAfterBreak="0">
+  <w:abstractNum w:abstractNumId="26" w15:restartNumberingAfterBreak="0">
     <w:nsid w:val="7DB7369F"/>
     <w:multiLevelType w:val="multilevel"/>
     <w:tmpl w:val="4C5A6C5E"/>
@@ -7166,7 +10041,7 @@
       </w:rPr>
     </w:lvl>
   </w:abstractNum>
-  <w:abstractNum w:abstractNumId="23" w15:restartNumberingAfterBreak="0">
+  <w:abstractNum w:abstractNumId="27" w15:restartNumberingAfterBreak="0">
     <w:nsid w:val="7F0003FD"/>
     <w:multiLevelType w:val="hybridMultilevel"/>
     <w:tmpl w:val="575009CA"/>
@@ -7280,76 +10155,88 @@
     </w:lvl>
   </w:abstractNum>
   <w:num w:numId="1" w16cid:durableId="1183475367">
+    <w:abstractNumId w:val="13"/>
+  </w:num>
+  <w:num w:numId="2" w16cid:durableId="1349605465">
+    <w:abstractNumId w:val="3"/>
+  </w:num>
+  <w:num w:numId="3" w16cid:durableId="2134202718">
+    <w:abstractNumId w:val="4"/>
+  </w:num>
+  <w:num w:numId="4" w16cid:durableId="1741902986">
+    <w:abstractNumId w:val="6"/>
+  </w:num>
+  <w:num w:numId="5" w16cid:durableId="176382892">
+    <w:abstractNumId w:val="23"/>
+  </w:num>
+  <w:num w:numId="6" w16cid:durableId="1931154934">
+    <w:abstractNumId w:val="27"/>
+  </w:num>
+  <w:num w:numId="7" w16cid:durableId="1970933793">
+    <w:abstractNumId w:val="19"/>
+  </w:num>
+  <w:num w:numId="8" w16cid:durableId="172647525">
+    <w:abstractNumId w:val="2"/>
+  </w:num>
+  <w:num w:numId="9" w16cid:durableId="38164299">
+    <w:abstractNumId w:val="17"/>
+  </w:num>
+  <w:num w:numId="10" w16cid:durableId="788202772">
+    <w:abstractNumId w:val="16"/>
+  </w:num>
+  <w:num w:numId="11" w16cid:durableId="583801178">
+    <w:abstractNumId w:val="22"/>
+  </w:num>
+  <w:num w:numId="12" w16cid:durableId="491802438">
+    <w:abstractNumId w:val="14"/>
+  </w:num>
+  <w:num w:numId="13" w16cid:durableId="71046295">
+    <w:abstractNumId w:val="25"/>
+  </w:num>
+  <w:num w:numId="14" w16cid:durableId="73672105">
+    <w:abstractNumId w:val="11"/>
+  </w:num>
+  <w:num w:numId="15" w16cid:durableId="177619926">
+    <w:abstractNumId w:val="20"/>
+  </w:num>
+  <w:num w:numId="16" w16cid:durableId="1274676296">
+    <w:abstractNumId w:val="24"/>
+  </w:num>
+  <w:num w:numId="17" w16cid:durableId="931279855">
+    <w:abstractNumId w:val="15"/>
+  </w:num>
+  <w:num w:numId="18" w16cid:durableId="1864588848">
     <w:abstractNumId w:val="10"/>
   </w:num>
-  <w:num w:numId="2" w16cid:durableId="1349605465">
+  <w:num w:numId="19" w16cid:durableId="1055198110">
+    <w:abstractNumId w:val="18"/>
+  </w:num>
+  <w:num w:numId="20" w16cid:durableId="101845965">
+    <w:abstractNumId w:val="8"/>
+  </w:num>
+  <w:num w:numId="21" w16cid:durableId="2137408311">
+    <w:abstractNumId w:val="26"/>
+  </w:num>
+  <w:num w:numId="22" w16cid:durableId="647168133">
+    <w:abstractNumId w:val="12"/>
+  </w:num>
+  <w:num w:numId="23" w16cid:durableId="387530249">
+    <w:abstractNumId w:val="9"/>
+  </w:num>
+  <w:num w:numId="24" w16cid:durableId="1094284406">
+    <w:abstractNumId w:val="5"/>
+  </w:num>
+  <w:num w:numId="25" w16cid:durableId="1065836415">
+    <w:abstractNumId w:val="21"/>
+  </w:num>
+  <w:num w:numId="26" w16cid:durableId="2115511613">
     <w:abstractNumId w:val="1"/>
   </w:num>
-  <w:num w:numId="3" w16cid:durableId="2134202718">
-    <w:abstractNumId w:val="2"/>
-  </w:num>
-  <w:num w:numId="4" w16cid:durableId="1741902986">
-    <w:abstractNumId w:val="4"/>
-  </w:num>
-  <w:num w:numId="5" w16cid:durableId="176382892">
-    <w:abstractNumId w:val="19"/>
-  </w:num>
-  <w:num w:numId="6" w16cid:durableId="1931154934">
-    <w:abstractNumId w:val="23"/>
-  </w:num>
-  <w:num w:numId="7" w16cid:durableId="1970933793">
-    <w:abstractNumId w:val="16"/>
-  </w:num>
-  <w:num w:numId="8" w16cid:durableId="172647525">
+  <w:num w:numId="27" w16cid:durableId="1269586760">
     <w:abstractNumId w:val="0"/>
   </w:num>
-  <w:num w:numId="9" w16cid:durableId="38164299">
-    <w:abstractNumId w:val="14"/>
-  </w:num>
-  <w:num w:numId="10" w16cid:durableId="788202772">
-    <w:abstractNumId w:val="13"/>
-  </w:num>
-  <w:num w:numId="11" w16cid:durableId="583801178">
-    <w:abstractNumId w:val="18"/>
-  </w:num>
-  <w:num w:numId="12" w16cid:durableId="491802438">
-    <w:abstractNumId w:val="11"/>
-  </w:num>
-  <w:num w:numId="13" w16cid:durableId="71046295">
-    <w:abstractNumId w:val="21"/>
-  </w:num>
-  <w:num w:numId="14" w16cid:durableId="73672105">
-    <w:abstractNumId w:val="8"/>
-  </w:num>
-  <w:num w:numId="15" w16cid:durableId="177619926">
-    <w:abstractNumId w:val="17"/>
-  </w:num>
-  <w:num w:numId="16" w16cid:durableId="1274676296">
-    <w:abstractNumId w:val="20"/>
-  </w:num>
-  <w:num w:numId="17" w16cid:durableId="931279855">
-    <w:abstractNumId w:val="12"/>
-  </w:num>
-  <w:num w:numId="18" w16cid:durableId="1864588848">
+  <w:num w:numId="28" w16cid:durableId="1652640933">
     <w:abstractNumId w:val="7"/>
-  </w:num>
-  <w:num w:numId="19" w16cid:durableId="1055198110">
-    <w:abstractNumId w:val="15"/>
-  </w:num>
-  <w:num w:numId="20" w16cid:durableId="101845965">
-    <w:abstractNumId w:val="5"/>
-  </w:num>
-  <w:num w:numId="21" w16cid:durableId="2137408311">
-    <w:abstractNumId w:val="22"/>
-  </w:num>
-  <w:num w:numId="22" w16cid:durableId="647168133">
-    <w:abstractNumId w:val="9"/>
-  </w:num>
-  <w:num w:numId="23" w16cid:durableId="387530249">
-    <w:abstractNumId w:val="6"/>
-  </w:num>
-  <w:num w:numId="24" w16cid:durableId="1094284406">
-    <w:abstractNumId w:val="3"/>
   </w:num>
   <w:numIdMacAtCleanup w:val="23"/>
 </w:numbering>

</xml_diff>

<commit_message>
Sistema proposto: decomposizione in sottosistemi, component diagram UML dei sottosistemi e mapping hardware/software
</commit_message>
<xml_diff>
--- a/DOCUMENTAZIONE/4-System Design Document.docx
+++ b/DOCUMENTAZIONE/4-System Design Document.docx
@@ -1532,6 +1532,13 @@
                 <w:color w:val="auto"/>
               </w:rPr>
             </w:pPr>
+            <w:r>
+              <w:rPr>
+                <w:rFonts w:ascii="Century Gothic" w:eastAsia="Droid Sans" w:hAnsi="Century Gothic" w:cs="Droid Sans"/>
+                <w:color w:val="auto"/>
+              </w:rPr>
+              <w:t>11/05/2022</w:t>
+            </w:r>
           </w:p>
         </w:tc>
         <w:tc>
@@ -1550,6 +1557,13 @@
                 <w:color w:val="auto"/>
               </w:rPr>
             </w:pPr>
+            <w:r>
+              <w:rPr>
+                <w:rFonts w:ascii="Century Gothic" w:eastAsia="Droid Sans" w:hAnsi="Century Gothic" w:cs="Droid Sans"/>
+                <w:color w:val="auto"/>
+              </w:rPr>
+              <w:t>0.2</w:t>
+            </w:r>
           </w:p>
         </w:tc>
         <w:tc>
@@ -1568,6 +1582,29 @@
                 <w:color w:val="auto"/>
               </w:rPr>
             </w:pPr>
+            <w:r>
+              <w:rPr>
+                <w:rFonts w:ascii="Century Gothic" w:eastAsia="Droid Sans" w:hAnsi="Century Gothic" w:cs="Droid Sans"/>
+                <w:color w:val="auto"/>
+              </w:rPr>
+              <w:t xml:space="preserve">Sistema proposto: decomposizione in sottosistemi, component </w:t>
+            </w:r>
+            <w:proofErr w:type="spellStart"/>
+            <w:r>
+              <w:rPr>
+                <w:rFonts w:ascii="Century Gothic" w:eastAsia="Droid Sans" w:hAnsi="Century Gothic" w:cs="Droid Sans"/>
+                <w:color w:val="auto"/>
+              </w:rPr>
+              <w:t>diagram</w:t>
+            </w:r>
+            <w:proofErr w:type="spellEnd"/>
+            <w:r>
+              <w:rPr>
+                <w:rFonts w:ascii="Century Gothic" w:eastAsia="Droid Sans" w:hAnsi="Century Gothic" w:cs="Droid Sans"/>
+                <w:color w:val="auto"/>
+              </w:rPr>
+              <w:t xml:space="preserve"> UML dei sottosistemi e mapping hardware/software</w:t>
+            </w:r>
           </w:p>
         </w:tc>
         <w:tc>
@@ -1586,6 +1623,13 @@
                 <w:color w:val="auto"/>
               </w:rPr>
             </w:pPr>
+            <w:r>
+              <w:rPr>
+                <w:rFonts w:ascii="Century Gothic" w:eastAsia="Droid Sans" w:hAnsi="Century Gothic" w:cs="Droid Sans"/>
+                <w:color w:val="auto"/>
+              </w:rPr>
+              <w:t>DPA, ML, LM</w:t>
+            </w:r>
           </w:p>
         </w:tc>
       </w:tr>
@@ -1673,6 +1717,7 @@
     <w:p>
       <w:pPr>
         <w:rPr>
+          <w:rFonts w:hint="eastAsia"/>
           <w:b/>
           <w:bCs/>
           <w:sz w:val="80"/>
@@ -2557,7 +2602,21 @@
                 <w:rStyle w:val="Collegamentoipertestuale"/>
                 <w:noProof/>
               </w:rPr>
-              <w:t>Architettura del Sistema Proposto</w:t>
+              <w:t xml:space="preserve">Architettura del </w:t>
+            </w:r>
+            <w:r>
+              <w:rPr>
+                <w:rStyle w:val="Collegamentoipertestuale"/>
+                <w:noProof/>
+              </w:rPr>
+              <w:t>S</w:t>
+            </w:r>
+            <w:r>
+              <w:rPr>
+                <w:rStyle w:val="Collegamentoipertestuale"/>
+                <w:noProof/>
+              </w:rPr>
+              <w:t>istema Proposto</w:t>
             </w:r>
             <w:r>
               <w:rPr>
@@ -3582,7 +3641,7 @@
       <w:pPr>
         <w:jc w:val="both"/>
         <w:rPr>
-          <w:rFonts w:ascii="Garamond" w:hAnsi="Garamond" w:cstheme="minorHAnsi" w:hint="eastAsia"/>
+          <w:rFonts w:ascii="Garamond" w:hAnsi="Garamond" w:cstheme="minorHAnsi"/>
           <w:lang w:val="it-IT"/>
         </w:rPr>
       </w:pPr>
@@ -3834,57 +3893,7 @@
           <w:szCs w:val="23"/>
           <w:lang w:val="it-IT" w:bidi="ar-SA"/>
         </w:rPr>
-        <w:t xml:space="preserve">: </w:t>
-      </w:r>
-      <w:r>
-        <w:rPr>
-          <w:rFonts w:ascii="Garamond" w:hAnsi="Garamond" w:cs="Garamond"/>
-          <w:kern w:val="0"/>
-          <w:sz w:val="23"/>
-          <w:szCs w:val="23"/>
-          <w:lang w:val="it-IT" w:bidi="ar-SA"/>
-        </w:rPr>
-        <w:t xml:space="preserve">valore di priorità compreso tra 1 e </w:t>
-      </w:r>
-      <w:r>
-        <w:rPr>
-          <w:rFonts w:ascii="Garamond" w:hAnsi="Garamond" w:cs="Garamond"/>
-          <w:kern w:val="0"/>
-          <w:sz w:val="23"/>
-          <w:szCs w:val="23"/>
-          <w:lang w:val="it-IT" w:bidi="ar-SA"/>
-        </w:rPr>
-        <w:t>8</w:t>
-      </w:r>
-      <w:r>
-        <w:rPr>
-          <w:rFonts w:ascii="Garamond" w:hAnsi="Garamond" w:cs="Garamond"/>
-          <w:kern w:val="0"/>
-          <w:sz w:val="23"/>
-          <w:szCs w:val="23"/>
-          <w:lang w:val="it-IT" w:bidi="ar-SA"/>
-        </w:rPr>
-        <w:t xml:space="preserve"> (1 massima e </w:t>
-      </w:r>
-      <w:r>
-        <w:rPr>
-          <w:rFonts w:ascii="Garamond" w:hAnsi="Garamond" w:cs="Garamond"/>
-          <w:kern w:val="0"/>
-          <w:sz w:val="23"/>
-          <w:szCs w:val="23"/>
-          <w:lang w:val="it-IT" w:bidi="ar-SA"/>
-        </w:rPr>
-        <w:t>8</w:t>
-      </w:r>
-      <w:r>
-        <w:rPr>
-          <w:rFonts w:ascii="Garamond" w:hAnsi="Garamond" w:cs="Garamond"/>
-          <w:kern w:val="0"/>
-          <w:sz w:val="23"/>
-          <w:szCs w:val="23"/>
-          <w:lang w:val="it-IT" w:bidi="ar-SA"/>
-        </w:rPr>
-        <w:t xml:space="preserve"> minima). </w:t>
+        <w:t xml:space="preserve">: valore di priorità compreso tra 1 e 8 (1 massima e 8 minima). </w:t>
       </w:r>
     </w:p>
     <w:p>
@@ -3927,27 +3936,7 @@
           <w:szCs w:val="23"/>
           <w:lang w:val="it-IT" w:bidi="ar-SA"/>
         </w:rPr>
-        <w:t>:</w:t>
-      </w:r>
-      <w:r>
-        <w:rPr>
-          <w:rFonts w:ascii="Garamond" w:hAnsi="Garamond" w:cs="Garamond"/>
-          <w:kern w:val="0"/>
-          <w:sz w:val="23"/>
-          <w:szCs w:val="23"/>
-          <w:lang w:val="it-IT" w:bidi="ar-SA"/>
-        </w:rPr>
-        <w:t xml:space="preserve"> un identificatore univoco e un nome esplicativo.</w:t>
-      </w:r>
-      <w:r>
-        <w:rPr>
-          <w:rFonts w:ascii="Garamond" w:hAnsi="Garamond" w:cs="Garamond"/>
-          <w:kern w:val="0"/>
-          <w:sz w:val="23"/>
-          <w:szCs w:val="23"/>
-          <w:lang w:val="it-IT" w:bidi="ar-SA"/>
-        </w:rPr>
-        <w:t xml:space="preserve"> </w:t>
+        <w:t xml:space="preserve">: un identificatore univoco e un nome esplicativo. </w:t>
       </w:r>
     </w:p>
     <w:p>
@@ -3980,19 +3969,7 @@
           <w:szCs w:val="23"/>
           <w:lang w:val="it-IT" w:bidi="ar-SA"/>
         </w:rPr>
-        <w:t>Descrizione</w:t>
-      </w:r>
-      <w:r>
-        <w:rPr>
-          <w:rFonts w:ascii="Garamond" w:hAnsi="Garamond" w:cs="Garamond"/>
-          <w:b/>
-          <w:bCs/>
-          <w:kern w:val="0"/>
-          <w:sz w:val="23"/>
-          <w:szCs w:val="23"/>
-          <w:lang w:val="it-IT" w:bidi="ar-SA"/>
-        </w:rPr>
-        <w:t xml:space="preserve">: </w:t>
+        <w:t xml:space="preserve">Descrizione: </w:t>
       </w:r>
       <w:r>
         <w:rPr>
@@ -4045,17 +4022,7 @@
           <w:szCs w:val="23"/>
           <w:lang w:val="it-IT" w:bidi="ar-SA"/>
         </w:rPr>
-        <w:t xml:space="preserve">: </w:t>
-      </w:r>
-      <w:r>
-        <w:rPr>
-          <w:rFonts w:ascii="Garamond" w:hAnsi="Garamond" w:cs="Garamond"/>
-          <w:kern w:val="0"/>
-          <w:sz w:val="23"/>
-          <w:szCs w:val="23"/>
-          <w:lang w:val="it-IT" w:bidi="ar-SA"/>
-        </w:rPr>
-        <w:t>la categoria di appartenenza del design goal.</w:t>
+        <w:t>: la categoria di appartenenza del design goal.</w:t>
       </w:r>
     </w:p>
     <w:p>
@@ -4098,17 +4065,7 @@
           <w:szCs w:val="23"/>
           <w:lang w:val="it-IT" w:bidi="ar-SA"/>
         </w:rPr>
-        <w:t>:</w:t>
-      </w:r>
-      <w:r>
-        <w:rPr>
-          <w:rFonts w:ascii="Garamond" w:hAnsi="Garamond" w:cs="Garamond"/>
-          <w:kern w:val="0"/>
-          <w:sz w:val="23"/>
-          <w:szCs w:val="23"/>
-          <w:lang w:val="it-IT" w:bidi="ar-SA"/>
-        </w:rPr>
-        <w:t xml:space="preserve"> il requisito non funzionale che lo ha generato. </w:t>
+        <w:t xml:space="preserve">: il requisito non funzionale che lo ha generato. </w:t>
       </w:r>
     </w:p>
     <w:tbl>
@@ -4558,23 +4515,7 @@
                 <w:rFonts w:ascii="Century Gothic" w:eastAsia="Droid Sans" w:hAnsi="Century Gothic" w:cs="Droid Sans"/>
                 <w:color w:val="auto"/>
               </w:rPr>
-              <w:t xml:space="preserve">concludere ogni operazione con un massimo di </w:t>
-            </w:r>
-            <w:proofErr w:type="gramStart"/>
-            <w:r>
-              <w:rPr>
-                <w:rFonts w:ascii="Century Gothic" w:eastAsia="Droid Sans" w:hAnsi="Century Gothic" w:cs="Droid Sans"/>
-                <w:color w:val="auto"/>
-              </w:rPr>
-              <w:t>10</w:t>
-            </w:r>
-            <w:proofErr w:type="gramEnd"/>
-            <w:r>
-              <w:rPr>
-                <w:rFonts w:ascii="Century Gothic" w:eastAsia="Droid Sans" w:hAnsi="Century Gothic" w:cs="Droid Sans"/>
-                <w:color w:val="auto"/>
-              </w:rPr>
-              <w:t xml:space="preserve"> passaggi. </w:t>
+              <w:t xml:space="preserve">concludere ogni operazione con un massimo di 10 passaggi. </w:t>
             </w:r>
           </w:p>
         </w:tc>
@@ -4721,23 +4662,7 @@
                 <w:rFonts w:ascii="Century Gothic" w:eastAsia="Droid Sans" w:hAnsi="Century Gothic" w:cs="Droid Sans"/>
                 <w:color w:val="auto"/>
               </w:rPr>
-              <w:t xml:space="preserve">Il sistema deve garantire un tempo di risposta non superiore di </w:t>
-            </w:r>
-            <w:proofErr w:type="gramStart"/>
-            <w:r>
-              <w:rPr>
-                <w:rFonts w:ascii="Century Gothic" w:eastAsia="Droid Sans" w:hAnsi="Century Gothic" w:cs="Droid Sans"/>
-                <w:color w:val="auto"/>
-              </w:rPr>
-              <w:t>5</w:t>
-            </w:r>
-            <w:proofErr w:type="gramEnd"/>
-            <w:r>
-              <w:rPr>
-                <w:rFonts w:ascii="Century Gothic" w:eastAsia="Droid Sans" w:hAnsi="Century Gothic" w:cs="Droid Sans"/>
-                <w:color w:val="auto"/>
-              </w:rPr>
-              <w:t xml:space="preserve"> secondi</w:t>
+              <w:t>Il sistema deve garantire un tempo di risposta non superiore di 5 secondi</w:t>
             </w:r>
           </w:p>
         </w:tc>
@@ -5652,6 +5577,7 @@
     <w:p>
       <w:pPr>
         <w:rPr>
+          <w:rFonts w:hint="eastAsia"/>
           <w:lang w:val="it-IT"/>
         </w:rPr>
       </w:pPr>
@@ -5835,23 +5761,7 @@
                 <w:rFonts w:ascii="Century Gothic" w:eastAsia="Droid Sans" w:hAnsi="Century Gothic" w:cs="Droid Sans"/>
                 <w:color w:val="auto"/>
               </w:rPr>
-              <w:t xml:space="preserve">Il sistema tenderà a dare maggiore priorità alla sicurezza a discapito del tempo di risposta che potrebbe aumentare fino a </w:t>
-            </w:r>
-            <w:proofErr w:type="gramStart"/>
-            <w:r>
-              <w:rPr>
-                <w:rFonts w:ascii="Century Gothic" w:eastAsia="Droid Sans" w:hAnsi="Century Gothic" w:cs="Droid Sans"/>
-                <w:color w:val="auto"/>
-              </w:rPr>
-              <w:t>10</w:t>
-            </w:r>
-            <w:proofErr w:type="gramEnd"/>
-            <w:r>
-              <w:rPr>
-                <w:rFonts w:ascii="Century Gothic" w:eastAsia="Droid Sans" w:hAnsi="Century Gothic" w:cs="Droid Sans"/>
-                <w:color w:val="auto"/>
-              </w:rPr>
-              <w:t xml:space="preserve"> secondi </w:t>
+              <w:t xml:space="preserve">Il sistema tenderà a dare maggiore priorità alla sicurezza a discapito del tempo di risposta che potrebbe aumentare fino a 10 secondi </w:t>
             </w:r>
           </w:p>
         </w:tc>
@@ -6149,6 +6059,7 @@
     <w:p>
       <w:pPr>
         <w:rPr>
+          <w:rFonts w:hint="eastAsia"/>
           <w:lang w:val="it-IT"/>
         </w:rPr>
       </w:pPr>
@@ -6156,6 +6067,7 @@
     <w:p>
       <w:pPr>
         <w:rPr>
+          <w:rFonts w:hint="eastAsia"/>
           <w:lang w:val="it-IT"/>
         </w:rPr>
       </w:pPr>
@@ -6163,6 +6075,7 @@
     <w:p>
       <w:pPr>
         <w:rPr>
+          <w:rFonts w:hint="eastAsia"/>
           <w:lang w:val="it-IT"/>
         </w:rPr>
       </w:pPr>
@@ -6170,6 +6083,7 @@
     <w:p>
       <w:pPr>
         <w:rPr>
+          <w:rFonts w:hint="eastAsia"/>
           <w:lang w:val="it-IT"/>
         </w:rPr>
       </w:pPr>
@@ -6284,6 +6198,7 @@
     </w:p>
     <w:p>
       <w:pPr>
+        <w:jc w:val="both"/>
         <w:rPr>
           <w:rFonts w:ascii="Garamond" w:hAnsi="Garamond"/>
           <w:lang w:val="it-IT"/>
@@ -6310,23 +6225,7 @@
           <w:rFonts w:ascii="Garamond" w:hAnsi="Garamond"/>
           <w:lang w:val="it-IT"/>
         </w:rPr>
-        <w:t xml:space="preserve"> di SD è formato da </w:t>
-      </w:r>
-      <w:proofErr w:type="gramStart"/>
-      <w:r>
-        <w:rPr>
-          <w:rFonts w:ascii="Garamond" w:hAnsi="Garamond"/>
-          <w:lang w:val="it-IT"/>
-        </w:rPr>
-        <w:t>4</w:t>
-      </w:r>
-      <w:proofErr w:type="gramEnd"/>
-      <w:r>
-        <w:rPr>
-          <w:rFonts w:ascii="Garamond" w:hAnsi="Garamond"/>
-          <w:lang w:val="it-IT"/>
-        </w:rPr>
-        <w:t xml:space="preserve"> sezioni:</w:t>
+        <w:t xml:space="preserve"> di SD è formato da 4 sezioni:</w:t>
       </w:r>
     </w:p>
     <w:p>
@@ -6336,6 +6235,7 @@
           <w:ilvl w:val="0"/>
           <w:numId w:val="22"/>
         </w:numPr>
+        <w:jc w:val="both"/>
         <w:rPr>
           <w:rFonts w:ascii="Garamond" w:hAnsi="Garamond"/>
           <w:szCs w:val="24"/>
@@ -6372,6 +6272,7 @@
           <w:ilvl w:val="0"/>
           <w:numId w:val="22"/>
         </w:numPr>
+        <w:jc w:val="both"/>
         <w:rPr>
           <w:rFonts w:ascii="Garamond" w:hAnsi="Garamond"/>
           <w:szCs w:val="24"/>
@@ -6408,6 +6309,7 @@
           <w:ilvl w:val="0"/>
           <w:numId w:val="22"/>
         </w:numPr>
+        <w:jc w:val="both"/>
         <w:rPr>
           <w:rFonts w:ascii="Garamond" w:hAnsi="Garamond"/>
           <w:szCs w:val="24"/>
@@ -6444,6 +6346,7 @@
           <w:ilvl w:val="0"/>
           <w:numId w:val="22"/>
         </w:numPr>
+        <w:jc w:val="both"/>
         <w:rPr>
           <w:rFonts w:ascii="Garamond" w:hAnsi="Garamond"/>
           <w:szCs w:val="24"/>
@@ -6496,6 +6399,7 @@
     <w:p>
       <w:pPr>
         <w:pStyle w:val="Contenutotabella"/>
+        <w:jc w:val="both"/>
         <w:rPr>
           <w:rFonts w:ascii="Garamond" w:hAnsi="Garamond"/>
           <w:sz w:val="23"/>
@@ -6630,6 +6534,297 @@
           <w:lang w:val="it-IT"/>
         </w:rPr>
       </w:pPr>
+      <w:r>
+        <w:rPr>
+          <w:rFonts w:ascii="Garamond" w:hAnsi="Garamond"/>
+          <w:lang w:val="it-IT"/>
+        </w:rPr>
+        <w:t xml:space="preserve">Il Sistema proposto è basato sullo stile architetturale Three </w:t>
+      </w:r>
+      <w:proofErr w:type="spellStart"/>
+      <w:r>
+        <w:rPr>
+          <w:rFonts w:ascii="Garamond" w:hAnsi="Garamond"/>
+          <w:lang w:val="it-IT"/>
+        </w:rPr>
+        <w:t>Tier</w:t>
+      </w:r>
+      <w:proofErr w:type="spellEnd"/>
+      <w:r>
+        <w:rPr>
+          <w:rFonts w:ascii="Garamond" w:hAnsi="Garamond"/>
+          <w:lang w:val="it-IT"/>
+        </w:rPr>
+        <w:t xml:space="preserve">. </w:t>
+      </w:r>
+      <w:r>
+        <w:rPr>
+          <w:rFonts w:ascii="Garamond" w:hAnsi="Garamond"/>
+          <w:lang w:val="it-IT"/>
+        </w:rPr>
+        <w:t xml:space="preserve">Questo tipo di architettura è stata scelta poiché si sposa perfettamente per lo sviluppo di Web Application,  come previsto dal nostro progetto. L’architettura Three </w:t>
+      </w:r>
+      <w:proofErr w:type="spellStart"/>
+      <w:r>
+        <w:rPr>
+          <w:rFonts w:ascii="Garamond" w:hAnsi="Garamond"/>
+          <w:lang w:val="it-IT"/>
+        </w:rPr>
+        <w:t>Tier</w:t>
+      </w:r>
+      <w:proofErr w:type="spellEnd"/>
+      <w:r>
+        <w:rPr>
+          <w:rFonts w:ascii="Garamond" w:hAnsi="Garamond"/>
+          <w:lang w:val="it-IT"/>
+        </w:rPr>
+        <w:t xml:space="preserve"> si divide in 3 strati: </w:t>
+      </w:r>
+    </w:p>
+    <w:p>
+      <w:pPr>
+        <w:numPr>
+          <w:ilvl w:val="0"/>
+          <w:numId w:val="29"/>
+        </w:numPr>
+        <w:jc w:val="both"/>
+        <w:rPr>
+          <w:rFonts w:ascii="Garamond" w:hAnsi="Garamond"/>
+          <w:lang w:val="it-IT"/>
+        </w:rPr>
+      </w:pPr>
+      <w:proofErr w:type="spellStart"/>
+      <w:r>
+        <w:rPr>
+          <w:rFonts w:ascii="Garamond" w:hAnsi="Garamond"/>
+          <w:lang w:val="it-IT"/>
+        </w:rPr>
+        <w:t>L’interface</w:t>
+      </w:r>
+      <w:proofErr w:type="spellEnd"/>
+      <w:r>
+        <w:rPr>
+          <w:rFonts w:ascii="Garamond" w:hAnsi="Garamond"/>
+          <w:lang w:val="it-IT"/>
+        </w:rPr>
+        <w:t xml:space="preserve"> </w:t>
+      </w:r>
+      <w:proofErr w:type="spellStart"/>
+      <w:r>
+        <w:rPr>
+          <w:rFonts w:ascii="Garamond" w:hAnsi="Garamond"/>
+          <w:lang w:val="it-IT"/>
+        </w:rPr>
+        <w:t>layer</w:t>
+      </w:r>
+      <w:proofErr w:type="spellEnd"/>
+      <w:r>
+        <w:rPr>
+          <w:rFonts w:ascii="Garamond" w:hAnsi="Garamond"/>
+          <w:lang w:val="it-IT"/>
+        </w:rPr>
+        <w:t xml:space="preserve"> (include tutti i </w:t>
+      </w:r>
+      <w:proofErr w:type="spellStart"/>
+      <w:r>
+        <w:rPr>
+          <w:rFonts w:ascii="Garamond" w:hAnsi="Garamond"/>
+          <w:lang w:val="it-IT"/>
+        </w:rPr>
+        <w:t>boundary</w:t>
+      </w:r>
+      <w:proofErr w:type="spellEnd"/>
+      <w:r>
+        <w:rPr>
+          <w:rFonts w:ascii="Garamond" w:hAnsi="Garamond"/>
+          <w:lang w:val="it-IT"/>
+        </w:rPr>
+        <w:t xml:space="preserve"> </w:t>
+      </w:r>
+      <w:proofErr w:type="spellStart"/>
+      <w:r>
+        <w:rPr>
+          <w:rFonts w:ascii="Garamond" w:hAnsi="Garamond"/>
+          <w:lang w:val="it-IT"/>
+        </w:rPr>
+        <w:t>object</w:t>
+      </w:r>
+      <w:proofErr w:type="spellEnd"/>
+      <w:r>
+        <w:rPr>
+          <w:rFonts w:ascii="Garamond" w:hAnsi="Garamond"/>
+          <w:lang w:val="it-IT"/>
+        </w:rPr>
+        <w:t xml:space="preserve"> che interfacciano con l’utente).</w:t>
+      </w:r>
+    </w:p>
+    <w:p>
+      <w:pPr>
+        <w:numPr>
+          <w:ilvl w:val="0"/>
+          <w:numId w:val="29"/>
+        </w:numPr>
+        <w:jc w:val="both"/>
+        <w:rPr>
+          <w:rFonts w:ascii="Garamond" w:hAnsi="Garamond"/>
+          <w:lang w:val="it-IT"/>
+        </w:rPr>
+      </w:pPr>
+      <w:proofErr w:type="spellStart"/>
+      <w:r>
+        <w:rPr>
+          <w:rFonts w:ascii="Garamond" w:hAnsi="Garamond"/>
+          <w:lang w:val="it-IT"/>
+        </w:rPr>
+        <w:t>L’application</w:t>
+      </w:r>
+      <w:proofErr w:type="spellEnd"/>
+      <w:r>
+        <w:rPr>
+          <w:rFonts w:ascii="Garamond" w:hAnsi="Garamond"/>
+          <w:lang w:val="it-IT"/>
+        </w:rPr>
+        <w:t xml:space="preserve"> </w:t>
+      </w:r>
+      <w:proofErr w:type="spellStart"/>
+      <w:r>
+        <w:rPr>
+          <w:rFonts w:ascii="Garamond" w:hAnsi="Garamond"/>
+          <w:lang w:val="it-IT"/>
+        </w:rPr>
+        <w:t>logic</w:t>
+      </w:r>
+      <w:proofErr w:type="spellEnd"/>
+      <w:r>
+        <w:rPr>
+          <w:rFonts w:ascii="Garamond" w:hAnsi="Garamond"/>
+          <w:lang w:val="it-IT"/>
+        </w:rPr>
+        <w:t xml:space="preserve"> </w:t>
+      </w:r>
+      <w:proofErr w:type="spellStart"/>
+      <w:r>
+        <w:rPr>
+          <w:rFonts w:ascii="Garamond" w:hAnsi="Garamond"/>
+          <w:lang w:val="it-IT"/>
+        </w:rPr>
+        <w:t>layer</w:t>
+      </w:r>
+      <w:proofErr w:type="spellEnd"/>
+      <w:r>
+        <w:rPr>
+          <w:rFonts w:ascii="Garamond" w:hAnsi="Garamond"/>
+          <w:lang w:val="it-IT"/>
+        </w:rPr>
+        <w:t xml:space="preserve"> (include tutti gli oggetti relativi al controllo e alle entità che realizzano l’elaborazione, le regole di verifica e la notifica richieste dall’applicazione).</w:t>
+      </w:r>
+    </w:p>
+    <w:p>
+      <w:pPr>
+        <w:numPr>
+          <w:ilvl w:val="0"/>
+          <w:numId w:val="29"/>
+        </w:numPr>
+        <w:jc w:val="both"/>
+        <w:rPr>
+          <w:rFonts w:ascii="Garamond" w:hAnsi="Garamond"/>
+          <w:lang w:val="it-IT"/>
+        </w:rPr>
+      </w:pPr>
+      <w:r>
+        <w:rPr>
+          <w:rFonts w:ascii="Garamond" w:hAnsi="Garamond"/>
+          <w:lang w:val="it-IT"/>
+        </w:rPr>
+        <w:t xml:space="preserve">Lo storage </w:t>
+      </w:r>
+      <w:proofErr w:type="spellStart"/>
+      <w:r>
+        <w:rPr>
+          <w:rFonts w:ascii="Garamond" w:hAnsi="Garamond"/>
+          <w:lang w:val="it-IT"/>
+        </w:rPr>
+        <w:t>layer</w:t>
+      </w:r>
+      <w:proofErr w:type="spellEnd"/>
+      <w:r>
+        <w:rPr>
+          <w:rFonts w:ascii="Garamond" w:hAnsi="Garamond"/>
+          <w:lang w:val="it-IT"/>
+        </w:rPr>
+        <w:t xml:space="preserve"> (effettua la memorizzazione, il recupero e l’interrogazione di oggetti persistenti).</w:t>
+      </w:r>
+    </w:p>
+    <w:p>
+      <w:pPr>
+        <w:jc w:val="both"/>
+        <w:rPr>
+          <w:rFonts w:ascii="Garamond" w:hAnsi="Garamond"/>
+          <w:lang w:val="it-IT"/>
+        </w:rPr>
+      </w:pPr>
+    </w:p>
+    <w:p>
+      <w:pPr>
+        <w:jc w:val="both"/>
+        <w:rPr>
+          <w:rFonts w:ascii="Garamond" w:hAnsi="Garamond"/>
+          <w:lang w:val="it-IT"/>
+        </w:rPr>
+      </w:pPr>
+      <w:r>
+        <w:rPr>
+          <w:rFonts w:ascii="Garamond" w:hAnsi="Garamond"/>
+          <w:lang w:val="it-IT"/>
+        </w:rPr>
+        <w:t>Per la parte del Front-end  saranno utilizzati HTML5 e CSS3</w:t>
+      </w:r>
+      <w:r>
+        <w:rPr>
+          <w:rFonts w:ascii="Garamond" w:hAnsi="Garamond"/>
+          <w:lang w:val="it-IT"/>
+        </w:rPr>
+        <w:t>.P</w:t>
+      </w:r>
+      <w:r>
+        <w:rPr>
+          <w:rFonts w:ascii="Garamond" w:hAnsi="Garamond"/>
+          <w:lang w:val="it-IT"/>
+        </w:rPr>
+        <w:t xml:space="preserve">er quanto riguarda il Back-end verranno utilizzati Java e </w:t>
+      </w:r>
+      <w:proofErr w:type="spellStart"/>
+      <w:r>
+        <w:rPr>
+          <w:rFonts w:ascii="Garamond" w:hAnsi="Garamond"/>
+          <w:lang w:val="it-IT"/>
+        </w:rPr>
+        <w:t>Javascript</w:t>
+      </w:r>
+      <w:proofErr w:type="spellEnd"/>
+      <w:r>
+        <w:rPr>
+          <w:rFonts w:ascii="Garamond" w:hAnsi="Garamond"/>
+          <w:lang w:val="it-IT"/>
+        </w:rPr>
+        <w:t xml:space="preserve">. Per la gestione del database saranno </w:t>
+      </w:r>
+      <w:r>
+        <w:rPr>
+          <w:rFonts w:ascii="Garamond" w:hAnsi="Garamond"/>
+          <w:color w:val="FF0000"/>
+          <w:lang w:val="it-IT"/>
+        </w:rPr>
+        <w:t>usati MySQL e JDBC.</w:t>
+      </w:r>
+    </w:p>
+    <w:p>
+      <w:pPr>
+        <w:rPr>
+          <w:rFonts w:ascii="Garamond" w:hAnsi="Garamond"/>
+          <w:lang w:val="it-IT"/>
+        </w:rPr>
+      </w:pPr>
     </w:p>
     <w:p>
       <w:pPr>
@@ -6671,11 +6866,611 @@
       <w:bookmarkEnd w:id="13"/>
       <w:proofErr w:type="spellEnd"/>
     </w:p>
+    <w:p/>
     <w:p>
       <w:pPr>
+        <w:jc w:val="both"/>
+        <w:rPr>
+          <w:rFonts w:ascii="Garamond" w:hAnsi="Garamond"/>
+        </w:rPr>
+      </w:pPr>
+      <w:r>
+        <w:rPr>
+          <w:rFonts w:ascii="Garamond" w:hAnsi="Garamond"/>
+        </w:rPr>
+        <w:t xml:space="preserve">I </w:t>
+      </w:r>
+      <w:proofErr w:type="spellStart"/>
+      <w:r>
+        <w:rPr>
+          <w:rFonts w:ascii="Garamond" w:hAnsi="Garamond"/>
+        </w:rPr>
+        <w:t>sottosistemi</w:t>
+      </w:r>
+      <w:proofErr w:type="spellEnd"/>
+      <w:r>
+        <w:rPr>
+          <w:rFonts w:ascii="Garamond" w:hAnsi="Garamond"/>
+        </w:rPr>
+        <w:t xml:space="preserve"> </w:t>
+      </w:r>
+      <w:proofErr w:type="spellStart"/>
+      <w:r>
+        <w:rPr>
+          <w:rFonts w:ascii="Garamond" w:hAnsi="Garamond"/>
+        </w:rPr>
+        <w:t>Identificati</w:t>
+      </w:r>
+      <w:proofErr w:type="spellEnd"/>
+      <w:r>
+        <w:rPr>
+          <w:rFonts w:ascii="Garamond" w:hAnsi="Garamond"/>
+        </w:rPr>
+        <w:t xml:space="preserve"> </w:t>
+      </w:r>
+      <w:proofErr w:type="spellStart"/>
+      <w:r>
+        <w:rPr>
+          <w:rFonts w:ascii="Garamond" w:hAnsi="Garamond"/>
+        </w:rPr>
+        <w:t>sono</w:t>
+      </w:r>
+      <w:proofErr w:type="spellEnd"/>
+      <w:r>
+        <w:rPr>
+          <w:rFonts w:ascii="Garamond" w:hAnsi="Garamond"/>
+        </w:rPr>
+        <w:t>:</w:t>
+      </w:r>
+    </w:p>
+    <w:p>
+      <w:pPr>
+        <w:pStyle w:val="Paragrafoelenco"/>
+        <w:numPr>
+          <w:ilvl w:val="0"/>
+          <w:numId w:val="29"/>
+        </w:numPr>
+        <w:jc w:val="both"/>
+        <w:rPr>
+          <w:rFonts w:ascii="Garamond" w:hAnsi="Garamond"/>
+          <w:lang w:val="it-IT"/>
+        </w:rPr>
+      </w:pPr>
+      <w:r>
+        <w:rPr>
+          <w:rFonts w:ascii="Garamond" w:hAnsi="Garamond"/>
+          <w:b/>
+          <w:bCs/>
+          <w:lang w:val="it-IT"/>
+        </w:rPr>
+        <w:t>Registrazione:</w:t>
+      </w:r>
+      <w:r>
+        <w:rPr>
+          <w:rFonts w:ascii="Garamond" w:hAnsi="Garamond"/>
+          <w:lang w:val="it-IT"/>
+        </w:rPr>
+        <w:t xml:space="preserve"> </w:t>
+      </w:r>
+      <w:r>
+        <w:rPr>
+          <w:rFonts w:ascii="Garamond" w:hAnsi="Garamond"/>
+          <w:lang w:val="it-IT"/>
+        </w:rPr>
+        <w:t xml:space="preserve">si occupa di gestire la registrazione dei vari tipi di utente: </w:t>
+      </w:r>
+      <w:proofErr w:type="spellStart"/>
+      <w:r>
+        <w:rPr>
+          <w:rFonts w:ascii="Garamond" w:hAnsi="Garamond"/>
+          <w:lang w:val="it-IT"/>
+        </w:rPr>
+        <w:t>UtenteRegistrato</w:t>
+      </w:r>
+      <w:proofErr w:type="spellEnd"/>
+      <w:r>
+        <w:rPr>
+          <w:rFonts w:ascii="Garamond" w:hAnsi="Garamond"/>
+          <w:lang w:val="it-IT"/>
+        </w:rPr>
+        <w:t>, Scolaresca, Organizzatore.</w:t>
+      </w:r>
+    </w:p>
+    <w:p>
+      <w:pPr>
+        <w:pStyle w:val="Paragrafoelenco"/>
+        <w:numPr>
+          <w:ilvl w:val="0"/>
+          <w:numId w:val="29"/>
+        </w:numPr>
+        <w:jc w:val="both"/>
+        <w:rPr>
+          <w:rFonts w:ascii="Garamond" w:hAnsi="Garamond"/>
+          <w:lang w:val="it-IT"/>
+        </w:rPr>
+      </w:pPr>
+      <w:r>
+        <w:rPr>
+          <w:rFonts w:ascii="Garamond" w:hAnsi="Garamond"/>
+          <w:b/>
+          <w:bCs/>
+          <w:lang w:val="it-IT"/>
+        </w:rPr>
+        <w:t>Autenticazione:</w:t>
+      </w:r>
+      <w:r>
+        <w:rPr>
+          <w:rFonts w:ascii="Garamond" w:hAnsi="Garamond"/>
+          <w:lang w:val="it-IT"/>
+        </w:rPr>
+        <w:t xml:space="preserve"> </w:t>
+      </w:r>
+      <w:r>
+        <w:rPr>
+          <w:rFonts w:ascii="Garamond" w:hAnsi="Garamond"/>
+          <w:lang w:val="it-IT"/>
+        </w:rPr>
+        <w:t>è responsabile delle funzionalità di Login, Logout, Recupero password, visualizzazione area utente e modifica dell’account utente.</w:t>
+      </w:r>
+    </w:p>
+    <w:p>
+      <w:pPr>
+        <w:pStyle w:val="Paragrafoelenco"/>
+        <w:numPr>
+          <w:ilvl w:val="0"/>
+          <w:numId w:val="29"/>
+        </w:numPr>
+        <w:jc w:val="both"/>
+        <w:rPr>
+          <w:rFonts w:ascii="Garamond" w:hAnsi="Garamond"/>
+          <w:lang w:val="it-IT"/>
+        </w:rPr>
+      </w:pPr>
+      <w:r>
+        <w:rPr>
+          <w:rFonts w:ascii="Garamond" w:hAnsi="Garamond"/>
+          <w:b/>
+          <w:bCs/>
+          <w:lang w:val="it-IT"/>
+        </w:rPr>
+        <w:lastRenderedPageBreak/>
+        <w:t>Gestione Eventi</w:t>
+      </w:r>
+      <w:r>
+        <w:rPr>
+          <w:rFonts w:ascii="Garamond" w:hAnsi="Garamond"/>
+          <w:lang w:val="it-IT"/>
+        </w:rPr>
+        <w:t xml:space="preserve">: si occupa delle funzionalità riguardanti la richiesta di inserimento di un nuovo evento da parte dell’organizzatore, l’inserimento dell’evento nel sistema da parte dell’amministratore, la visualizzazione dell’evento, la richiesta di modifica dell’evento da parte dell’organizzatore, la conferma della modifica da parte dell’amministratore e la rimozione </w:t>
+      </w:r>
+      <w:proofErr w:type="spellStart"/>
+      <w:r>
+        <w:rPr>
+          <w:rFonts w:ascii="Garamond" w:hAnsi="Garamond"/>
+          <w:lang w:val="it-IT"/>
+        </w:rPr>
+        <w:t>dell</w:t>
+      </w:r>
+      <w:proofErr w:type="spellEnd"/>
+      <w:r>
+        <w:rPr>
+          <w:rFonts w:ascii="Garamond" w:hAnsi="Garamond"/>
+          <w:lang w:val="it-IT"/>
+        </w:rPr>
+        <w:t xml:space="preserve"> evento da parte dell’organizzatore.</w:t>
+      </w:r>
+    </w:p>
+    <w:p>
+      <w:pPr>
+        <w:pStyle w:val="Paragrafoelenco"/>
+        <w:numPr>
+          <w:ilvl w:val="0"/>
+          <w:numId w:val="29"/>
+        </w:numPr>
+        <w:jc w:val="both"/>
+        <w:rPr>
+          <w:rFonts w:ascii="Garamond" w:hAnsi="Garamond"/>
+          <w:lang w:val="it-IT"/>
+        </w:rPr>
+      </w:pPr>
+      <w:r>
+        <w:rPr>
+          <w:rFonts w:ascii="Garamond" w:hAnsi="Garamond"/>
+          <w:b/>
+          <w:bCs/>
+          <w:lang w:val="it-IT"/>
+        </w:rPr>
+        <w:t>Gestione Acquisti</w:t>
+      </w:r>
+      <w:r>
+        <w:rPr>
+          <w:rFonts w:ascii="Garamond" w:hAnsi="Garamond"/>
+          <w:b/>
+          <w:bCs/>
+          <w:lang w:val="it-IT"/>
+        </w:rPr>
+        <w:t>:</w:t>
+      </w:r>
+      <w:r>
+        <w:rPr>
+          <w:rFonts w:ascii="Garamond" w:hAnsi="Garamond"/>
+          <w:lang w:val="it-IT"/>
+        </w:rPr>
+        <w:t xml:space="preserve"> si occupa delle funzionalità per la gestione del carrello utente (aggiunta biglietti al carrello, modifica quantità biglietti, rimozione  biglietti e svuota carrello) e la finalizzazione degli acquisti.</w:t>
+      </w:r>
+    </w:p>
+    <w:p>
+      <w:pPr>
+        <w:pStyle w:val="Paragrafoelenco"/>
+        <w:numPr>
+          <w:ilvl w:val="0"/>
+          <w:numId w:val="29"/>
+        </w:numPr>
+        <w:jc w:val="both"/>
+        <w:rPr>
+          <w:rFonts w:ascii="Garamond" w:hAnsi="Garamond"/>
+          <w:lang w:val="it-IT"/>
+        </w:rPr>
+      </w:pPr>
+      <w:r>
+        <w:rPr>
+          <w:rFonts w:ascii="Garamond" w:hAnsi="Garamond"/>
+          <w:b/>
+          <w:bCs/>
+          <w:lang w:val="it-IT"/>
+        </w:rPr>
+        <w:t>Persistenza</w:t>
+      </w:r>
+      <w:r>
+        <w:rPr>
+          <w:rFonts w:ascii="Garamond" w:hAnsi="Garamond"/>
+          <w:b/>
+          <w:bCs/>
+          <w:lang w:val="it-IT"/>
+        </w:rPr>
+        <w:t>:</w:t>
+      </w:r>
+      <w:r>
+        <w:rPr>
+          <w:rFonts w:ascii="Garamond" w:hAnsi="Garamond"/>
+          <w:lang w:val="it-IT"/>
+        </w:rPr>
+        <w:t xml:space="preserve"> si occupa di gestire la persistenza dei dati con un database.</w:t>
+      </w:r>
+    </w:p>
+    <w:p>
+      <w:pPr>
+        <w:pStyle w:val="Paragrafoelenco"/>
+        <w:numPr>
+          <w:ilvl w:val="0"/>
+          <w:numId w:val="29"/>
+        </w:numPr>
+        <w:jc w:val="both"/>
+        <w:rPr>
+          <w:rFonts w:ascii="Garamond" w:hAnsi="Garamond"/>
+          <w:lang w:val="it-IT"/>
+        </w:rPr>
+      </w:pPr>
+      <w:r>
+        <w:rPr>
+          <w:rFonts w:ascii="Garamond" w:hAnsi="Garamond"/>
+          <w:b/>
+          <w:bCs/>
+          <w:lang w:val="it-IT"/>
+        </w:rPr>
+        <w:t>Storage JPA:</w:t>
+      </w:r>
+      <w:r>
+        <w:rPr>
+          <w:rFonts w:ascii="Garamond" w:hAnsi="Garamond"/>
+          <w:lang w:val="it-IT"/>
+        </w:rPr>
+        <w:t xml:space="preserve"> si interpone tar i vari sottosistemi e il sottosistema di Persistenza.</w:t>
+      </w:r>
+    </w:p>
+    <w:p>
+      <w:pPr>
+        <w:jc w:val="both"/>
+        <w:rPr>
+          <w:rFonts w:ascii="Garamond" w:hAnsi="Garamond"/>
+          <w:lang w:val="it-IT"/>
+        </w:rPr>
+      </w:pPr>
+    </w:p>
+    <w:p>
+      <w:pPr>
+        <w:jc w:val="both"/>
+        <w:rPr>
+          <w:rFonts w:ascii="Garamond" w:hAnsi="Garamond"/>
+          <w:lang w:val="it-IT"/>
+        </w:rPr>
+      </w:pPr>
+      <w:r>
+        <w:rPr>
+          <w:rFonts w:ascii="Garamond" w:hAnsi="Garamond"/>
+          <w:lang w:val="it-IT"/>
+        </w:rPr>
+        <w:t xml:space="preserve">Sono mostrate di seguito </w:t>
+      </w:r>
+      <w:r>
+        <w:rPr>
+          <w:rFonts w:ascii="Garamond" w:hAnsi="Garamond"/>
+          <w:lang w:val="it-IT"/>
+        </w:rPr>
+        <w:t xml:space="preserve"> le dipendenze tra i sottosistemi attraverso un component </w:t>
+      </w:r>
+      <w:proofErr w:type="spellStart"/>
+      <w:r>
+        <w:rPr>
+          <w:rFonts w:ascii="Garamond" w:hAnsi="Garamond"/>
+          <w:lang w:val="it-IT"/>
+        </w:rPr>
+        <w:t>diagram</w:t>
+      </w:r>
+      <w:proofErr w:type="spellEnd"/>
+      <w:r>
+        <w:rPr>
+          <w:rFonts w:ascii="Garamond" w:hAnsi="Garamond"/>
+          <w:lang w:val="it-IT"/>
+        </w:rPr>
+        <w:t xml:space="preserve"> UML.</w:t>
+      </w:r>
+    </w:p>
+    <w:p>
+      <w:pPr>
+        <w:rPr>
+          <w:lang w:val="it-IT"/>
+        </w:rPr>
+      </w:pPr>
+    </w:p>
+    <w:p>
+      <w:pPr>
         <w:jc w:val="center"/>
         <w:rPr>
+          <w:lang w:val="it-IT"/>
+        </w:rPr>
+      </w:pPr>
+      <w:r>
+        <w:rPr>
+          <w:noProof/>
+          <w:lang w:val="it-IT"/>
+        </w:rPr>
+        <w:drawing>
+          <wp:inline distT="0" distB="0" distL="0" distR="0" wp14:anchorId="22A25A91" wp14:editId="2EA1B37D">
+            <wp:extent cx="6325870" cy="3415030"/>
+            <wp:effectExtent l="0" t="0" r="0" b="0"/>
+            <wp:docPr id="1" name="Immagine 1"/>
+            <wp:cNvGraphicFramePr>
+              <a:graphicFrameLocks xmlns:a="http://schemas.openxmlformats.org/drawingml/2006/main" noChangeAspect="1"/>
+            </wp:cNvGraphicFramePr>
+            <a:graphic xmlns:a="http://schemas.openxmlformats.org/drawingml/2006/main">
+              <a:graphicData uri="http://schemas.openxmlformats.org/drawingml/2006/picture">
+                <pic:pic xmlns:pic="http://schemas.openxmlformats.org/drawingml/2006/picture">
+                  <pic:nvPicPr>
+                    <pic:cNvPr id="0" name="Picture 1"/>
+                    <pic:cNvPicPr>
+                      <a:picLocks noChangeAspect="1" noChangeArrowheads="1"/>
+                    </pic:cNvPicPr>
+                  </pic:nvPicPr>
+                  <pic:blipFill>
+                    <a:blip r:embed="rId8">
+                      <a:extLst>
+                        <a:ext uri="{28A0092B-C50C-407E-A947-70E740481C1C}">
+                          <a14:useLocalDpi xmlns:a14="http://schemas.microsoft.com/office/drawing/2010/main" val="0"/>
+                        </a:ext>
+                      </a:extLst>
+                    </a:blip>
+                    <a:srcRect/>
+                    <a:stretch>
+                      <a:fillRect/>
+                    </a:stretch>
+                  </pic:blipFill>
+                  <pic:spPr bwMode="auto">
+                    <a:xfrm>
+                      <a:off x="0" y="0"/>
+                      <a:ext cx="6325870" cy="3415030"/>
+                    </a:xfrm>
+                    <a:prstGeom prst="rect">
+                      <a:avLst/>
+                    </a:prstGeom>
+                    <a:noFill/>
+                    <a:ln>
+                      <a:noFill/>
+                    </a:ln>
+                  </pic:spPr>
+                </pic:pic>
+              </a:graphicData>
+            </a:graphic>
+          </wp:inline>
+        </w:drawing>
+      </w:r>
+    </w:p>
+    <w:p>
+      <w:pPr>
+        <w:jc w:val="center"/>
+        <w:rPr>
+          <w:lang w:val="it-IT"/>
+        </w:rPr>
+      </w:pPr>
+    </w:p>
+    <w:p>
+      <w:pPr>
+        <w:jc w:val="both"/>
+        <w:rPr>
+          <w:lang w:val="it-IT"/>
+        </w:rPr>
+      </w:pPr>
+      <w:r>
+        <w:rPr>
+          <w:lang w:val="it-IT"/>
+        </w:rPr>
+        <w:t>Di seguito viene data una vista nel dettaglio di ciascun sottosistema, evidenziando le componenti principali:</w:t>
+      </w:r>
+    </w:p>
+    <w:p>
+      <w:pPr>
+        <w:pStyle w:val="Paragrafoelenco"/>
+        <w:numPr>
+          <w:ilvl w:val="0"/>
+          <w:numId w:val="29"/>
+        </w:numPr>
+        <w:jc w:val="both"/>
+        <w:rPr>
+          <w:lang w:val="it-IT"/>
+        </w:rPr>
+      </w:pPr>
+      <w:r>
+        <w:rPr>
+          <w:b/>
+          <w:bCs/>
+          <w:lang w:val="it-IT"/>
+        </w:rPr>
+        <w:t xml:space="preserve">GUI: </w:t>
+      </w:r>
+      <w:r>
+        <w:rPr>
+          <w:lang w:val="it-IT"/>
+        </w:rPr>
+        <w:t>Graphic User Interface, che sara</w:t>
+      </w:r>
+      <w:r>
+        <w:rPr>
+          <w:lang w:val="it-IT"/>
+        </w:rPr>
+        <w:t>nno utilizzate per creare le pagine web che saranno mostrate al cliente.</w:t>
+      </w:r>
+    </w:p>
+    <w:p>
+      <w:pPr>
+        <w:pStyle w:val="Paragrafoelenco"/>
+        <w:numPr>
+          <w:ilvl w:val="0"/>
+          <w:numId w:val="29"/>
+        </w:numPr>
+        <w:jc w:val="both"/>
+        <w:rPr>
+          <w:lang w:val="it-IT"/>
+        </w:rPr>
+      </w:pPr>
+      <w:r>
+        <w:rPr>
+          <w:b/>
+          <w:bCs/>
+          <w:lang w:val="it-IT"/>
+        </w:rPr>
+        <w:t>Controller:</w:t>
+      </w:r>
+      <w:r>
+        <w:rPr>
+          <w:lang w:val="it-IT"/>
+        </w:rPr>
+        <w:t xml:space="preserve"> si occupa della logica di controllo del sottosistema.</w:t>
+      </w:r>
+    </w:p>
+    <w:p>
+      <w:pPr>
+        <w:pStyle w:val="Paragrafoelenco"/>
+        <w:numPr>
+          <w:ilvl w:val="0"/>
+          <w:numId w:val="29"/>
+        </w:numPr>
+        <w:jc w:val="both"/>
+        <w:rPr>
+          <w:lang w:val="it-IT"/>
+        </w:rPr>
+      </w:pPr>
+      <w:r>
+        <w:rPr>
+          <w:b/>
+          <w:bCs/>
+          <w:lang w:val="it-IT"/>
+        </w:rPr>
+        <w:t>Service:</w:t>
+      </w:r>
+      <w:r>
+        <w:rPr>
+          <w:lang w:val="it-IT"/>
+        </w:rPr>
+        <w:t xml:space="preserve"> si occupa della logica di business.</w:t>
+      </w:r>
+    </w:p>
+    <w:p>
+      <w:pPr>
+        <w:pStyle w:val="Paragrafoelenco"/>
+        <w:numPr>
+          <w:ilvl w:val="0"/>
+          <w:numId w:val="29"/>
+        </w:numPr>
+        <w:jc w:val="both"/>
+        <w:rPr>
+          <w:lang w:val="it-IT"/>
+        </w:rPr>
+      </w:pPr>
+      <w:r>
+        <w:rPr>
+          <w:b/>
+          <w:bCs/>
+          <w:lang w:val="it-IT"/>
+        </w:rPr>
+        <w:t>DAO:</w:t>
+      </w:r>
+      <w:r>
+        <w:rPr>
+          <w:lang w:val="it-IT"/>
+        </w:rPr>
+        <w:t xml:space="preserve"> Data Access Object, che si</w:t>
+      </w:r>
+      <w:r>
+        <w:rPr>
+          <w:lang w:val="it-IT"/>
+        </w:rPr>
+        <w:t xml:space="preserve"> occupa di fornire accesso ai dati persistenti.</w:t>
+      </w:r>
+    </w:p>
+    <w:p>
+      <w:pPr>
+        <w:jc w:val="both"/>
+        <w:rPr>
+          <w:lang w:val="it-IT"/>
+        </w:rPr>
+      </w:pPr>
+    </w:p>
+    <w:p>
+      <w:pPr>
+        <w:jc w:val="both"/>
+        <w:rPr>
+          <w:b/>
+          <w:bCs/>
+          <w:color w:val="FF0000"/>
+          <w:lang w:val="it-IT"/>
+        </w:rPr>
+      </w:pPr>
+      <w:r>
+        <w:rPr>
           <w:rFonts w:hint="eastAsia"/>
+          <w:b/>
+          <w:bCs/>
+          <w:color w:val="FF0000"/>
+          <w:lang w:val="it-IT"/>
+        </w:rPr>
+        <w:t>D</w:t>
+      </w:r>
+      <w:r>
+        <w:rPr>
+          <w:b/>
+          <w:bCs/>
+          <w:color w:val="FF0000"/>
+          <w:lang w:val="it-IT"/>
+        </w:rPr>
+        <w:t>iagramma Architetturale</w:t>
+      </w:r>
+    </w:p>
+    <w:p>
+      <w:pPr>
+        <w:jc w:val="both"/>
+        <w:rPr>
+          <w:rFonts w:hint="eastAsia"/>
+          <w:lang w:val="it-IT"/>
         </w:rPr>
       </w:pPr>
     </w:p>
@@ -6696,25 +7491,124 @@
           <w:sz w:val="32"/>
           <w:szCs w:val="32"/>
         </w:rPr>
+        <w:lastRenderedPageBreak/>
         <w:t>Mapping Hardware/Software</w:t>
       </w:r>
       <w:bookmarkEnd w:id="14"/>
     </w:p>
     <w:p>
       <w:pPr>
-        <w:rPr>
-          <w:rFonts w:hint="eastAsia"/>
-          <w:lang w:val="it-IT"/>
-        </w:rPr>
-      </w:pPr>
+        <w:jc w:val="both"/>
+        <w:rPr>
+          <w:rFonts w:ascii="Garamond" w:hAnsi="Garamond"/>
+          <w:lang w:val="it-IT"/>
+        </w:rPr>
+      </w:pPr>
+      <w:r>
+        <w:rPr>
+          <w:rFonts w:ascii="Garamond" w:hAnsi="Garamond"/>
+          <w:lang w:val="it-IT"/>
+        </w:rPr>
+        <w:t xml:space="preserve">In questa sezione è illustrata la mappatura tra Hardware e Software attraverso l’utilizzo di un UML deployment </w:t>
+      </w:r>
+      <w:proofErr w:type="spellStart"/>
+      <w:r>
+        <w:rPr>
+          <w:rFonts w:ascii="Garamond" w:hAnsi="Garamond"/>
+          <w:lang w:val="it-IT"/>
+        </w:rPr>
+        <w:t>diagram</w:t>
+      </w:r>
+      <w:proofErr w:type="spellEnd"/>
+      <w:r>
+        <w:rPr>
+          <w:rFonts w:ascii="Garamond" w:hAnsi="Garamond"/>
+          <w:lang w:val="it-IT"/>
+        </w:rPr>
+        <w:t>. È possibile osservare che l’app realizzata è basata su una piattaforma hardware costituita da un server che risponde alle richieste HTTP inviate dal client. Il client sarà un qualsiasi dispositivo dotato di connessione ad Internet e di un browser.</w:t>
+      </w:r>
     </w:p>
     <w:p>
       <w:pPr>
+        <w:jc w:val="both"/>
+        <w:rPr>
+          <w:rFonts w:ascii="Garamond" w:hAnsi="Garamond"/>
+          <w:lang w:val="it-IT"/>
+        </w:rPr>
+      </w:pPr>
+    </w:p>
+    <w:p>
+      <w:pPr>
+        <w:jc w:val="center"/>
+        <w:rPr>
+          <w:rFonts w:ascii="Garamond" w:hAnsi="Garamond"/>
+          <w:lang w:val="it-IT"/>
+        </w:rPr>
+      </w:pPr>
+      <w:r>
+        <w:rPr>
+          <w:rFonts w:ascii="Garamond" w:hAnsi="Garamond"/>
+          <w:noProof/>
+          <w:lang w:val="it-IT"/>
+        </w:rPr>
+        <w:drawing>
+          <wp:inline distT="0" distB="0" distL="0" distR="0" wp14:anchorId="02C56F94" wp14:editId="0B2A5E17">
+            <wp:extent cx="6325870" cy="5791200"/>
+            <wp:effectExtent l="0" t="0" r="0" b="0"/>
+            <wp:docPr id="3" name="Immagine 3"/>
+            <wp:cNvGraphicFramePr>
+              <a:graphicFrameLocks xmlns:a="http://schemas.openxmlformats.org/drawingml/2006/main" noChangeAspect="1"/>
+            </wp:cNvGraphicFramePr>
+            <a:graphic xmlns:a="http://schemas.openxmlformats.org/drawingml/2006/main">
+              <a:graphicData uri="http://schemas.openxmlformats.org/drawingml/2006/picture">
+                <pic:pic xmlns:pic="http://schemas.openxmlformats.org/drawingml/2006/picture">
+                  <pic:nvPicPr>
+                    <pic:cNvPr id="0" name="Picture 3"/>
+                    <pic:cNvPicPr>
+                      <a:picLocks noChangeAspect="1" noChangeArrowheads="1"/>
+                    </pic:cNvPicPr>
+                  </pic:nvPicPr>
+                  <pic:blipFill>
+                    <a:blip r:embed="rId9">
+                      <a:extLst>
+                        <a:ext uri="{28A0092B-C50C-407E-A947-70E740481C1C}">
+                          <a14:useLocalDpi xmlns:a14="http://schemas.microsoft.com/office/drawing/2010/main" val="0"/>
+                        </a:ext>
+                      </a:extLst>
+                    </a:blip>
+                    <a:srcRect/>
+                    <a:stretch>
+                      <a:fillRect/>
+                    </a:stretch>
+                  </pic:blipFill>
+                  <pic:spPr bwMode="auto">
+                    <a:xfrm>
+                      <a:off x="0" y="0"/>
+                      <a:ext cx="6325870" cy="5791200"/>
+                    </a:xfrm>
+                    <a:prstGeom prst="rect">
+                      <a:avLst/>
+                    </a:prstGeom>
+                    <a:noFill/>
+                    <a:ln>
+                      <a:noFill/>
+                    </a:ln>
+                  </pic:spPr>
+                </pic:pic>
+              </a:graphicData>
+            </a:graphic>
+          </wp:inline>
+        </w:drawing>
+      </w:r>
+    </w:p>
+    <w:p>
+      <w:pPr>
         <w:pStyle w:val="Stile1"/>
       </w:pPr>
       <w:bookmarkStart w:id="15" w:name="_Toc102670819"/>
       <w:proofErr w:type="spellStart"/>
       <w:r>
+        <w:lastRenderedPageBreak/>
         <w:t>Gestione</w:t>
       </w:r>
       <w:proofErr w:type="spellEnd"/>
@@ -6743,6 +7637,80 @@
       </w:r>
       <w:bookmarkEnd w:id="15"/>
       <w:proofErr w:type="spellEnd"/>
+    </w:p>
+    <w:p>
+      <w:pPr>
+        <w:pStyle w:val="Stile1"/>
+        <w:numPr>
+          <w:ilvl w:val="0"/>
+          <w:numId w:val="0"/>
+        </w:numPr>
+        <w:ind w:left="851"/>
+        <w:jc w:val="center"/>
+      </w:pPr>
+      <w:r>
+        <w:rPr>
+          <w:noProof/>
+        </w:rPr>
+        <w:drawing>
+          <wp:inline distT="0" distB="0" distL="0" distR="0" wp14:anchorId="00D0CAC3" wp14:editId="1A62D3C7">
+            <wp:extent cx="6332220" cy="3851275"/>
+            <wp:effectExtent l="0" t="0" r="0" b="0"/>
+            <wp:docPr id="14" name="Immagine 14"/>
+            <wp:cNvGraphicFramePr>
+              <a:graphicFrameLocks xmlns:a="http://schemas.openxmlformats.org/drawingml/2006/main" noChangeAspect="1"/>
+            </wp:cNvGraphicFramePr>
+            <a:graphic xmlns:a="http://schemas.openxmlformats.org/drawingml/2006/main">
+              <a:graphicData uri="http://schemas.openxmlformats.org/drawingml/2006/picture">
+                <pic:pic xmlns:pic="http://schemas.openxmlformats.org/drawingml/2006/picture">
+                  <pic:nvPicPr>
+                    <pic:cNvPr id="0" name="Picture 7"/>
+                    <pic:cNvPicPr>
+                      <a:picLocks noChangeAspect="1" noChangeArrowheads="1"/>
+                    </pic:cNvPicPr>
+                  </pic:nvPicPr>
+                  <pic:blipFill>
+                    <a:blip r:embed="rId10">
+                      <a:extLst>
+                        <a:ext uri="{28A0092B-C50C-407E-A947-70E740481C1C}">
+                          <a14:useLocalDpi xmlns:a14="http://schemas.microsoft.com/office/drawing/2010/main" val="0"/>
+                        </a:ext>
+                      </a:extLst>
+                    </a:blip>
+                    <a:srcRect/>
+                    <a:stretch>
+                      <a:fillRect/>
+                    </a:stretch>
+                  </pic:blipFill>
+                  <pic:spPr bwMode="auto">
+                    <a:xfrm>
+                      <a:off x="0" y="0"/>
+                      <a:ext cx="6332220" cy="3851275"/>
+                    </a:xfrm>
+                    <a:prstGeom prst="rect">
+                      <a:avLst/>
+                    </a:prstGeom>
+                    <a:noFill/>
+                    <a:ln>
+                      <a:noFill/>
+                    </a:ln>
+                  </pic:spPr>
+                </pic:pic>
+              </a:graphicData>
+            </a:graphic>
+          </wp:inline>
+        </w:drawing>
+      </w:r>
+    </w:p>
+    <w:p>
+      <w:pPr>
+        <w:pStyle w:val="Stile1"/>
+        <w:numPr>
+          <w:ilvl w:val="0"/>
+          <w:numId w:val="0"/>
+        </w:numPr>
+        <w:ind w:left="851"/>
+      </w:pPr>
     </w:p>
     <w:p>
       <w:pPr>
@@ -6842,7 +7810,6 @@
       </w:pPr>
       <w:bookmarkStart w:id="19" w:name="_Toc102670823"/>
       <w:r>
-        <w:lastRenderedPageBreak/>
         <w:t>Servizi dei sottosistemi</w:t>
       </w:r>
       <w:bookmarkEnd w:id="19"/>
@@ -6862,7 +7829,7 @@
       <w:bookmarkEnd w:id="20"/>
     </w:p>
     <w:sectPr>
-      <w:headerReference w:type="default" r:id="rId8"/>
+      <w:headerReference w:type="default" r:id="rId11"/>
       <w:pgSz w:w="12240" w:h="15840"/>
       <w:pgMar w:top="1134" w:right="1134" w:bottom="1135" w:left="1134" w:header="0" w:footer="0" w:gutter="0"/>
       <w:cols w:space="720"/>
@@ -7482,6 +8449,119 @@
     </w:lvl>
   </w:abstractNum>
   <w:abstractNum w:abstractNumId="4" w15:restartNumberingAfterBreak="0">
+    <w:nsid w:val="12E334B8"/>
+    <w:multiLevelType w:val="hybridMultilevel"/>
+    <w:tmpl w:val="1B84DCC4"/>
+    <w:lvl w:ilvl="0" w:tplc="04100001">
+      <w:start w:val="1"/>
+      <w:numFmt w:val="bullet"/>
+      <w:lvlText w:val=""/>
+      <w:lvlJc w:val="left"/>
+      <w:pPr>
+        <w:ind w:left="720" w:hanging="360"/>
+      </w:pPr>
+      <w:rPr>
+        <w:rFonts w:ascii="Symbol" w:hAnsi="Symbol" w:hint="default"/>
+      </w:rPr>
+    </w:lvl>
+    <w:lvl w:ilvl="1" w:tplc="04100003" w:tentative="1">
+      <w:start w:val="1"/>
+      <w:numFmt w:val="bullet"/>
+      <w:lvlText w:val="o"/>
+      <w:lvlJc w:val="left"/>
+      <w:pPr>
+        <w:ind w:left="1440" w:hanging="360"/>
+      </w:pPr>
+      <w:rPr>
+        <w:rFonts w:ascii="Courier New" w:hAnsi="Courier New" w:cs="Courier New" w:hint="default"/>
+      </w:rPr>
+    </w:lvl>
+    <w:lvl w:ilvl="2" w:tplc="04100005" w:tentative="1">
+      <w:start w:val="1"/>
+      <w:numFmt w:val="bullet"/>
+      <w:lvlText w:val=""/>
+      <w:lvlJc w:val="left"/>
+      <w:pPr>
+        <w:ind w:left="2160" w:hanging="360"/>
+      </w:pPr>
+      <w:rPr>
+        <w:rFonts w:ascii="Wingdings" w:hAnsi="Wingdings" w:hint="default"/>
+      </w:rPr>
+    </w:lvl>
+    <w:lvl w:ilvl="3" w:tplc="04100001" w:tentative="1">
+      <w:start w:val="1"/>
+      <w:numFmt w:val="bullet"/>
+      <w:lvlText w:val=""/>
+      <w:lvlJc w:val="left"/>
+      <w:pPr>
+        <w:ind w:left="2880" w:hanging="360"/>
+      </w:pPr>
+      <w:rPr>
+        <w:rFonts w:ascii="Symbol" w:hAnsi="Symbol" w:hint="default"/>
+      </w:rPr>
+    </w:lvl>
+    <w:lvl w:ilvl="4" w:tplc="04100003" w:tentative="1">
+      <w:start w:val="1"/>
+      <w:numFmt w:val="bullet"/>
+      <w:lvlText w:val="o"/>
+      <w:lvlJc w:val="left"/>
+      <w:pPr>
+        <w:ind w:left="3600" w:hanging="360"/>
+      </w:pPr>
+      <w:rPr>
+        <w:rFonts w:ascii="Courier New" w:hAnsi="Courier New" w:cs="Courier New" w:hint="default"/>
+      </w:rPr>
+    </w:lvl>
+    <w:lvl w:ilvl="5" w:tplc="04100005" w:tentative="1">
+      <w:start w:val="1"/>
+      <w:numFmt w:val="bullet"/>
+      <w:lvlText w:val=""/>
+      <w:lvlJc w:val="left"/>
+      <w:pPr>
+        <w:ind w:left="4320" w:hanging="360"/>
+      </w:pPr>
+      <w:rPr>
+        <w:rFonts w:ascii="Wingdings" w:hAnsi="Wingdings" w:hint="default"/>
+      </w:rPr>
+    </w:lvl>
+    <w:lvl w:ilvl="6" w:tplc="04100001" w:tentative="1">
+      <w:start w:val="1"/>
+      <w:numFmt w:val="bullet"/>
+      <w:lvlText w:val=""/>
+      <w:lvlJc w:val="left"/>
+      <w:pPr>
+        <w:ind w:left="5040" w:hanging="360"/>
+      </w:pPr>
+      <w:rPr>
+        <w:rFonts w:ascii="Symbol" w:hAnsi="Symbol" w:hint="default"/>
+      </w:rPr>
+    </w:lvl>
+    <w:lvl w:ilvl="7" w:tplc="04100003" w:tentative="1">
+      <w:start w:val="1"/>
+      <w:numFmt w:val="bullet"/>
+      <w:lvlText w:val="o"/>
+      <w:lvlJc w:val="left"/>
+      <w:pPr>
+        <w:ind w:left="5760" w:hanging="360"/>
+      </w:pPr>
+      <w:rPr>
+        <w:rFonts w:ascii="Courier New" w:hAnsi="Courier New" w:cs="Courier New" w:hint="default"/>
+      </w:rPr>
+    </w:lvl>
+    <w:lvl w:ilvl="8" w:tplc="04100005" w:tentative="1">
+      <w:start w:val="1"/>
+      <w:numFmt w:val="bullet"/>
+      <w:lvlText w:val=""/>
+      <w:lvlJc w:val="left"/>
+      <w:pPr>
+        <w:ind w:left="6480" w:hanging="360"/>
+      </w:pPr>
+      <w:rPr>
+        <w:rFonts w:ascii="Wingdings" w:hAnsi="Wingdings" w:hint="default"/>
+      </w:rPr>
+    </w:lvl>
+  </w:abstractNum>
+  <w:abstractNum w:abstractNumId="5" w15:restartNumberingAfterBreak="0">
     <w:nsid w:val="1BBA6DD9"/>
     <w:multiLevelType w:val="multilevel"/>
     <w:tmpl w:val="742AF73C"/>
@@ -7597,7 +8677,7 @@
       </w:pPr>
     </w:lvl>
   </w:abstractNum>
-  <w:abstractNum w:abstractNumId="5" w15:restartNumberingAfterBreak="0">
+  <w:abstractNum w:abstractNumId="6" w15:restartNumberingAfterBreak="0">
     <w:nsid w:val="1EB30335"/>
     <w:multiLevelType w:val="hybridMultilevel"/>
     <w:tmpl w:val="81286ACC"/>
@@ -7683,7 +8763,7 @@
       </w:pPr>
     </w:lvl>
   </w:abstractNum>
-  <w:abstractNum w:abstractNumId="6" w15:restartNumberingAfterBreak="0">
+  <w:abstractNum w:abstractNumId="7" w15:restartNumberingAfterBreak="0">
     <w:nsid w:val="1EDE5C16"/>
     <w:multiLevelType w:val="multilevel"/>
     <w:tmpl w:val="7F84591C"/>
@@ -7804,7 +8884,7 @@
       </w:rPr>
     </w:lvl>
   </w:abstractNum>
-  <w:abstractNum w:abstractNumId="7" w15:restartNumberingAfterBreak="0">
+  <w:abstractNum w:abstractNumId="8" w15:restartNumberingAfterBreak="0">
     <w:nsid w:val="23C9185F"/>
     <w:multiLevelType w:val="hybridMultilevel"/>
     <w:tmpl w:val="56F0A450"/>
@@ -7917,7 +8997,7 @@
       </w:rPr>
     </w:lvl>
   </w:abstractNum>
-  <w:abstractNum w:abstractNumId="8" w15:restartNumberingAfterBreak="0">
+  <w:abstractNum w:abstractNumId="9" w15:restartNumberingAfterBreak="0">
     <w:nsid w:val="24AC1894"/>
     <w:multiLevelType w:val="multilevel"/>
     <w:tmpl w:val="4C5A6C5E"/>
@@ -8029,7 +9109,7 @@
       </w:rPr>
     </w:lvl>
   </w:abstractNum>
-  <w:abstractNum w:abstractNumId="9" w15:restartNumberingAfterBreak="0">
+  <w:abstractNum w:abstractNumId="10" w15:restartNumberingAfterBreak="0">
     <w:nsid w:val="2DE906CA"/>
     <w:multiLevelType w:val="multilevel"/>
     <w:tmpl w:val="45C271B2"/>
@@ -8146,7 +9226,7 @@
       </w:rPr>
     </w:lvl>
   </w:abstractNum>
-  <w:abstractNum w:abstractNumId="10" w15:restartNumberingAfterBreak="0">
+  <w:abstractNum w:abstractNumId="11" w15:restartNumberingAfterBreak="0">
     <w:nsid w:val="41BE4737"/>
     <w:multiLevelType w:val="multilevel"/>
     <w:tmpl w:val="4C5A6C5E"/>
@@ -8258,7 +9338,7 @@
       </w:rPr>
     </w:lvl>
   </w:abstractNum>
-  <w:abstractNum w:abstractNumId="11" w15:restartNumberingAfterBreak="0">
+  <w:abstractNum w:abstractNumId="12" w15:restartNumberingAfterBreak="0">
     <w:nsid w:val="46E221D9"/>
     <w:multiLevelType w:val="hybridMultilevel"/>
     <w:tmpl w:val="F9D885D8"/>
@@ -8372,7 +9452,7 @@
       </w:rPr>
     </w:lvl>
   </w:abstractNum>
-  <w:abstractNum w:abstractNumId="12" w15:restartNumberingAfterBreak="0">
+  <w:abstractNum w:abstractNumId="13" w15:restartNumberingAfterBreak="0">
     <w:nsid w:val="47455D98"/>
     <w:multiLevelType w:val="hybridMultilevel"/>
     <w:tmpl w:val="46048B30"/>
@@ -8485,7 +9565,7 @@
       </w:rPr>
     </w:lvl>
   </w:abstractNum>
-  <w:abstractNum w:abstractNumId="13" w15:restartNumberingAfterBreak="0">
+  <w:abstractNum w:abstractNumId="14" w15:restartNumberingAfterBreak="0">
     <w:nsid w:val="477220B3"/>
     <w:multiLevelType w:val="multilevel"/>
     <w:tmpl w:val="35D81698"/>
@@ -8608,7 +9688,7 @@
       </w:pPr>
     </w:lvl>
   </w:abstractNum>
-  <w:abstractNum w:abstractNumId="14" w15:restartNumberingAfterBreak="0">
+  <w:abstractNum w:abstractNumId="15" w15:restartNumberingAfterBreak="0">
     <w:nsid w:val="4A7A6AA2"/>
     <w:multiLevelType w:val="multilevel"/>
     <w:tmpl w:val="5748002A"/>
@@ -8725,7 +9805,7 @@
       </w:rPr>
     </w:lvl>
   </w:abstractNum>
-  <w:abstractNum w:abstractNumId="15" w15:restartNumberingAfterBreak="0">
+  <w:abstractNum w:abstractNumId="16" w15:restartNumberingAfterBreak="0">
     <w:nsid w:val="4B8168C2"/>
     <w:multiLevelType w:val="multilevel"/>
     <w:tmpl w:val="4C5A6C5E"/>
@@ -8837,7 +9917,7 @@
       </w:rPr>
     </w:lvl>
   </w:abstractNum>
-  <w:abstractNum w:abstractNumId="16" w15:restartNumberingAfterBreak="0">
+  <w:abstractNum w:abstractNumId="17" w15:restartNumberingAfterBreak="0">
     <w:nsid w:val="5B825AF5"/>
     <w:multiLevelType w:val="hybridMultilevel"/>
     <w:tmpl w:val="4C502FA2"/>
@@ -8926,7 +10006,7 @@
       </w:pPr>
     </w:lvl>
   </w:abstractNum>
-  <w:abstractNum w:abstractNumId="17" w15:restartNumberingAfterBreak="0">
+  <w:abstractNum w:abstractNumId="18" w15:restartNumberingAfterBreak="0">
     <w:nsid w:val="5C5E50D7"/>
     <w:multiLevelType w:val="hybridMultilevel"/>
     <w:tmpl w:val="AEC40840"/>
@@ -9038,7 +10118,7 @@
       </w:rPr>
     </w:lvl>
   </w:abstractNum>
-  <w:abstractNum w:abstractNumId="18" w15:restartNumberingAfterBreak="0">
+  <w:abstractNum w:abstractNumId="19" w15:restartNumberingAfterBreak="0">
     <w:nsid w:val="5D32126C"/>
     <w:multiLevelType w:val="multilevel"/>
     <w:tmpl w:val="4C5A6C5E"/>
@@ -9150,7 +10230,7 @@
       </w:rPr>
     </w:lvl>
   </w:abstractNum>
-  <w:abstractNum w:abstractNumId="19" w15:restartNumberingAfterBreak="0">
+  <w:abstractNum w:abstractNumId="20" w15:restartNumberingAfterBreak="0">
     <w:nsid w:val="5F934E30"/>
     <w:multiLevelType w:val="hybridMultilevel"/>
     <w:tmpl w:val="9250ABEE"/>
@@ -9263,7 +10343,7 @@
       </w:rPr>
     </w:lvl>
   </w:abstractNum>
-  <w:abstractNum w:abstractNumId="20" w15:restartNumberingAfterBreak="0">
+  <w:abstractNum w:abstractNumId="21" w15:restartNumberingAfterBreak="0">
     <w:nsid w:val="5FF15F6A"/>
     <w:multiLevelType w:val="multilevel"/>
     <w:tmpl w:val="8624B1CE"/>
@@ -9379,7 +10459,7 @@
       </w:rPr>
     </w:lvl>
   </w:abstractNum>
-  <w:abstractNum w:abstractNumId="21" w15:restartNumberingAfterBreak="0">
+  <w:abstractNum w:abstractNumId="22" w15:restartNumberingAfterBreak="0">
     <w:nsid w:val="62262658"/>
     <w:multiLevelType w:val="hybridMultilevel"/>
     <w:tmpl w:val="4D24EC7E"/>
@@ -9492,7 +10572,7 @@
       </w:rPr>
     </w:lvl>
   </w:abstractNum>
-  <w:abstractNum w:abstractNumId="22" w15:restartNumberingAfterBreak="0">
+  <w:abstractNum w:abstractNumId="23" w15:restartNumberingAfterBreak="0">
     <w:nsid w:val="62DE3CA3"/>
     <w:multiLevelType w:val="multilevel"/>
     <w:tmpl w:val="11240074"/>
@@ -9632,7 +10712,7 @@
       </w:rPr>
     </w:lvl>
   </w:abstractNum>
-  <w:abstractNum w:abstractNumId="23" w15:restartNumberingAfterBreak="0">
+  <w:abstractNum w:abstractNumId="24" w15:restartNumberingAfterBreak="0">
     <w:nsid w:val="73C10439"/>
     <w:multiLevelType w:val="multilevel"/>
     <w:tmpl w:val="45183D72"/>
@@ -9723,7 +10803,7 @@
       </w:pPr>
     </w:lvl>
   </w:abstractNum>
-  <w:abstractNum w:abstractNumId="24" w15:restartNumberingAfterBreak="0">
+  <w:abstractNum w:abstractNumId="25" w15:restartNumberingAfterBreak="0">
     <w:nsid w:val="78801AE5"/>
     <w:multiLevelType w:val="multilevel"/>
     <w:tmpl w:val="8624B1CE"/>
@@ -9839,7 +10919,7 @@
       </w:rPr>
     </w:lvl>
   </w:abstractNum>
-  <w:abstractNum w:abstractNumId="25" w15:restartNumberingAfterBreak="0">
+  <w:abstractNum w:abstractNumId="26" w15:restartNumberingAfterBreak="0">
     <w:nsid w:val="7D531D1E"/>
     <w:multiLevelType w:val="hybridMultilevel"/>
     <w:tmpl w:val="CCEE6910"/>
@@ -9929,7 +11009,7 @@
       </w:pPr>
     </w:lvl>
   </w:abstractNum>
-  <w:abstractNum w:abstractNumId="26" w15:restartNumberingAfterBreak="0">
+  <w:abstractNum w:abstractNumId="27" w15:restartNumberingAfterBreak="0">
     <w:nsid w:val="7DB7369F"/>
     <w:multiLevelType w:val="multilevel"/>
     <w:tmpl w:val="4C5A6C5E"/>
@@ -10041,7 +11121,7 @@
       </w:rPr>
     </w:lvl>
   </w:abstractNum>
-  <w:abstractNum w:abstractNumId="27" w15:restartNumberingAfterBreak="0">
+  <w:abstractNum w:abstractNumId="28" w15:restartNumberingAfterBreak="0">
     <w:nsid w:val="7F0003FD"/>
     <w:multiLevelType w:val="hybridMultilevel"/>
     <w:tmpl w:val="575009CA"/>
@@ -10155,79 +11235,79 @@
     </w:lvl>
   </w:abstractNum>
   <w:num w:numId="1" w16cid:durableId="1183475367">
-    <w:abstractNumId w:val="13"/>
+    <w:abstractNumId w:val="14"/>
   </w:num>
   <w:num w:numId="2" w16cid:durableId="1349605465">
     <w:abstractNumId w:val="3"/>
   </w:num>
   <w:num w:numId="3" w16cid:durableId="2134202718">
-    <w:abstractNumId w:val="4"/>
+    <w:abstractNumId w:val="5"/>
   </w:num>
   <w:num w:numId="4" w16cid:durableId="1741902986">
-    <w:abstractNumId w:val="6"/>
+    <w:abstractNumId w:val="7"/>
   </w:num>
   <w:num w:numId="5" w16cid:durableId="176382892">
-    <w:abstractNumId w:val="23"/>
+    <w:abstractNumId w:val="24"/>
   </w:num>
   <w:num w:numId="6" w16cid:durableId="1931154934">
-    <w:abstractNumId w:val="27"/>
+    <w:abstractNumId w:val="28"/>
   </w:num>
   <w:num w:numId="7" w16cid:durableId="1970933793">
-    <w:abstractNumId w:val="19"/>
+    <w:abstractNumId w:val="20"/>
   </w:num>
   <w:num w:numId="8" w16cid:durableId="172647525">
     <w:abstractNumId w:val="2"/>
   </w:num>
   <w:num w:numId="9" w16cid:durableId="38164299">
+    <w:abstractNumId w:val="18"/>
+  </w:num>
+  <w:num w:numId="10" w16cid:durableId="788202772">
     <w:abstractNumId w:val="17"/>
   </w:num>
-  <w:num w:numId="10" w16cid:durableId="788202772">
+  <w:num w:numId="11" w16cid:durableId="583801178">
+    <w:abstractNumId w:val="23"/>
+  </w:num>
+  <w:num w:numId="12" w16cid:durableId="491802438">
+    <w:abstractNumId w:val="15"/>
+  </w:num>
+  <w:num w:numId="13" w16cid:durableId="71046295">
+    <w:abstractNumId w:val="26"/>
+  </w:num>
+  <w:num w:numId="14" w16cid:durableId="73672105">
+    <w:abstractNumId w:val="12"/>
+  </w:num>
+  <w:num w:numId="15" w16cid:durableId="177619926">
+    <w:abstractNumId w:val="21"/>
+  </w:num>
+  <w:num w:numId="16" w16cid:durableId="1274676296">
+    <w:abstractNumId w:val="25"/>
+  </w:num>
+  <w:num w:numId="17" w16cid:durableId="931279855">
     <w:abstractNumId w:val="16"/>
   </w:num>
-  <w:num w:numId="11" w16cid:durableId="583801178">
-    <w:abstractNumId w:val="22"/>
-  </w:num>
-  <w:num w:numId="12" w16cid:durableId="491802438">
-    <w:abstractNumId w:val="14"/>
-  </w:num>
-  <w:num w:numId="13" w16cid:durableId="71046295">
-    <w:abstractNumId w:val="25"/>
-  </w:num>
-  <w:num w:numId="14" w16cid:durableId="73672105">
+  <w:num w:numId="18" w16cid:durableId="1864588848">
     <w:abstractNumId w:val="11"/>
   </w:num>
-  <w:num w:numId="15" w16cid:durableId="177619926">
-    <w:abstractNumId w:val="20"/>
+  <w:num w:numId="19" w16cid:durableId="1055198110">
+    <w:abstractNumId w:val="19"/>
   </w:num>
-  <w:num w:numId="16" w16cid:durableId="1274676296">
-    <w:abstractNumId w:val="24"/>
+  <w:num w:numId="20" w16cid:durableId="101845965">
+    <w:abstractNumId w:val="9"/>
   </w:num>
-  <w:num w:numId="17" w16cid:durableId="931279855">
-    <w:abstractNumId w:val="15"/>
+  <w:num w:numId="21" w16cid:durableId="2137408311">
+    <w:abstractNumId w:val="27"/>
   </w:num>
-  <w:num w:numId="18" w16cid:durableId="1864588848">
+  <w:num w:numId="22" w16cid:durableId="647168133">
+    <w:abstractNumId w:val="13"/>
+  </w:num>
+  <w:num w:numId="23" w16cid:durableId="387530249">
     <w:abstractNumId w:val="10"/>
   </w:num>
-  <w:num w:numId="19" w16cid:durableId="1055198110">
-    <w:abstractNumId w:val="18"/>
-  </w:num>
-  <w:num w:numId="20" w16cid:durableId="101845965">
-    <w:abstractNumId w:val="8"/>
-  </w:num>
-  <w:num w:numId="21" w16cid:durableId="2137408311">
-    <w:abstractNumId w:val="26"/>
-  </w:num>
-  <w:num w:numId="22" w16cid:durableId="647168133">
-    <w:abstractNumId w:val="12"/>
-  </w:num>
-  <w:num w:numId="23" w16cid:durableId="387530249">
-    <w:abstractNumId w:val="9"/>
-  </w:num>
   <w:num w:numId="24" w16cid:durableId="1094284406">
-    <w:abstractNumId w:val="5"/>
+    <w:abstractNumId w:val="6"/>
   </w:num>
   <w:num w:numId="25" w16cid:durableId="1065836415">
-    <w:abstractNumId w:val="21"/>
+    <w:abstractNumId w:val="22"/>
   </w:num>
   <w:num w:numId="26" w16cid:durableId="2115511613">
     <w:abstractNumId w:val="1"/>
@@ -10236,7 +11316,10 @@
     <w:abstractNumId w:val="0"/>
   </w:num>
   <w:num w:numId="28" w16cid:durableId="1652640933">
-    <w:abstractNumId w:val="7"/>
+    <w:abstractNumId w:val="8"/>
+  </w:num>
+  <w:num w:numId="29" w16cid:durableId="1829520245">
+    <w:abstractNumId w:val="4"/>
   </w:num>
   <w:numIdMacAtCleanup w:val="23"/>
 </w:numbering>
@@ -10715,7 +11798,6 @@
   <w:style w:type="character" w:default="1" w:styleId="Carpredefinitoparagrafo">
     <w:name w:val="Default Paragraph Font"/>
     <w:uiPriority w:val="1"/>
-    <w:semiHidden/>
     <w:unhideWhenUsed/>
   </w:style>
   <w:style w:type="table" w:default="1" w:styleId="Tabellanormale">

</xml_diff>

<commit_message>
Aggiunta Dizionario dei dati
</commit_message>
<xml_diff>
--- a/DOCUMENTAZIONE/4-System Design Document.docx
+++ b/DOCUMENTAZIONE/4-System Design Document.docx
@@ -2283,6 +2283,128 @@
           </w:p>
         </w:tc>
       </w:tr>
+      <w:tr>
+        <w:trPr>
+          <w:cnfStyle w:val="000000100000" w:firstRow="0" w:lastRow="0" w:firstColumn="0" w:lastColumn="0" w:oddVBand="0" w:evenVBand="0" w:oddHBand="1" w:evenHBand="0" w:firstRowFirstColumn="0" w:firstRowLastColumn="0" w:lastRowFirstColumn="0" w:lastRowLastColumn="0"/>
+          <w:trHeight w:val="536"/>
+        </w:trPr>
+        <w:tc>
+          <w:tcPr>
+            <w:tcW w:w="2460" w:type="dxa"/>
+            <w:vAlign w:val="center"/>
+          </w:tcPr>
+          <w:p>
+            <w:pPr>
+              <w:widowControl w:val="0"/>
+              <w:overflowPunct/>
+              <w:jc w:val="center"/>
+              <w:textAlignment w:val="auto"/>
+              <w:rPr>
+                <w:rFonts w:ascii="Century Gothic" w:eastAsia="Droid Sans" w:hAnsi="Century Gothic" w:cs="Droid Sans"/>
+                <w:color w:val="auto"/>
+              </w:rPr>
+            </w:pPr>
+            <w:r>
+              <w:rPr>
+                <w:rFonts w:ascii="Century Gothic" w:eastAsia="Droid Sans" w:hAnsi="Century Gothic" w:cs="Droid Sans"/>
+                <w:color w:val="auto"/>
+              </w:rPr>
+              <w:t>27/05/2022</w:t>
+            </w:r>
+          </w:p>
+        </w:tc>
+        <w:tc>
+          <w:tcPr>
+            <w:tcW w:w="1516" w:type="dxa"/>
+            <w:vAlign w:val="center"/>
+          </w:tcPr>
+          <w:p>
+            <w:pPr>
+              <w:widowControl w:val="0"/>
+              <w:overflowPunct/>
+              <w:jc w:val="center"/>
+              <w:textAlignment w:val="auto"/>
+              <w:rPr>
+                <w:rFonts w:ascii="Century Gothic" w:eastAsia="Droid Sans" w:hAnsi="Century Gothic" w:cs="Droid Sans"/>
+                <w:color w:val="auto"/>
+              </w:rPr>
+            </w:pPr>
+            <w:r>
+              <w:rPr>
+                <w:rFonts w:ascii="Century Gothic" w:eastAsia="Droid Sans" w:hAnsi="Century Gothic" w:cs="Droid Sans"/>
+                <w:color w:val="auto"/>
+              </w:rPr>
+              <w:t>0.8</w:t>
+            </w:r>
+          </w:p>
+        </w:tc>
+        <w:tc>
+          <w:tcPr>
+            <w:tcW w:w="3816" w:type="dxa"/>
+            <w:vAlign w:val="center"/>
+          </w:tcPr>
+          <w:p>
+            <w:pPr>
+              <w:widowControl w:val="0"/>
+              <w:overflowPunct/>
+              <w:jc w:val="center"/>
+              <w:textAlignment w:val="auto"/>
+              <w:rPr>
+                <w:rFonts w:ascii="Century Gothic" w:eastAsia="Droid Sans" w:hAnsi="Century Gothic" w:cs="Droid Sans"/>
+                <w:color w:val="auto"/>
+              </w:rPr>
+            </w:pPr>
+            <w:r>
+              <w:rPr>
+                <w:rFonts w:ascii="Century Gothic" w:eastAsia="Droid Sans" w:hAnsi="Century Gothic" w:cs="Droid Sans"/>
+                <w:color w:val="auto"/>
+              </w:rPr>
+              <w:t xml:space="preserve">Inserimento dizionario dei dati di </w:t>
+            </w:r>
+            <w:proofErr w:type="spellStart"/>
+            <w:r>
+              <w:rPr>
+                <w:rFonts w:ascii="Century Gothic" w:eastAsia="Droid Sans" w:hAnsi="Century Gothic" w:cs="Droid Sans"/>
+                <w:color w:val="auto"/>
+              </w:rPr>
+              <w:t>UtenteRegistrato</w:t>
+            </w:r>
+            <w:proofErr w:type="spellEnd"/>
+            <w:r>
+              <w:rPr>
+                <w:rFonts w:ascii="Century Gothic" w:eastAsia="Droid Sans" w:hAnsi="Century Gothic" w:cs="Droid Sans"/>
+                <w:color w:val="auto"/>
+              </w:rPr>
+              <w:t xml:space="preserve"> e Scolaresca</w:t>
+            </w:r>
+          </w:p>
+        </w:tc>
+        <w:tc>
+          <w:tcPr>
+            <w:tcW w:w="2043" w:type="dxa"/>
+            <w:vAlign w:val="center"/>
+          </w:tcPr>
+          <w:p>
+            <w:pPr>
+              <w:widowControl w:val="0"/>
+              <w:overflowPunct/>
+              <w:jc w:val="center"/>
+              <w:textAlignment w:val="auto"/>
+              <w:rPr>
+                <w:rFonts w:ascii="Century Gothic" w:eastAsia="Droid Sans" w:hAnsi="Century Gothic" w:cs="Droid Sans"/>
+                <w:color w:val="auto"/>
+              </w:rPr>
+            </w:pPr>
+            <w:r>
+              <w:rPr>
+                <w:rFonts w:ascii="Century Gothic" w:eastAsia="Droid Sans" w:hAnsi="Century Gothic" w:cs="Droid Sans"/>
+                <w:color w:val="auto"/>
+              </w:rPr>
+              <w:t>ML</w:t>
+            </w:r>
+          </w:p>
+        </w:tc>
+      </w:tr>
     </w:tbl>
     <w:p>
       <w:pPr>
@@ -8455,15 +8577,6 @@
           <w:lang w:val="it-IT"/>
         </w:rPr>
       </w:pPr>
-      <w:r>
-        <w:rPr>
-          <w:b/>
-          <w:bCs/>
-          <w:color w:val="FF0000"/>
-          <w:lang w:val="it-IT"/>
-        </w:rPr>
-        <w:t>REGISTRAZIONE AUTENTICAZIONE – LUCIA</w:t>
-      </w:r>
     </w:p>
     <w:p>
       <w:pPr>
@@ -8538,6 +8651,7 @@
       <w:pPr>
         <w:jc w:val="both"/>
         <w:rPr>
+          <w:rFonts w:hint="eastAsia"/>
           <w:b/>
           <w:bCs/>
           <w:color w:val="FF0000"/>
@@ -8548,14 +8662,6 @@
     <w:p>
       <w:pPr>
         <w:jc w:val="both"/>
-        <w:rPr>
-          <w:b/>
-          <w:bCs/>
-          <w:color w:val="auto"/>
-          <w:lang w:val="it-IT"/>
-        </w:rPr>
-      </w:pPr>
-      <w:r>
         <w:rPr>
           <w:rFonts w:hint="eastAsia"/>
           <w:b/>
@@ -8563,6 +8669,15 @@
           <w:color w:val="auto"/>
           <w:lang w:val="it-IT"/>
         </w:rPr>
+      </w:pPr>
+      <w:r>
+        <w:rPr>
+          <w:rFonts w:hint="eastAsia"/>
+          <w:b/>
+          <w:bCs/>
+          <w:color w:val="auto"/>
+          <w:lang w:val="it-IT"/>
+        </w:rPr>
         <w:lastRenderedPageBreak/>
         <w:t xml:space="preserve">Sottosistema </w:t>
       </w:r>
@@ -8580,6 +8695,7 @@
       <w:pPr>
         <w:jc w:val="both"/>
         <w:rPr>
+          <w:rFonts w:hint="eastAsia"/>
           <w:b/>
           <w:bCs/>
           <w:color w:val="auto"/>
@@ -8642,149 +8758,6 @@
       <w:pPr>
         <w:jc w:val="both"/>
         <w:rPr>
-          <w:b/>
-          <w:bCs/>
-          <w:color w:val="auto"/>
-          <w:lang w:val="it-IT"/>
-        </w:rPr>
-      </w:pPr>
-    </w:p>
-    <w:p>
-      <w:pPr>
-        <w:jc w:val="both"/>
-        <w:rPr>
-          <w:b/>
-          <w:bCs/>
-          <w:color w:val="auto"/>
-          <w:lang w:val="it-IT"/>
-        </w:rPr>
-      </w:pPr>
-    </w:p>
-    <w:p>
-      <w:pPr>
-        <w:jc w:val="both"/>
-        <w:rPr>
-          <w:b/>
-          <w:bCs/>
-          <w:color w:val="auto"/>
-          <w:lang w:val="it-IT"/>
-        </w:rPr>
-      </w:pPr>
-    </w:p>
-    <w:p>
-      <w:pPr>
-        <w:jc w:val="both"/>
-        <w:rPr>
-          <w:b/>
-          <w:bCs/>
-          <w:color w:val="auto"/>
-          <w:lang w:val="it-IT"/>
-        </w:rPr>
-      </w:pPr>
-    </w:p>
-    <w:p>
-      <w:pPr>
-        <w:jc w:val="both"/>
-        <w:rPr>
-          <w:b/>
-          <w:bCs/>
-          <w:color w:val="auto"/>
-          <w:lang w:val="it-IT"/>
-        </w:rPr>
-      </w:pPr>
-    </w:p>
-    <w:p>
-      <w:pPr>
-        <w:jc w:val="both"/>
-        <w:rPr>
-          <w:b/>
-          <w:bCs/>
-          <w:color w:val="auto"/>
-          <w:lang w:val="it-IT"/>
-        </w:rPr>
-      </w:pPr>
-    </w:p>
-    <w:p>
-      <w:pPr>
-        <w:jc w:val="both"/>
-        <w:rPr>
-          <w:b/>
-          <w:bCs/>
-          <w:color w:val="auto"/>
-          <w:lang w:val="it-IT"/>
-        </w:rPr>
-      </w:pPr>
-    </w:p>
-    <w:p>
-      <w:pPr>
-        <w:jc w:val="both"/>
-        <w:rPr>
-          <w:b/>
-          <w:bCs/>
-          <w:color w:val="auto"/>
-          <w:lang w:val="it-IT"/>
-        </w:rPr>
-      </w:pPr>
-    </w:p>
-    <w:p>
-      <w:pPr>
-        <w:jc w:val="both"/>
-        <w:rPr>
-          <w:b/>
-          <w:bCs/>
-          <w:color w:val="auto"/>
-          <w:lang w:val="it-IT"/>
-        </w:rPr>
-      </w:pPr>
-    </w:p>
-    <w:p>
-      <w:pPr>
-        <w:jc w:val="both"/>
-        <w:rPr>
-          <w:b/>
-          <w:bCs/>
-          <w:color w:val="auto"/>
-          <w:lang w:val="it-IT"/>
-        </w:rPr>
-      </w:pPr>
-    </w:p>
-    <w:p>
-      <w:pPr>
-        <w:jc w:val="both"/>
-        <w:rPr>
-          <w:b/>
-          <w:bCs/>
-          <w:color w:val="auto"/>
-          <w:lang w:val="it-IT"/>
-        </w:rPr>
-      </w:pPr>
-    </w:p>
-    <w:p>
-      <w:pPr>
-        <w:jc w:val="both"/>
-        <w:rPr>
-          <w:b/>
-          <w:bCs/>
-          <w:color w:val="auto"/>
-          <w:lang w:val="it-IT"/>
-        </w:rPr>
-      </w:pPr>
-    </w:p>
-    <w:p>
-      <w:pPr>
-        <w:jc w:val="both"/>
-        <w:rPr>
-          <w:b/>
-          <w:bCs/>
-          <w:color w:val="auto"/>
-          <w:lang w:val="it-IT"/>
-        </w:rPr>
-      </w:pPr>
-    </w:p>
-    <w:p>
-      <w:pPr>
-        <w:jc w:val="both"/>
-        <w:rPr>
           <w:rFonts w:hint="eastAsia"/>
           <w:b/>
           <w:bCs/>
@@ -8797,6 +8770,163 @@
       <w:pPr>
         <w:jc w:val="both"/>
         <w:rPr>
+          <w:rFonts w:hint="eastAsia"/>
+          <w:b/>
+          <w:bCs/>
+          <w:color w:val="auto"/>
+          <w:lang w:val="it-IT"/>
+        </w:rPr>
+      </w:pPr>
+    </w:p>
+    <w:p>
+      <w:pPr>
+        <w:jc w:val="both"/>
+        <w:rPr>
+          <w:rFonts w:hint="eastAsia"/>
+          <w:b/>
+          <w:bCs/>
+          <w:color w:val="auto"/>
+          <w:lang w:val="it-IT"/>
+        </w:rPr>
+      </w:pPr>
+    </w:p>
+    <w:p>
+      <w:pPr>
+        <w:jc w:val="both"/>
+        <w:rPr>
+          <w:rFonts w:hint="eastAsia"/>
+          <w:b/>
+          <w:bCs/>
+          <w:color w:val="auto"/>
+          <w:lang w:val="it-IT"/>
+        </w:rPr>
+      </w:pPr>
+    </w:p>
+    <w:p>
+      <w:pPr>
+        <w:jc w:val="both"/>
+        <w:rPr>
+          <w:rFonts w:hint="eastAsia"/>
+          <w:b/>
+          <w:bCs/>
+          <w:color w:val="auto"/>
+          <w:lang w:val="it-IT"/>
+        </w:rPr>
+      </w:pPr>
+    </w:p>
+    <w:p>
+      <w:pPr>
+        <w:jc w:val="both"/>
+        <w:rPr>
+          <w:rFonts w:hint="eastAsia"/>
+          <w:b/>
+          <w:bCs/>
+          <w:color w:val="auto"/>
+          <w:lang w:val="it-IT"/>
+        </w:rPr>
+      </w:pPr>
+    </w:p>
+    <w:p>
+      <w:pPr>
+        <w:jc w:val="both"/>
+        <w:rPr>
+          <w:rFonts w:hint="eastAsia"/>
+          <w:b/>
+          <w:bCs/>
+          <w:color w:val="auto"/>
+          <w:lang w:val="it-IT"/>
+        </w:rPr>
+      </w:pPr>
+    </w:p>
+    <w:p>
+      <w:pPr>
+        <w:jc w:val="both"/>
+        <w:rPr>
+          <w:rFonts w:hint="eastAsia"/>
+          <w:b/>
+          <w:bCs/>
+          <w:color w:val="auto"/>
+          <w:lang w:val="it-IT"/>
+        </w:rPr>
+      </w:pPr>
+    </w:p>
+    <w:p>
+      <w:pPr>
+        <w:jc w:val="both"/>
+        <w:rPr>
+          <w:rFonts w:hint="eastAsia"/>
+          <w:b/>
+          <w:bCs/>
+          <w:color w:val="auto"/>
+          <w:lang w:val="it-IT"/>
+        </w:rPr>
+      </w:pPr>
+    </w:p>
+    <w:p>
+      <w:pPr>
+        <w:jc w:val="both"/>
+        <w:rPr>
+          <w:rFonts w:hint="eastAsia"/>
+          <w:b/>
+          <w:bCs/>
+          <w:color w:val="auto"/>
+          <w:lang w:val="it-IT"/>
+        </w:rPr>
+      </w:pPr>
+    </w:p>
+    <w:p>
+      <w:pPr>
+        <w:jc w:val="both"/>
+        <w:rPr>
+          <w:rFonts w:hint="eastAsia"/>
+          <w:b/>
+          <w:bCs/>
+          <w:color w:val="auto"/>
+          <w:lang w:val="it-IT"/>
+        </w:rPr>
+      </w:pPr>
+    </w:p>
+    <w:p>
+      <w:pPr>
+        <w:jc w:val="both"/>
+        <w:rPr>
+          <w:rFonts w:hint="eastAsia"/>
+          <w:b/>
+          <w:bCs/>
+          <w:color w:val="auto"/>
+          <w:lang w:val="it-IT"/>
+        </w:rPr>
+      </w:pPr>
+    </w:p>
+    <w:p>
+      <w:pPr>
+        <w:jc w:val="both"/>
+        <w:rPr>
+          <w:rFonts w:hint="eastAsia"/>
+          <w:b/>
+          <w:bCs/>
+          <w:color w:val="auto"/>
+          <w:lang w:val="it-IT"/>
+        </w:rPr>
+      </w:pPr>
+    </w:p>
+    <w:p>
+      <w:pPr>
+        <w:jc w:val="both"/>
+        <w:rPr>
+          <w:rFonts w:hint="eastAsia"/>
+          <w:b/>
+          <w:bCs/>
+          <w:color w:val="auto"/>
+          <w:lang w:val="it-IT"/>
+        </w:rPr>
+      </w:pPr>
+    </w:p>
+    <w:p>
+      <w:pPr>
+        <w:jc w:val="both"/>
+        <w:rPr>
+          <w:rFonts w:hint="eastAsia"/>
           <w:b/>
           <w:bCs/>
           <w:color w:val="auto"/>
@@ -8903,6 +9033,7 @@
       <w:pPr>
         <w:jc w:val="both"/>
         <w:rPr>
+          <w:rFonts w:hint="eastAsia"/>
           <w:b/>
           <w:bCs/>
           <w:color w:val="auto"/>
@@ -8915,6 +9046,7 @@
       <w:pPr>
         <w:jc w:val="both"/>
         <w:rPr>
+          <w:rFonts w:hint="eastAsia"/>
           <w:b/>
           <w:bCs/>
           <w:color w:val="auto"/>
@@ -8926,6 +9058,7 @@
       <w:pPr>
         <w:jc w:val="both"/>
         <w:rPr>
+          <w:rFonts w:hint="eastAsia"/>
           <w:b/>
           <w:bCs/>
           <w:color w:val="auto"/>
@@ -8937,6 +9070,7 @@
       <w:pPr>
         <w:jc w:val="both"/>
         <w:rPr>
+          <w:rFonts w:hint="eastAsia"/>
           <w:b/>
           <w:bCs/>
           <w:color w:val="auto"/>
@@ -8948,6 +9082,7 @@
       <w:pPr>
         <w:jc w:val="both"/>
         <w:rPr>
+          <w:rFonts w:hint="eastAsia"/>
           <w:b/>
           <w:bCs/>
           <w:color w:val="auto"/>
@@ -8959,6 +9094,7 @@
       <w:pPr>
         <w:jc w:val="both"/>
         <w:rPr>
+          <w:rFonts w:hint="eastAsia"/>
           <w:b/>
           <w:bCs/>
           <w:color w:val="auto"/>
@@ -8970,6 +9106,7 @@
       <w:pPr>
         <w:jc w:val="both"/>
         <w:rPr>
+          <w:rFonts w:hint="eastAsia"/>
           <w:b/>
           <w:bCs/>
           <w:color w:val="auto"/>
@@ -8981,6 +9118,7 @@
       <w:pPr>
         <w:jc w:val="both"/>
         <w:rPr>
+          <w:rFonts w:hint="eastAsia"/>
           <w:b/>
           <w:bCs/>
           <w:color w:val="auto"/>
@@ -8992,6 +9130,7 @@
       <w:pPr>
         <w:jc w:val="both"/>
         <w:rPr>
+          <w:rFonts w:hint="eastAsia"/>
           <w:b/>
           <w:bCs/>
           <w:color w:val="auto"/>
@@ -9003,6 +9142,7 @@
       <w:pPr>
         <w:jc w:val="both"/>
         <w:rPr>
+          <w:rFonts w:hint="eastAsia"/>
           <w:b/>
           <w:bCs/>
           <w:color w:val="auto"/>
@@ -9014,6 +9154,7 @@
       <w:pPr>
         <w:jc w:val="both"/>
         <w:rPr>
+          <w:rFonts w:hint="eastAsia"/>
           <w:b/>
           <w:bCs/>
           <w:color w:val="auto"/>
@@ -9025,6 +9166,7 @@
       <w:pPr>
         <w:jc w:val="both"/>
         <w:rPr>
+          <w:rFonts w:hint="eastAsia"/>
           <w:b/>
           <w:bCs/>
           <w:color w:val="auto"/>
@@ -9036,6 +9178,7 @@
       <w:pPr>
         <w:jc w:val="both"/>
         <w:rPr>
+          <w:rFonts w:hint="eastAsia"/>
           <w:b/>
           <w:bCs/>
           <w:color w:val="auto"/>
@@ -9047,6 +9190,7 @@
       <w:pPr>
         <w:jc w:val="both"/>
         <w:rPr>
+          <w:rFonts w:hint="eastAsia"/>
           <w:b/>
           <w:bCs/>
           <w:color w:val="auto"/>
@@ -9801,18 +9945,6 @@
           <w:lang w:val="it-IT"/>
         </w:rPr>
       </w:pPr>
-      <w:r>
-        <w:rPr>
-          <w:lang w:val="it-IT"/>
-        </w:rPr>
-        <w:t xml:space="preserve">UTENTE REGISTRATO SCOLARESCA </w:t>
-      </w:r>
-      <w:r>
-        <w:rPr>
-          <w:lang w:val="it-IT"/>
-        </w:rPr>
-        <w:t>LUCIA</w:t>
-      </w:r>
     </w:p>
     <w:p>
       <w:pPr>
@@ -9869,6 +10001,2381 @@
         </w:rPr>
         <w:t>o ad ogni entità del sistema.</w:t>
       </w:r>
+    </w:p>
+    <w:p>
+      <w:pPr>
+        <w:pStyle w:val="Paragrafoelenco"/>
+        <w:ind w:left="0"/>
+        <w:rPr>
+          <w:rFonts w:hint="eastAsia"/>
+          <w:lang w:val="it-IT"/>
+        </w:rPr>
+      </w:pPr>
+    </w:p>
+    <w:tbl>
+      <w:tblPr>
+        <w:tblW w:w="9956" w:type="dxa"/>
+        <w:tblBorders>
+          <w:top w:val="outset" w:sz="6" w:space="0" w:color="auto"/>
+          <w:left w:val="outset" w:sz="6" w:space="0" w:color="auto"/>
+          <w:bottom w:val="outset" w:sz="6" w:space="0" w:color="auto"/>
+          <w:right w:val="outset" w:sz="6" w:space="0" w:color="auto"/>
+        </w:tblBorders>
+        <w:tblCellMar>
+          <w:left w:w="0" w:type="dxa"/>
+          <w:right w:w="0" w:type="dxa"/>
+        </w:tblCellMar>
+        <w:tblLook w:val="04A0" w:firstRow="1" w:lastRow="0" w:firstColumn="1" w:lastColumn="0" w:noHBand="0" w:noVBand="1"/>
+      </w:tblPr>
+      <w:tblGrid>
+        <w:gridCol w:w="3057"/>
+        <w:gridCol w:w="2292"/>
+        <w:gridCol w:w="2303"/>
+        <w:gridCol w:w="2304"/>
+      </w:tblGrid>
+      <w:tr>
+        <w:trPr>
+          <w:trHeight w:val="420"/>
+        </w:trPr>
+        <w:tc>
+          <w:tcPr>
+            <w:tcW w:w="3057" w:type="dxa"/>
+            <w:tcBorders>
+              <w:top w:val="single" w:sz="6" w:space="0" w:color="FFFFFF"/>
+              <w:left w:val="single" w:sz="6" w:space="0" w:color="FFFFFF"/>
+              <w:bottom w:val="single" w:sz="6" w:space="0" w:color="FFFFFF"/>
+              <w:right w:val="single" w:sz="6" w:space="0" w:color="FFFFFF"/>
+            </w:tcBorders>
+            <w:shd w:val="clear" w:color="auto" w:fill="2E74B5"/>
+            <w:vAlign w:val="center"/>
+            <w:hideMark/>
+          </w:tcPr>
+          <w:p>
+            <w:pPr>
+              <w:pStyle w:val="Paragrafoelenco"/>
+              <w:rPr>
+                <w:rFonts w:hint="eastAsia"/>
+                <w:b/>
+                <w:bCs/>
+                <w:lang w:val="it-IT"/>
+              </w:rPr>
+            </w:pPr>
+            <w:r>
+              <w:rPr>
+                <w:b/>
+                <w:bCs/>
+                <w:color w:val="FFFFFF" w:themeColor="background1"/>
+              </w:rPr>
+              <w:t xml:space="preserve">Nome </w:t>
+            </w:r>
+            <w:proofErr w:type="spellStart"/>
+            <w:r>
+              <w:rPr>
+                <w:b/>
+                <w:bCs/>
+                <w:color w:val="FFFFFF" w:themeColor="background1"/>
+              </w:rPr>
+              <w:t>Entità</w:t>
+            </w:r>
+            <w:proofErr w:type="spellEnd"/>
+            <w:r>
+              <w:rPr>
+                <w:b/>
+                <w:bCs/>
+                <w:color w:val="FFFFFF" w:themeColor="background1"/>
+                <w:lang w:val="it-IT"/>
+              </w:rPr>
+              <w:t> </w:t>
+            </w:r>
+          </w:p>
+        </w:tc>
+        <w:tc>
+          <w:tcPr>
+            <w:tcW w:w="6899" w:type="dxa"/>
+            <w:gridSpan w:val="3"/>
+            <w:tcBorders>
+              <w:top w:val="single" w:sz="6" w:space="0" w:color="FFFFFF"/>
+              <w:left w:val="single" w:sz="6" w:space="0" w:color="FFFFFF"/>
+              <w:bottom w:val="single" w:sz="6" w:space="0" w:color="FFFFFF"/>
+              <w:right w:val="single" w:sz="6" w:space="0" w:color="FFFFFF"/>
+            </w:tcBorders>
+            <w:shd w:val="clear" w:color="auto" w:fill="2E74B5"/>
+            <w:vAlign w:val="center"/>
+            <w:hideMark/>
+          </w:tcPr>
+          <w:p>
+            <w:pPr>
+              <w:pStyle w:val="Paragrafoelenco"/>
+              <w:jc w:val="center"/>
+              <w:rPr>
+                <w:rFonts w:hint="eastAsia"/>
+                <w:b/>
+                <w:bCs/>
+                <w:lang w:val="it-IT"/>
+              </w:rPr>
+            </w:pPr>
+            <w:r>
+              <w:rPr>
+                <w:b/>
+                <w:bCs/>
+                <w:color w:val="FFFFFF" w:themeColor="background1"/>
+                <w:lang w:val="it-IT"/>
+              </w:rPr>
+              <w:t xml:space="preserve">                            </w:t>
+            </w:r>
+            <w:proofErr w:type="spellStart"/>
+            <w:r>
+              <w:rPr>
+                <w:b/>
+                <w:bCs/>
+                <w:color w:val="FFFFFF" w:themeColor="background1"/>
+                <w:lang w:val="it-IT"/>
+              </w:rPr>
+              <w:t>UtenteRegistrato</w:t>
+            </w:r>
+            <w:proofErr w:type="spellEnd"/>
+            <w:r>
+              <w:rPr>
+                <w:b/>
+                <w:bCs/>
+                <w:color w:val="FFFFFF" w:themeColor="background1"/>
+                <w:lang w:val="it-IT"/>
+              </w:rPr>
+              <w:t xml:space="preserve">                              ML</w:t>
+            </w:r>
+          </w:p>
+        </w:tc>
+      </w:tr>
+      <w:tr>
+        <w:trPr>
+          <w:trHeight w:val="390"/>
+        </w:trPr>
+        <w:tc>
+          <w:tcPr>
+            <w:tcW w:w="3057" w:type="dxa"/>
+            <w:tcBorders>
+              <w:top w:val="single" w:sz="6" w:space="0" w:color="FFFFFF"/>
+              <w:left w:val="single" w:sz="6" w:space="0" w:color="FFFFFF"/>
+              <w:bottom w:val="single" w:sz="6" w:space="0" w:color="FFFFFF"/>
+              <w:right w:val="single" w:sz="6" w:space="0" w:color="FFFFFF"/>
+            </w:tcBorders>
+            <w:shd w:val="clear" w:color="auto" w:fill="2E74B5"/>
+            <w:vAlign w:val="center"/>
+            <w:hideMark/>
+          </w:tcPr>
+          <w:p>
+            <w:pPr>
+              <w:pStyle w:val="Paragrafoelenco"/>
+              <w:rPr>
+                <w:rFonts w:hint="eastAsia"/>
+                <w:b/>
+                <w:bCs/>
+                <w:lang w:val="it-IT"/>
+              </w:rPr>
+            </w:pPr>
+            <w:proofErr w:type="spellStart"/>
+            <w:r>
+              <w:rPr>
+                <w:b/>
+                <w:bCs/>
+                <w:color w:val="FFFFFF" w:themeColor="background1"/>
+              </w:rPr>
+              <w:t>Descrizione</w:t>
+            </w:r>
+            <w:proofErr w:type="spellEnd"/>
+            <w:r>
+              <w:rPr>
+                <w:b/>
+                <w:bCs/>
+                <w:color w:val="FFFFFF" w:themeColor="background1"/>
+                <w:lang w:val="it-IT"/>
+              </w:rPr>
+              <w:t> </w:t>
+            </w:r>
+          </w:p>
+        </w:tc>
+        <w:tc>
+          <w:tcPr>
+            <w:tcW w:w="6899" w:type="dxa"/>
+            <w:gridSpan w:val="3"/>
+            <w:tcBorders>
+              <w:top w:val="single" w:sz="6" w:space="0" w:color="FFFFFF"/>
+              <w:left w:val="single" w:sz="6" w:space="0" w:color="FFFFFF"/>
+              <w:bottom w:val="single" w:sz="6" w:space="0" w:color="FFFFFF"/>
+              <w:right w:val="single" w:sz="6" w:space="0" w:color="FFFFFF"/>
+            </w:tcBorders>
+            <w:shd w:val="clear" w:color="auto" w:fill="DEEAF6"/>
+            <w:vAlign w:val="center"/>
+            <w:hideMark/>
+          </w:tcPr>
+          <w:p>
+            <w:pPr>
+              <w:pStyle w:val="Paragrafoelenco"/>
+              <w:rPr>
+                <w:rFonts w:hint="eastAsia"/>
+                <w:lang w:val="it-IT"/>
+              </w:rPr>
+            </w:pPr>
+            <w:r>
+              <w:rPr>
+                <w:lang w:val="it-IT"/>
+              </w:rPr>
+              <w:t>Contiene I dati relative all’</w:t>
+            </w:r>
+            <w:r>
+              <w:rPr>
+                <w:lang w:val="it-IT"/>
+              </w:rPr>
+              <w:t>utente registrato</w:t>
+            </w:r>
+            <w:r>
+              <w:rPr>
+                <w:lang w:val="it-IT"/>
+              </w:rPr>
+              <w:t> </w:t>
+            </w:r>
+          </w:p>
+        </w:tc>
+      </w:tr>
+      <w:tr>
+        <w:trPr>
+          <w:trHeight w:val="390"/>
+        </w:trPr>
+        <w:tc>
+          <w:tcPr>
+            <w:tcW w:w="3057" w:type="dxa"/>
+            <w:tcBorders>
+              <w:top w:val="single" w:sz="6" w:space="0" w:color="FFFFFF"/>
+              <w:left w:val="single" w:sz="6" w:space="0" w:color="FFFFFF"/>
+              <w:bottom w:val="single" w:sz="6" w:space="0" w:color="FFFFFF"/>
+              <w:right w:val="single" w:sz="6" w:space="0" w:color="FFFFFF"/>
+            </w:tcBorders>
+            <w:shd w:val="clear" w:color="auto" w:fill="2E74B5"/>
+            <w:vAlign w:val="center"/>
+            <w:hideMark/>
+          </w:tcPr>
+          <w:p>
+            <w:pPr>
+              <w:pStyle w:val="Paragrafoelenco"/>
+              <w:rPr>
+                <w:rFonts w:hint="eastAsia"/>
+                <w:b/>
+                <w:bCs/>
+                <w:lang w:val="it-IT"/>
+              </w:rPr>
+            </w:pPr>
+            <w:r>
+              <w:rPr>
+                <w:b/>
+                <w:bCs/>
+                <w:color w:val="FFFFFF" w:themeColor="background1"/>
+              </w:rPr>
+              <w:t>Nome campo</w:t>
+            </w:r>
+            <w:r>
+              <w:rPr>
+                <w:b/>
+                <w:bCs/>
+                <w:color w:val="FFFFFF" w:themeColor="background1"/>
+                <w:lang w:val="it-IT"/>
+              </w:rPr>
+              <w:t> </w:t>
+            </w:r>
+          </w:p>
+        </w:tc>
+        <w:tc>
+          <w:tcPr>
+            <w:tcW w:w="2292" w:type="dxa"/>
+            <w:tcBorders>
+              <w:top w:val="single" w:sz="6" w:space="0" w:color="FFFFFF"/>
+              <w:left w:val="single" w:sz="6" w:space="0" w:color="FFFFFF"/>
+              <w:bottom w:val="single" w:sz="6" w:space="0" w:color="FFFFFF"/>
+              <w:right w:val="single" w:sz="6" w:space="0" w:color="FFFFFF"/>
+            </w:tcBorders>
+            <w:shd w:val="clear" w:color="auto" w:fill="2E74B5"/>
+            <w:vAlign w:val="center"/>
+            <w:hideMark/>
+          </w:tcPr>
+          <w:p>
+            <w:pPr>
+              <w:pStyle w:val="Paragrafoelenco"/>
+              <w:rPr>
+                <w:rFonts w:hint="eastAsia"/>
+                <w:lang w:val="it-IT"/>
+              </w:rPr>
+            </w:pPr>
+            <w:r>
+              <w:rPr>
+                <w:b/>
+                <w:bCs/>
+                <w:color w:val="FFFFFF" w:themeColor="background1"/>
+              </w:rPr>
+              <w:t>Tipo</w:t>
+            </w:r>
+            <w:r>
+              <w:rPr>
+                <w:color w:val="FFFFFF" w:themeColor="background1"/>
+                <w:lang w:val="it-IT"/>
+              </w:rPr>
+              <w:t> </w:t>
+            </w:r>
+          </w:p>
+        </w:tc>
+        <w:tc>
+          <w:tcPr>
+            <w:tcW w:w="2303" w:type="dxa"/>
+            <w:tcBorders>
+              <w:top w:val="single" w:sz="6" w:space="0" w:color="FFFFFF"/>
+              <w:left w:val="single" w:sz="6" w:space="0" w:color="FFFFFF"/>
+              <w:bottom w:val="single" w:sz="6" w:space="0" w:color="FFFFFF"/>
+              <w:right w:val="single" w:sz="6" w:space="0" w:color="FFFFFF"/>
+            </w:tcBorders>
+            <w:shd w:val="clear" w:color="auto" w:fill="2E74B5"/>
+            <w:vAlign w:val="center"/>
+            <w:hideMark/>
+          </w:tcPr>
+          <w:p>
+            <w:pPr>
+              <w:pStyle w:val="Paragrafoelenco"/>
+              <w:rPr>
+                <w:rFonts w:hint="eastAsia"/>
+                <w:lang w:val="it-IT"/>
+              </w:rPr>
+            </w:pPr>
+            <w:proofErr w:type="spellStart"/>
+            <w:r>
+              <w:rPr>
+                <w:b/>
+                <w:bCs/>
+                <w:color w:val="FFFFFF" w:themeColor="background1"/>
+              </w:rPr>
+              <w:t>Vincolo</w:t>
+            </w:r>
+            <w:proofErr w:type="spellEnd"/>
+            <w:r>
+              <w:rPr>
+                <w:b/>
+                <w:bCs/>
+                <w:color w:val="FFFFFF" w:themeColor="background1"/>
+              </w:rPr>
+              <w:t xml:space="preserve"> di </w:t>
+            </w:r>
+            <w:proofErr w:type="spellStart"/>
+            <w:r>
+              <w:rPr>
+                <w:b/>
+                <w:bCs/>
+                <w:color w:val="FFFFFF" w:themeColor="background1"/>
+              </w:rPr>
+              <w:t>chiave</w:t>
+            </w:r>
+            <w:proofErr w:type="spellEnd"/>
+            <w:r>
+              <w:rPr>
+                <w:color w:val="FFFFFF" w:themeColor="background1"/>
+                <w:lang w:val="it-IT"/>
+              </w:rPr>
+              <w:t> </w:t>
+            </w:r>
+          </w:p>
+        </w:tc>
+        <w:tc>
+          <w:tcPr>
+            <w:tcW w:w="2304" w:type="dxa"/>
+            <w:tcBorders>
+              <w:top w:val="single" w:sz="6" w:space="0" w:color="FFFFFF"/>
+              <w:left w:val="single" w:sz="6" w:space="0" w:color="FFFFFF"/>
+              <w:bottom w:val="single" w:sz="6" w:space="0" w:color="FFFFFF"/>
+              <w:right w:val="single" w:sz="6" w:space="0" w:color="FFFFFF"/>
+            </w:tcBorders>
+            <w:shd w:val="clear" w:color="auto" w:fill="2E74B5"/>
+            <w:vAlign w:val="center"/>
+            <w:hideMark/>
+          </w:tcPr>
+          <w:p>
+            <w:pPr>
+              <w:pStyle w:val="Paragrafoelenco"/>
+              <w:rPr>
+                <w:rFonts w:hint="eastAsia"/>
+                <w:lang w:val="it-IT"/>
+              </w:rPr>
+            </w:pPr>
+            <w:proofErr w:type="spellStart"/>
+            <w:r>
+              <w:rPr>
+                <w:b/>
+                <w:bCs/>
+                <w:color w:val="FFFFFF" w:themeColor="background1"/>
+              </w:rPr>
+              <w:t>Altri</w:t>
+            </w:r>
+            <w:proofErr w:type="spellEnd"/>
+            <w:r>
+              <w:rPr>
+                <w:b/>
+                <w:bCs/>
+                <w:color w:val="FFFFFF" w:themeColor="background1"/>
+              </w:rPr>
+              <w:t xml:space="preserve"> </w:t>
+            </w:r>
+            <w:proofErr w:type="spellStart"/>
+            <w:r>
+              <w:rPr>
+                <w:b/>
+                <w:bCs/>
+                <w:color w:val="FFFFFF" w:themeColor="background1"/>
+              </w:rPr>
+              <w:t>vincoli</w:t>
+            </w:r>
+            <w:proofErr w:type="spellEnd"/>
+            <w:r>
+              <w:rPr>
+                <w:color w:val="FFFFFF" w:themeColor="background1"/>
+                <w:lang w:val="it-IT"/>
+              </w:rPr>
+              <w:t> </w:t>
+            </w:r>
+          </w:p>
+        </w:tc>
+      </w:tr>
+      <w:tr>
+        <w:trPr>
+          <w:trHeight w:val="390"/>
+        </w:trPr>
+        <w:tc>
+          <w:tcPr>
+            <w:tcW w:w="3057" w:type="dxa"/>
+            <w:tcBorders>
+              <w:top w:val="single" w:sz="6" w:space="0" w:color="FFFFFF"/>
+              <w:left w:val="single" w:sz="6" w:space="0" w:color="FFFFFF"/>
+              <w:bottom w:val="single" w:sz="6" w:space="0" w:color="FFFFFF"/>
+              <w:right w:val="single" w:sz="6" w:space="0" w:color="FFFFFF"/>
+            </w:tcBorders>
+            <w:shd w:val="clear" w:color="auto" w:fill="2E74B5"/>
+            <w:vAlign w:val="center"/>
+            <w:hideMark/>
+          </w:tcPr>
+          <w:p>
+            <w:pPr>
+              <w:pStyle w:val="Paragrafoelenco"/>
+              <w:rPr>
+                <w:rFonts w:hint="eastAsia"/>
+                <w:b/>
+                <w:bCs/>
+                <w:lang w:val="it-IT"/>
+              </w:rPr>
+            </w:pPr>
+            <w:r>
+              <w:rPr>
+                <w:b/>
+                <w:bCs/>
+                <w:color w:val="FFFFFF" w:themeColor="background1"/>
+              </w:rPr>
+              <w:t>Id</w:t>
+            </w:r>
+            <w:r>
+              <w:rPr>
+                <w:b/>
+                <w:bCs/>
+                <w:color w:val="FFFFFF" w:themeColor="background1"/>
+                <w:lang w:val="it-IT"/>
+              </w:rPr>
+              <w:t> </w:t>
+            </w:r>
+          </w:p>
+        </w:tc>
+        <w:tc>
+          <w:tcPr>
+            <w:tcW w:w="2292" w:type="dxa"/>
+            <w:tcBorders>
+              <w:top w:val="single" w:sz="6" w:space="0" w:color="FFFFFF"/>
+              <w:left w:val="single" w:sz="6" w:space="0" w:color="FFFFFF"/>
+              <w:bottom w:val="single" w:sz="6" w:space="0" w:color="FFFFFF"/>
+              <w:right w:val="single" w:sz="6" w:space="0" w:color="FFFFFF"/>
+            </w:tcBorders>
+            <w:shd w:val="clear" w:color="auto" w:fill="DEEAF6"/>
+            <w:vAlign w:val="center"/>
+            <w:hideMark/>
+          </w:tcPr>
+          <w:p>
+            <w:pPr>
+              <w:pStyle w:val="Paragrafoelenco"/>
+              <w:rPr>
+                <w:rFonts w:hint="eastAsia"/>
+                <w:lang w:val="it-IT"/>
+              </w:rPr>
+            </w:pPr>
+            <w:r>
+              <w:t>Integer (32)</w:t>
+            </w:r>
+            <w:r>
+              <w:rPr>
+                <w:lang w:val="it-IT"/>
+              </w:rPr>
+              <w:t> </w:t>
+            </w:r>
+          </w:p>
+        </w:tc>
+        <w:tc>
+          <w:tcPr>
+            <w:tcW w:w="2303" w:type="dxa"/>
+            <w:tcBorders>
+              <w:top w:val="single" w:sz="6" w:space="0" w:color="FFFFFF"/>
+              <w:left w:val="single" w:sz="6" w:space="0" w:color="FFFFFF"/>
+              <w:bottom w:val="single" w:sz="6" w:space="0" w:color="FFFFFF"/>
+              <w:right w:val="single" w:sz="6" w:space="0" w:color="FFFFFF"/>
+            </w:tcBorders>
+            <w:shd w:val="clear" w:color="auto" w:fill="DEEAF6"/>
+            <w:vAlign w:val="center"/>
+            <w:hideMark/>
+          </w:tcPr>
+          <w:p>
+            <w:pPr>
+              <w:pStyle w:val="Paragrafoelenco"/>
+              <w:rPr>
+                <w:rFonts w:hint="eastAsia"/>
+                <w:lang w:val="it-IT"/>
+              </w:rPr>
+            </w:pPr>
+            <w:r>
+              <w:t>PRIMARY KEY</w:t>
+            </w:r>
+            <w:r>
+              <w:rPr>
+                <w:lang w:val="it-IT"/>
+              </w:rPr>
+              <w:t> </w:t>
+            </w:r>
+          </w:p>
+        </w:tc>
+        <w:tc>
+          <w:tcPr>
+            <w:tcW w:w="2304" w:type="dxa"/>
+            <w:tcBorders>
+              <w:top w:val="single" w:sz="6" w:space="0" w:color="FFFFFF"/>
+              <w:left w:val="single" w:sz="6" w:space="0" w:color="FFFFFF"/>
+              <w:bottom w:val="single" w:sz="6" w:space="0" w:color="FFFFFF"/>
+              <w:right w:val="single" w:sz="6" w:space="0" w:color="FFFFFF"/>
+            </w:tcBorders>
+            <w:shd w:val="clear" w:color="auto" w:fill="DEEAF6"/>
+            <w:vAlign w:val="center"/>
+            <w:hideMark/>
+          </w:tcPr>
+          <w:p>
+            <w:pPr>
+              <w:pStyle w:val="Paragrafoelenco"/>
+              <w:rPr>
+                <w:rFonts w:hint="eastAsia"/>
+                <w:lang w:val="it-IT"/>
+              </w:rPr>
+            </w:pPr>
+            <w:r>
+              <w:t>NOT NULL</w:t>
+            </w:r>
+            <w:r>
+              <w:rPr>
+                <w:lang w:val="it-IT"/>
+              </w:rPr>
+              <w:t> </w:t>
+            </w:r>
+          </w:p>
+        </w:tc>
+      </w:tr>
+      <w:tr>
+        <w:trPr>
+          <w:trHeight w:val="390"/>
+        </w:trPr>
+        <w:tc>
+          <w:tcPr>
+            <w:tcW w:w="3057" w:type="dxa"/>
+            <w:tcBorders>
+              <w:top w:val="single" w:sz="6" w:space="0" w:color="FFFFFF"/>
+              <w:left w:val="single" w:sz="6" w:space="0" w:color="FFFFFF"/>
+              <w:bottom w:val="single" w:sz="6" w:space="0" w:color="FFFFFF"/>
+              <w:right w:val="single" w:sz="6" w:space="0" w:color="FFFFFF"/>
+            </w:tcBorders>
+            <w:shd w:val="clear" w:color="auto" w:fill="2E74B5"/>
+            <w:vAlign w:val="center"/>
+            <w:hideMark/>
+          </w:tcPr>
+          <w:p>
+            <w:pPr>
+              <w:pStyle w:val="Paragrafoelenco"/>
+              <w:rPr>
+                <w:rFonts w:hint="eastAsia"/>
+                <w:b/>
+                <w:bCs/>
+                <w:lang w:val="it-IT"/>
+              </w:rPr>
+            </w:pPr>
+            <w:r>
+              <w:rPr>
+                <w:b/>
+                <w:bCs/>
+                <w:color w:val="FFFFFF" w:themeColor="background1"/>
+              </w:rPr>
+              <w:t>Nome</w:t>
+            </w:r>
+            <w:r>
+              <w:rPr>
+                <w:b/>
+                <w:bCs/>
+                <w:lang w:val="it-IT"/>
+              </w:rPr>
+              <w:t> </w:t>
+            </w:r>
+          </w:p>
+        </w:tc>
+        <w:tc>
+          <w:tcPr>
+            <w:tcW w:w="2292" w:type="dxa"/>
+            <w:tcBorders>
+              <w:top w:val="single" w:sz="6" w:space="0" w:color="FFFFFF"/>
+              <w:left w:val="single" w:sz="6" w:space="0" w:color="FFFFFF"/>
+              <w:bottom w:val="single" w:sz="6" w:space="0" w:color="FFFFFF"/>
+              <w:right w:val="single" w:sz="6" w:space="0" w:color="FFFFFF"/>
+            </w:tcBorders>
+            <w:shd w:val="clear" w:color="auto" w:fill="BDD6EE"/>
+            <w:vAlign w:val="center"/>
+            <w:hideMark/>
+          </w:tcPr>
+          <w:p>
+            <w:pPr>
+              <w:pStyle w:val="Paragrafoelenco"/>
+              <w:rPr>
+                <w:rFonts w:hint="eastAsia"/>
+                <w:lang w:val="it-IT"/>
+              </w:rPr>
+            </w:pPr>
+            <w:r>
+              <w:t>Varchar (50)</w:t>
+            </w:r>
+            <w:r>
+              <w:rPr>
+                <w:lang w:val="it-IT"/>
+              </w:rPr>
+              <w:t> </w:t>
+            </w:r>
+          </w:p>
+        </w:tc>
+        <w:tc>
+          <w:tcPr>
+            <w:tcW w:w="2303" w:type="dxa"/>
+            <w:tcBorders>
+              <w:top w:val="single" w:sz="6" w:space="0" w:color="FFFFFF"/>
+              <w:left w:val="single" w:sz="6" w:space="0" w:color="FFFFFF"/>
+              <w:bottom w:val="single" w:sz="6" w:space="0" w:color="FFFFFF"/>
+              <w:right w:val="single" w:sz="6" w:space="0" w:color="FFFFFF"/>
+            </w:tcBorders>
+            <w:shd w:val="clear" w:color="auto" w:fill="BDD6EE"/>
+            <w:vAlign w:val="center"/>
+            <w:hideMark/>
+          </w:tcPr>
+          <w:p>
+            <w:pPr>
+              <w:pStyle w:val="Paragrafoelenco"/>
+              <w:rPr>
+                <w:rFonts w:hint="eastAsia"/>
+                <w:lang w:val="it-IT"/>
+              </w:rPr>
+            </w:pPr>
+            <w:r>
+              <w:rPr>
+                <w:lang w:val="it-IT"/>
+              </w:rPr>
+              <w:t> </w:t>
+            </w:r>
+          </w:p>
+        </w:tc>
+        <w:tc>
+          <w:tcPr>
+            <w:tcW w:w="2304" w:type="dxa"/>
+            <w:tcBorders>
+              <w:top w:val="single" w:sz="6" w:space="0" w:color="FFFFFF"/>
+              <w:left w:val="single" w:sz="6" w:space="0" w:color="FFFFFF"/>
+              <w:bottom w:val="single" w:sz="6" w:space="0" w:color="FFFFFF"/>
+              <w:right w:val="single" w:sz="6" w:space="0" w:color="FFFFFF"/>
+            </w:tcBorders>
+            <w:shd w:val="clear" w:color="auto" w:fill="BDD6EE"/>
+            <w:vAlign w:val="center"/>
+            <w:hideMark/>
+          </w:tcPr>
+          <w:p>
+            <w:pPr>
+              <w:pStyle w:val="Paragrafoelenco"/>
+              <w:rPr>
+                <w:rFonts w:hint="eastAsia"/>
+                <w:lang w:val="it-IT"/>
+              </w:rPr>
+            </w:pPr>
+            <w:r>
+              <w:t>NOT NULL</w:t>
+            </w:r>
+            <w:r>
+              <w:rPr>
+                <w:lang w:val="it-IT"/>
+              </w:rPr>
+              <w:t> </w:t>
+            </w:r>
+          </w:p>
+        </w:tc>
+      </w:tr>
+      <w:tr>
+        <w:trPr>
+          <w:trHeight w:val="390"/>
+        </w:trPr>
+        <w:tc>
+          <w:tcPr>
+            <w:tcW w:w="3057" w:type="dxa"/>
+            <w:tcBorders>
+              <w:top w:val="single" w:sz="6" w:space="0" w:color="FFFFFF"/>
+              <w:left w:val="single" w:sz="6" w:space="0" w:color="FFFFFF"/>
+              <w:bottom w:val="single" w:sz="6" w:space="0" w:color="FFFFFF"/>
+              <w:right w:val="single" w:sz="6" w:space="0" w:color="FFFFFF"/>
+            </w:tcBorders>
+            <w:shd w:val="clear" w:color="auto" w:fill="2E74B5"/>
+            <w:vAlign w:val="center"/>
+            <w:hideMark/>
+          </w:tcPr>
+          <w:p>
+            <w:pPr>
+              <w:pStyle w:val="Paragrafoelenco"/>
+              <w:rPr>
+                <w:rFonts w:hint="eastAsia"/>
+                <w:b/>
+                <w:bCs/>
+                <w:lang w:val="it-IT"/>
+              </w:rPr>
+            </w:pPr>
+            <w:r>
+              <w:rPr>
+                <w:b/>
+                <w:bCs/>
+                <w:color w:val="FFFFFF" w:themeColor="background1"/>
+                <w:lang w:val="it-IT"/>
+              </w:rPr>
+              <w:t>Cognome</w:t>
+            </w:r>
+          </w:p>
+        </w:tc>
+        <w:tc>
+          <w:tcPr>
+            <w:tcW w:w="2292" w:type="dxa"/>
+            <w:tcBorders>
+              <w:top w:val="single" w:sz="6" w:space="0" w:color="FFFFFF"/>
+              <w:left w:val="single" w:sz="6" w:space="0" w:color="FFFFFF"/>
+              <w:bottom w:val="single" w:sz="6" w:space="0" w:color="FFFFFF"/>
+              <w:right w:val="single" w:sz="6" w:space="0" w:color="FFFFFF"/>
+            </w:tcBorders>
+            <w:shd w:val="clear" w:color="auto" w:fill="DEEAF6"/>
+            <w:hideMark/>
+          </w:tcPr>
+          <w:p>
+            <w:pPr>
+              <w:pStyle w:val="Paragrafoelenco"/>
+              <w:rPr>
+                <w:rFonts w:hint="eastAsia"/>
+                <w:lang w:val="it-IT"/>
+              </w:rPr>
+            </w:pPr>
+            <w:proofErr w:type="spellStart"/>
+            <w:r>
+              <w:rPr>
+                <w:lang w:val="it-IT"/>
+              </w:rPr>
+              <w:t>Varchar</w:t>
+            </w:r>
+            <w:proofErr w:type="spellEnd"/>
+            <w:r>
+              <w:rPr>
+                <w:lang w:val="it-IT"/>
+              </w:rPr>
+              <w:t xml:space="preserve"> (50)</w:t>
+            </w:r>
+          </w:p>
+        </w:tc>
+        <w:tc>
+          <w:tcPr>
+            <w:tcW w:w="2303" w:type="dxa"/>
+            <w:tcBorders>
+              <w:top w:val="single" w:sz="6" w:space="0" w:color="FFFFFF"/>
+              <w:left w:val="single" w:sz="6" w:space="0" w:color="FFFFFF"/>
+              <w:bottom w:val="single" w:sz="6" w:space="0" w:color="FFFFFF"/>
+              <w:right w:val="single" w:sz="6" w:space="0" w:color="FFFFFF"/>
+            </w:tcBorders>
+            <w:shd w:val="clear" w:color="auto" w:fill="DEEAF6"/>
+            <w:vAlign w:val="center"/>
+            <w:hideMark/>
+          </w:tcPr>
+          <w:p>
+            <w:pPr>
+              <w:pStyle w:val="Paragrafoelenco"/>
+              <w:rPr>
+                <w:rFonts w:hint="eastAsia"/>
+                <w:lang w:val="it-IT"/>
+              </w:rPr>
+            </w:pPr>
+            <w:r>
+              <w:rPr>
+                <w:lang w:val="it-IT"/>
+              </w:rPr>
+              <w:t> </w:t>
+            </w:r>
+          </w:p>
+        </w:tc>
+        <w:tc>
+          <w:tcPr>
+            <w:tcW w:w="2304" w:type="dxa"/>
+            <w:tcBorders>
+              <w:top w:val="single" w:sz="6" w:space="0" w:color="FFFFFF"/>
+              <w:left w:val="single" w:sz="6" w:space="0" w:color="FFFFFF"/>
+              <w:bottom w:val="single" w:sz="6" w:space="0" w:color="FFFFFF"/>
+              <w:right w:val="single" w:sz="6" w:space="0" w:color="FFFFFF"/>
+            </w:tcBorders>
+            <w:shd w:val="clear" w:color="auto" w:fill="DEEAF6"/>
+            <w:vAlign w:val="center"/>
+            <w:hideMark/>
+          </w:tcPr>
+          <w:p>
+            <w:pPr>
+              <w:pStyle w:val="Paragrafoelenco"/>
+              <w:rPr>
+                <w:rFonts w:hint="eastAsia"/>
+                <w:lang w:val="it-IT"/>
+              </w:rPr>
+            </w:pPr>
+            <w:r>
+              <w:t>NOT NULL</w:t>
+            </w:r>
+            <w:r>
+              <w:rPr>
+                <w:lang w:val="it-IT"/>
+              </w:rPr>
+              <w:t> </w:t>
+            </w:r>
+          </w:p>
+        </w:tc>
+      </w:tr>
+      <w:tr>
+        <w:trPr>
+          <w:trHeight w:val="390"/>
+        </w:trPr>
+        <w:tc>
+          <w:tcPr>
+            <w:tcW w:w="3057" w:type="dxa"/>
+            <w:tcBorders>
+              <w:top w:val="single" w:sz="6" w:space="0" w:color="FFFFFF"/>
+              <w:left w:val="single" w:sz="6" w:space="0" w:color="FFFFFF"/>
+              <w:bottom w:val="single" w:sz="6" w:space="0" w:color="FFFFFF"/>
+              <w:right w:val="single" w:sz="6" w:space="0" w:color="FFFFFF"/>
+            </w:tcBorders>
+            <w:shd w:val="clear" w:color="auto" w:fill="2E74B5"/>
+            <w:vAlign w:val="center"/>
+            <w:hideMark/>
+          </w:tcPr>
+          <w:p>
+            <w:pPr>
+              <w:pStyle w:val="Paragrafoelenco"/>
+              <w:rPr>
+                <w:rFonts w:hint="eastAsia"/>
+                <w:b/>
+                <w:bCs/>
+                <w:lang w:val="it-IT"/>
+              </w:rPr>
+            </w:pPr>
+            <w:proofErr w:type="gramStart"/>
+            <w:r>
+              <w:rPr>
+                <w:b/>
+                <w:bCs/>
+                <w:color w:val="FFFFFF" w:themeColor="background1"/>
+                <w:lang w:val="it-IT"/>
+              </w:rPr>
+              <w:t>Email</w:t>
+            </w:r>
+            <w:proofErr w:type="gramEnd"/>
+          </w:p>
+        </w:tc>
+        <w:tc>
+          <w:tcPr>
+            <w:tcW w:w="2292" w:type="dxa"/>
+            <w:tcBorders>
+              <w:top w:val="single" w:sz="6" w:space="0" w:color="FFFFFF"/>
+              <w:left w:val="single" w:sz="6" w:space="0" w:color="FFFFFF"/>
+              <w:bottom w:val="single" w:sz="6" w:space="0" w:color="FFFFFF"/>
+              <w:right w:val="single" w:sz="6" w:space="0" w:color="FFFFFF"/>
+            </w:tcBorders>
+            <w:shd w:val="clear" w:color="auto" w:fill="BDD6EE"/>
+            <w:hideMark/>
+          </w:tcPr>
+          <w:p>
+            <w:pPr>
+              <w:pStyle w:val="Paragrafoelenco"/>
+              <w:rPr>
+                <w:rFonts w:hint="eastAsia"/>
+                <w:lang w:val="it-IT"/>
+              </w:rPr>
+            </w:pPr>
+            <w:r>
+              <w:t>Varchar (</w:t>
+            </w:r>
+            <w:r>
+              <w:t>50</w:t>
+            </w:r>
+            <w:r>
+              <w:t>)</w:t>
+            </w:r>
+            <w:r>
+              <w:rPr>
+                <w:lang w:val="it-IT"/>
+              </w:rPr>
+              <w:t> </w:t>
+            </w:r>
+          </w:p>
+        </w:tc>
+        <w:tc>
+          <w:tcPr>
+            <w:tcW w:w="2303" w:type="dxa"/>
+            <w:tcBorders>
+              <w:top w:val="single" w:sz="6" w:space="0" w:color="FFFFFF"/>
+              <w:left w:val="single" w:sz="6" w:space="0" w:color="FFFFFF"/>
+              <w:bottom w:val="single" w:sz="6" w:space="0" w:color="FFFFFF"/>
+              <w:right w:val="single" w:sz="6" w:space="0" w:color="FFFFFF"/>
+            </w:tcBorders>
+            <w:shd w:val="clear" w:color="auto" w:fill="BDD6EE"/>
+            <w:vAlign w:val="center"/>
+            <w:hideMark/>
+          </w:tcPr>
+          <w:p>
+            <w:pPr>
+              <w:pStyle w:val="Paragrafoelenco"/>
+              <w:rPr>
+                <w:rFonts w:hint="eastAsia"/>
+                <w:lang w:val="it-IT"/>
+              </w:rPr>
+            </w:pPr>
+            <w:r>
+              <w:rPr>
+                <w:lang w:val="it-IT"/>
+              </w:rPr>
+              <w:t> </w:t>
+            </w:r>
+          </w:p>
+        </w:tc>
+        <w:tc>
+          <w:tcPr>
+            <w:tcW w:w="2304" w:type="dxa"/>
+            <w:tcBorders>
+              <w:top w:val="single" w:sz="6" w:space="0" w:color="FFFFFF"/>
+              <w:left w:val="single" w:sz="6" w:space="0" w:color="FFFFFF"/>
+              <w:bottom w:val="single" w:sz="6" w:space="0" w:color="FFFFFF"/>
+              <w:right w:val="single" w:sz="6" w:space="0" w:color="FFFFFF"/>
+            </w:tcBorders>
+            <w:shd w:val="clear" w:color="auto" w:fill="BDD6EE"/>
+            <w:vAlign w:val="center"/>
+            <w:hideMark/>
+          </w:tcPr>
+          <w:p>
+            <w:pPr>
+              <w:pStyle w:val="Paragrafoelenco"/>
+              <w:rPr>
+                <w:rFonts w:hint="eastAsia"/>
+                <w:lang w:val="it-IT"/>
+              </w:rPr>
+            </w:pPr>
+            <w:r>
+              <w:t>NOT NULL</w:t>
+            </w:r>
+            <w:r>
+              <w:rPr>
+                <w:lang w:val="it-IT"/>
+              </w:rPr>
+              <w:t> </w:t>
+            </w:r>
+          </w:p>
+        </w:tc>
+      </w:tr>
+      <w:tr>
+        <w:trPr>
+          <w:trHeight w:val="390"/>
+        </w:trPr>
+        <w:tc>
+          <w:tcPr>
+            <w:tcW w:w="3057" w:type="dxa"/>
+            <w:tcBorders>
+              <w:top w:val="single" w:sz="6" w:space="0" w:color="FFFFFF"/>
+              <w:left w:val="single" w:sz="6" w:space="0" w:color="FFFFFF"/>
+              <w:bottom w:val="single" w:sz="6" w:space="0" w:color="FFFFFF"/>
+              <w:right w:val="single" w:sz="6" w:space="0" w:color="FFFFFF"/>
+            </w:tcBorders>
+            <w:shd w:val="clear" w:color="auto" w:fill="2E74B5"/>
+            <w:vAlign w:val="center"/>
+            <w:hideMark/>
+          </w:tcPr>
+          <w:p>
+            <w:pPr>
+              <w:pStyle w:val="Paragrafoelenco"/>
+              <w:rPr>
+                <w:rFonts w:hint="eastAsia"/>
+                <w:b/>
+                <w:bCs/>
+                <w:lang w:val="it-IT"/>
+              </w:rPr>
+            </w:pPr>
+            <w:r>
+              <w:rPr>
+                <w:b/>
+                <w:bCs/>
+                <w:color w:val="FFFFFF" w:themeColor="background1"/>
+                <w:lang w:val="it-IT"/>
+              </w:rPr>
+              <w:t>Password</w:t>
+            </w:r>
+          </w:p>
+        </w:tc>
+        <w:tc>
+          <w:tcPr>
+            <w:tcW w:w="2292" w:type="dxa"/>
+            <w:tcBorders>
+              <w:top w:val="single" w:sz="6" w:space="0" w:color="FFFFFF"/>
+              <w:left w:val="single" w:sz="6" w:space="0" w:color="FFFFFF"/>
+              <w:bottom w:val="single" w:sz="6" w:space="0" w:color="FFFFFF"/>
+              <w:right w:val="single" w:sz="6" w:space="0" w:color="FFFFFF"/>
+            </w:tcBorders>
+            <w:shd w:val="clear" w:color="auto" w:fill="DEEAF6"/>
+            <w:hideMark/>
+          </w:tcPr>
+          <w:p>
+            <w:pPr>
+              <w:pStyle w:val="Paragrafoelenco"/>
+              <w:rPr>
+                <w:rFonts w:hint="eastAsia"/>
+                <w:lang w:val="it-IT"/>
+              </w:rPr>
+            </w:pPr>
+            <w:r>
+              <w:t>Varchar (</w:t>
+            </w:r>
+            <w:r>
+              <w:t>50</w:t>
+            </w:r>
+            <w:r>
+              <w:t>)</w:t>
+            </w:r>
+            <w:r>
+              <w:rPr>
+                <w:lang w:val="it-IT"/>
+              </w:rPr>
+              <w:t> </w:t>
+            </w:r>
+          </w:p>
+        </w:tc>
+        <w:tc>
+          <w:tcPr>
+            <w:tcW w:w="2303" w:type="dxa"/>
+            <w:tcBorders>
+              <w:top w:val="single" w:sz="6" w:space="0" w:color="FFFFFF"/>
+              <w:left w:val="single" w:sz="6" w:space="0" w:color="FFFFFF"/>
+              <w:bottom w:val="single" w:sz="6" w:space="0" w:color="FFFFFF"/>
+              <w:right w:val="single" w:sz="6" w:space="0" w:color="FFFFFF"/>
+            </w:tcBorders>
+            <w:shd w:val="clear" w:color="auto" w:fill="DEEAF6"/>
+            <w:vAlign w:val="center"/>
+            <w:hideMark/>
+          </w:tcPr>
+          <w:p>
+            <w:pPr>
+              <w:pStyle w:val="Paragrafoelenco"/>
+              <w:rPr>
+                <w:rFonts w:hint="eastAsia"/>
+                <w:lang w:val="it-IT"/>
+              </w:rPr>
+            </w:pPr>
+            <w:r>
+              <w:rPr>
+                <w:lang w:val="it-IT"/>
+              </w:rPr>
+              <w:t> </w:t>
+            </w:r>
+          </w:p>
+        </w:tc>
+        <w:tc>
+          <w:tcPr>
+            <w:tcW w:w="2304" w:type="dxa"/>
+            <w:tcBorders>
+              <w:top w:val="single" w:sz="6" w:space="0" w:color="FFFFFF"/>
+              <w:left w:val="single" w:sz="6" w:space="0" w:color="FFFFFF"/>
+              <w:bottom w:val="single" w:sz="6" w:space="0" w:color="FFFFFF"/>
+              <w:right w:val="single" w:sz="6" w:space="0" w:color="FFFFFF"/>
+            </w:tcBorders>
+            <w:shd w:val="clear" w:color="auto" w:fill="DEEAF6"/>
+            <w:vAlign w:val="center"/>
+            <w:hideMark/>
+          </w:tcPr>
+          <w:p>
+            <w:pPr>
+              <w:pStyle w:val="Paragrafoelenco"/>
+              <w:rPr>
+                <w:rFonts w:hint="eastAsia"/>
+                <w:lang w:val="it-IT"/>
+              </w:rPr>
+            </w:pPr>
+            <w:r>
+              <w:t>NOT NULL</w:t>
+            </w:r>
+            <w:r>
+              <w:rPr>
+                <w:lang w:val="it-IT"/>
+              </w:rPr>
+              <w:t> </w:t>
+            </w:r>
+          </w:p>
+        </w:tc>
+      </w:tr>
+      <w:tr>
+        <w:trPr>
+          <w:trHeight w:val="390"/>
+        </w:trPr>
+        <w:tc>
+          <w:tcPr>
+            <w:tcW w:w="3057" w:type="dxa"/>
+            <w:tcBorders>
+              <w:top w:val="single" w:sz="6" w:space="0" w:color="FFFFFF"/>
+              <w:left w:val="single" w:sz="6" w:space="0" w:color="FFFFFF"/>
+              <w:bottom w:val="single" w:sz="6" w:space="0" w:color="FFFFFF"/>
+              <w:right w:val="single" w:sz="6" w:space="0" w:color="FFFFFF"/>
+            </w:tcBorders>
+            <w:shd w:val="clear" w:color="auto" w:fill="2E74B5"/>
+            <w:vAlign w:val="center"/>
+            <w:hideMark/>
+          </w:tcPr>
+          <w:p>
+            <w:pPr>
+              <w:pStyle w:val="Paragrafoelenco"/>
+              <w:rPr>
+                <w:rFonts w:hint="eastAsia"/>
+                <w:b/>
+                <w:bCs/>
+                <w:lang w:val="it-IT"/>
+              </w:rPr>
+            </w:pPr>
+            <w:r>
+              <w:rPr>
+                <w:b/>
+                <w:bCs/>
+                <w:color w:val="FFFFFF" w:themeColor="background1"/>
+                <w:lang w:val="it-IT"/>
+              </w:rPr>
+              <w:t>Data di nascita</w:t>
+            </w:r>
+          </w:p>
+        </w:tc>
+        <w:tc>
+          <w:tcPr>
+            <w:tcW w:w="2292" w:type="dxa"/>
+            <w:tcBorders>
+              <w:top w:val="single" w:sz="6" w:space="0" w:color="FFFFFF"/>
+              <w:left w:val="single" w:sz="6" w:space="0" w:color="FFFFFF"/>
+              <w:bottom w:val="single" w:sz="6" w:space="0" w:color="FFFFFF"/>
+              <w:right w:val="single" w:sz="6" w:space="0" w:color="FFFFFF"/>
+            </w:tcBorders>
+            <w:shd w:val="clear" w:color="auto" w:fill="BDD6EE"/>
+            <w:vAlign w:val="center"/>
+            <w:hideMark/>
+          </w:tcPr>
+          <w:p>
+            <w:pPr>
+              <w:pStyle w:val="Paragrafoelenco"/>
+              <w:rPr>
+                <w:rFonts w:hint="eastAsia"/>
+                <w:lang w:val="it-IT"/>
+              </w:rPr>
+            </w:pPr>
+            <w:r>
+              <w:rPr>
+                <w:lang w:val="it-IT"/>
+              </w:rPr>
+              <w:t>Date</w:t>
+            </w:r>
+          </w:p>
+        </w:tc>
+        <w:tc>
+          <w:tcPr>
+            <w:tcW w:w="2303" w:type="dxa"/>
+            <w:tcBorders>
+              <w:top w:val="single" w:sz="6" w:space="0" w:color="FFFFFF"/>
+              <w:left w:val="single" w:sz="6" w:space="0" w:color="FFFFFF"/>
+              <w:bottom w:val="single" w:sz="6" w:space="0" w:color="FFFFFF"/>
+              <w:right w:val="single" w:sz="6" w:space="0" w:color="FFFFFF"/>
+            </w:tcBorders>
+            <w:shd w:val="clear" w:color="auto" w:fill="BDD6EE"/>
+            <w:vAlign w:val="center"/>
+            <w:hideMark/>
+          </w:tcPr>
+          <w:p>
+            <w:pPr>
+              <w:pStyle w:val="Paragrafoelenco"/>
+              <w:rPr>
+                <w:rFonts w:hint="eastAsia"/>
+                <w:lang w:val="it-IT"/>
+              </w:rPr>
+            </w:pPr>
+            <w:r>
+              <w:rPr>
+                <w:lang w:val="it-IT"/>
+              </w:rPr>
+              <w:t> </w:t>
+            </w:r>
+          </w:p>
+        </w:tc>
+        <w:tc>
+          <w:tcPr>
+            <w:tcW w:w="2304" w:type="dxa"/>
+            <w:tcBorders>
+              <w:top w:val="single" w:sz="6" w:space="0" w:color="FFFFFF"/>
+              <w:left w:val="single" w:sz="6" w:space="0" w:color="FFFFFF"/>
+              <w:bottom w:val="single" w:sz="6" w:space="0" w:color="FFFFFF"/>
+              <w:right w:val="single" w:sz="6" w:space="0" w:color="FFFFFF"/>
+            </w:tcBorders>
+            <w:shd w:val="clear" w:color="auto" w:fill="BDD6EE"/>
+            <w:vAlign w:val="center"/>
+            <w:hideMark/>
+          </w:tcPr>
+          <w:p>
+            <w:pPr>
+              <w:pStyle w:val="Paragrafoelenco"/>
+              <w:rPr>
+                <w:rFonts w:hint="eastAsia"/>
+                <w:lang w:val="it-IT"/>
+              </w:rPr>
+            </w:pPr>
+            <w:r>
+              <w:t>NOT NULL</w:t>
+            </w:r>
+            <w:r>
+              <w:rPr>
+                <w:lang w:val="it-IT"/>
+              </w:rPr>
+              <w:t> </w:t>
+            </w:r>
+          </w:p>
+        </w:tc>
+      </w:tr>
+      <w:tr>
+        <w:trPr>
+          <w:trHeight w:val="390"/>
+        </w:trPr>
+        <w:tc>
+          <w:tcPr>
+            <w:tcW w:w="3057" w:type="dxa"/>
+            <w:tcBorders>
+              <w:top w:val="single" w:sz="6" w:space="0" w:color="FFFFFF"/>
+              <w:left w:val="single" w:sz="6" w:space="0" w:color="FFFFFF"/>
+              <w:bottom w:val="single" w:sz="6" w:space="0" w:color="FFFFFF"/>
+              <w:right w:val="single" w:sz="6" w:space="0" w:color="FFFFFF"/>
+            </w:tcBorders>
+            <w:shd w:val="clear" w:color="auto" w:fill="2E74B5"/>
+            <w:vAlign w:val="center"/>
+            <w:hideMark/>
+          </w:tcPr>
+          <w:p>
+            <w:pPr>
+              <w:pStyle w:val="Paragrafoelenco"/>
+              <w:rPr>
+                <w:rFonts w:hint="eastAsia"/>
+                <w:b/>
+                <w:bCs/>
+                <w:lang w:val="it-IT"/>
+              </w:rPr>
+            </w:pPr>
+            <w:r>
+              <w:rPr>
+                <w:b/>
+                <w:bCs/>
+                <w:color w:val="FFFFFF" w:themeColor="background1"/>
+                <w:lang w:val="it-IT"/>
+              </w:rPr>
+              <w:t>Sesso</w:t>
+            </w:r>
+          </w:p>
+        </w:tc>
+        <w:tc>
+          <w:tcPr>
+            <w:tcW w:w="2292" w:type="dxa"/>
+            <w:tcBorders>
+              <w:top w:val="single" w:sz="6" w:space="0" w:color="FFFFFF"/>
+              <w:left w:val="single" w:sz="6" w:space="0" w:color="FFFFFF"/>
+              <w:bottom w:val="single" w:sz="6" w:space="0" w:color="FFFFFF"/>
+              <w:right w:val="single" w:sz="6" w:space="0" w:color="FFFFFF"/>
+            </w:tcBorders>
+            <w:shd w:val="clear" w:color="auto" w:fill="DEEAF6"/>
+            <w:vAlign w:val="center"/>
+            <w:hideMark/>
+          </w:tcPr>
+          <w:p>
+            <w:pPr>
+              <w:pStyle w:val="Paragrafoelenco"/>
+              <w:rPr>
+                <w:rFonts w:hint="eastAsia"/>
+                <w:lang w:val="it-IT"/>
+              </w:rPr>
+            </w:pPr>
+            <w:proofErr w:type="spellStart"/>
+            <w:r>
+              <w:rPr>
+                <w:lang w:val="it-IT"/>
+              </w:rPr>
+              <w:t>Boolean</w:t>
+            </w:r>
+            <w:proofErr w:type="spellEnd"/>
+          </w:p>
+        </w:tc>
+        <w:tc>
+          <w:tcPr>
+            <w:tcW w:w="2303" w:type="dxa"/>
+            <w:tcBorders>
+              <w:top w:val="single" w:sz="6" w:space="0" w:color="FFFFFF"/>
+              <w:left w:val="single" w:sz="6" w:space="0" w:color="FFFFFF"/>
+              <w:bottom w:val="single" w:sz="6" w:space="0" w:color="FFFFFF"/>
+              <w:right w:val="single" w:sz="6" w:space="0" w:color="FFFFFF"/>
+            </w:tcBorders>
+            <w:shd w:val="clear" w:color="auto" w:fill="DEEAF6"/>
+            <w:vAlign w:val="center"/>
+            <w:hideMark/>
+          </w:tcPr>
+          <w:p>
+            <w:pPr>
+              <w:pStyle w:val="Paragrafoelenco"/>
+              <w:rPr>
+                <w:rFonts w:hint="eastAsia"/>
+                <w:lang w:val="it-IT"/>
+              </w:rPr>
+            </w:pPr>
+            <w:r>
+              <w:rPr>
+                <w:lang w:val="it-IT"/>
+              </w:rPr>
+              <w:t> </w:t>
+            </w:r>
+          </w:p>
+        </w:tc>
+        <w:tc>
+          <w:tcPr>
+            <w:tcW w:w="2304" w:type="dxa"/>
+            <w:tcBorders>
+              <w:top w:val="single" w:sz="6" w:space="0" w:color="FFFFFF"/>
+              <w:left w:val="single" w:sz="6" w:space="0" w:color="FFFFFF"/>
+              <w:bottom w:val="single" w:sz="6" w:space="0" w:color="FFFFFF"/>
+              <w:right w:val="single" w:sz="6" w:space="0" w:color="FFFFFF"/>
+            </w:tcBorders>
+            <w:shd w:val="clear" w:color="auto" w:fill="DEEAF6"/>
+            <w:vAlign w:val="center"/>
+            <w:hideMark/>
+          </w:tcPr>
+          <w:p>
+            <w:pPr>
+              <w:pStyle w:val="Paragrafoelenco"/>
+              <w:rPr>
+                <w:rFonts w:hint="eastAsia"/>
+                <w:lang w:val="it-IT"/>
+              </w:rPr>
+            </w:pPr>
+            <w:r>
+              <w:t>NOT NULL</w:t>
+            </w:r>
+            <w:r>
+              <w:rPr>
+                <w:lang w:val="it-IT"/>
+              </w:rPr>
+              <w:t> </w:t>
+            </w:r>
+          </w:p>
+        </w:tc>
+      </w:tr>
+    </w:tbl>
+    <w:p>
+      <w:pPr>
+        <w:pStyle w:val="Paragrafoelenco"/>
+        <w:rPr>
+          <w:rFonts w:hint="eastAsia"/>
+          <w:lang w:val="it-IT"/>
+        </w:rPr>
+      </w:pPr>
+    </w:p>
+    <w:tbl>
+      <w:tblPr>
+        <w:tblW w:w="9915" w:type="dxa"/>
+        <w:tblBorders>
+          <w:top w:val="outset" w:sz="6" w:space="0" w:color="auto"/>
+          <w:left w:val="outset" w:sz="6" w:space="0" w:color="auto"/>
+          <w:bottom w:val="outset" w:sz="6" w:space="0" w:color="auto"/>
+          <w:right w:val="outset" w:sz="6" w:space="0" w:color="auto"/>
+        </w:tblBorders>
+        <w:tblCellMar>
+          <w:left w:w="0" w:type="dxa"/>
+          <w:right w:w="0" w:type="dxa"/>
+        </w:tblCellMar>
+        <w:tblLook w:val="04A0" w:firstRow="1" w:lastRow="0" w:firstColumn="1" w:lastColumn="0" w:noHBand="0" w:noVBand="1"/>
+      </w:tblPr>
+      <w:tblGrid>
+        <w:gridCol w:w="2949"/>
+        <w:gridCol w:w="2188"/>
+        <w:gridCol w:w="2208"/>
+        <w:gridCol w:w="2570"/>
+      </w:tblGrid>
+      <w:tr>
+        <w:trPr>
+          <w:trHeight w:val="420"/>
+        </w:trPr>
+        <w:tc>
+          <w:tcPr>
+            <w:tcW w:w="2949" w:type="dxa"/>
+            <w:tcBorders>
+              <w:top w:val="single" w:sz="6" w:space="0" w:color="FFFFFF"/>
+              <w:left w:val="single" w:sz="6" w:space="0" w:color="FFFFFF"/>
+              <w:bottom w:val="single" w:sz="6" w:space="0" w:color="FFFFFF"/>
+              <w:right w:val="single" w:sz="6" w:space="0" w:color="FFFFFF"/>
+            </w:tcBorders>
+            <w:shd w:val="clear" w:color="auto" w:fill="2E74B5"/>
+            <w:vAlign w:val="center"/>
+            <w:hideMark/>
+          </w:tcPr>
+          <w:p>
+            <w:pPr>
+              <w:pStyle w:val="Paragrafoelenco"/>
+              <w:rPr>
+                <w:rFonts w:hint="eastAsia"/>
+                <w:b/>
+                <w:bCs/>
+                <w:lang w:val="it-IT"/>
+              </w:rPr>
+            </w:pPr>
+            <w:r>
+              <w:rPr>
+                <w:b/>
+                <w:bCs/>
+                <w:color w:val="FFFFFF" w:themeColor="background1"/>
+              </w:rPr>
+              <w:t xml:space="preserve">Nome </w:t>
+            </w:r>
+            <w:proofErr w:type="spellStart"/>
+            <w:r>
+              <w:rPr>
+                <w:b/>
+                <w:bCs/>
+                <w:color w:val="FFFFFF" w:themeColor="background1"/>
+              </w:rPr>
+              <w:t>Entità</w:t>
+            </w:r>
+            <w:proofErr w:type="spellEnd"/>
+            <w:r>
+              <w:rPr>
+                <w:b/>
+                <w:bCs/>
+                <w:color w:val="FFFFFF" w:themeColor="background1"/>
+                <w:lang w:val="it-IT"/>
+              </w:rPr>
+              <w:t> </w:t>
+            </w:r>
+          </w:p>
+        </w:tc>
+        <w:tc>
+          <w:tcPr>
+            <w:tcW w:w="6966" w:type="dxa"/>
+            <w:gridSpan w:val="3"/>
+            <w:tcBorders>
+              <w:top w:val="single" w:sz="6" w:space="0" w:color="FFFFFF"/>
+              <w:left w:val="single" w:sz="6" w:space="0" w:color="FFFFFF"/>
+              <w:bottom w:val="single" w:sz="6" w:space="0" w:color="FFFFFF"/>
+              <w:right w:val="single" w:sz="6" w:space="0" w:color="FFFFFF"/>
+            </w:tcBorders>
+            <w:shd w:val="clear" w:color="auto" w:fill="2E74B5"/>
+            <w:vAlign w:val="center"/>
+            <w:hideMark/>
+          </w:tcPr>
+          <w:p>
+            <w:pPr>
+              <w:pStyle w:val="Paragrafoelenco"/>
+              <w:jc w:val="center"/>
+              <w:rPr>
+                <w:rFonts w:hint="eastAsia"/>
+                <w:b/>
+                <w:bCs/>
+                <w:lang w:val="it-IT"/>
+              </w:rPr>
+            </w:pPr>
+            <w:r>
+              <w:rPr>
+                <w:b/>
+                <w:bCs/>
+                <w:color w:val="FFFFFF" w:themeColor="background1"/>
+                <w:lang w:val="it-IT"/>
+              </w:rPr>
+              <w:t xml:space="preserve">                                </w:t>
+            </w:r>
+            <w:r>
+              <w:rPr>
+                <w:b/>
+                <w:bCs/>
+                <w:color w:val="FFFFFF" w:themeColor="background1"/>
+                <w:lang w:val="it-IT"/>
+              </w:rPr>
+              <w:t>Scolaresca</w:t>
+            </w:r>
+            <w:r>
+              <w:rPr>
+                <w:b/>
+                <w:bCs/>
+                <w:color w:val="FFFFFF" w:themeColor="background1"/>
+                <w:lang w:val="it-IT"/>
+              </w:rPr>
+              <w:t xml:space="preserve">                                      ML</w:t>
+            </w:r>
+          </w:p>
+        </w:tc>
+      </w:tr>
+      <w:tr>
+        <w:trPr>
+          <w:trHeight w:val="390"/>
+        </w:trPr>
+        <w:tc>
+          <w:tcPr>
+            <w:tcW w:w="2949" w:type="dxa"/>
+            <w:tcBorders>
+              <w:top w:val="single" w:sz="6" w:space="0" w:color="FFFFFF"/>
+              <w:left w:val="single" w:sz="6" w:space="0" w:color="FFFFFF"/>
+              <w:bottom w:val="single" w:sz="6" w:space="0" w:color="FFFFFF"/>
+              <w:right w:val="single" w:sz="6" w:space="0" w:color="FFFFFF"/>
+            </w:tcBorders>
+            <w:shd w:val="clear" w:color="auto" w:fill="2E74B5"/>
+            <w:vAlign w:val="center"/>
+            <w:hideMark/>
+          </w:tcPr>
+          <w:p>
+            <w:pPr>
+              <w:pStyle w:val="Paragrafoelenco"/>
+              <w:rPr>
+                <w:rFonts w:hint="eastAsia"/>
+                <w:b/>
+                <w:bCs/>
+                <w:lang w:val="it-IT"/>
+              </w:rPr>
+            </w:pPr>
+            <w:proofErr w:type="spellStart"/>
+            <w:r>
+              <w:rPr>
+                <w:b/>
+                <w:bCs/>
+                <w:color w:val="FFFFFF" w:themeColor="background1"/>
+              </w:rPr>
+              <w:t>Descrizione</w:t>
+            </w:r>
+            <w:proofErr w:type="spellEnd"/>
+            <w:r>
+              <w:rPr>
+                <w:b/>
+                <w:bCs/>
+                <w:color w:val="FFFFFF" w:themeColor="background1"/>
+                <w:lang w:val="it-IT"/>
+              </w:rPr>
+              <w:t> </w:t>
+            </w:r>
+          </w:p>
+        </w:tc>
+        <w:tc>
+          <w:tcPr>
+            <w:tcW w:w="6966" w:type="dxa"/>
+            <w:gridSpan w:val="3"/>
+            <w:tcBorders>
+              <w:top w:val="single" w:sz="6" w:space="0" w:color="FFFFFF"/>
+              <w:left w:val="single" w:sz="6" w:space="0" w:color="FFFFFF"/>
+              <w:bottom w:val="single" w:sz="6" w:space="0" w:color="FFFFFF"/>
+              <w:right w:val="single" w:sz="6" w:space="0" w:color="FFFFFF"/>
+            </w:tcBorders>
+            <w:shd w:val="clear" w:color="auto" w:fill="DEEAF6"/>
+            <w:vAlign w:val="center"/>
+            <w:hideMark/>
+          </w:tcPr>
+          <w:p>
+            <w:pPr>
+              <w:pStyle w:val="Paragrafoelenco"/>
+              <w:rPr>
+                <w:rFonts w:hint="eastAsia"/>
+                <w:lang w:val="it-IT"/>
+              </w:rPr>
+            </w:pPr>
+            <w:r>
+              <w:rPr>
+                <w:lang w:val="it-IT"/>
+              </w:rPr>
+              <w:t>Contiene I dati relative al</w:t>
+            </w:r>
+            <w:r>
+              <w:rPr>
+                <w:lang w:val="it-IT"/>
+              </w:rPr>
+              <w:t>la scolaresca</w:t>
+            </w:r>
+          </w:p>
+        </w:tc>
+      </w:tr>
+      <w:tr>
+        <w:trPr>
+          <w:trHeight w:val="390"/>
+        </w:trPr>
+        <w:tc>
+          <w:tcPr>
+            <w:tcW w:w="2949" w:type="dxa"/>
+            <w:tcBorders>
+              <w:top w:val="single" w:sz="6" w:space="0" w:color="FFFFFF"/>
+              <w:left w:val="single" w:sz="6" w:space="0" w:color="FFFFFF"/>
+              <w:bottom w:val="single" w:sz="6" w:space="0" w:color="FFFFFF"/>
+              <w:right w:val="single" w:sz="6" w:space="0" w:color="FFFFFF"/>
+            </w:tcBorders>
+            <w:shd w:val="clear" w:color="auto" w:fill="2E74B5"/>
+            <w:vAlign w:val="center"/>
+            <w:hideMark/>
+          </w:tcPr>
+          <w:p>
+            <w:pPr>
+              <w:pStyle w:val="Paragrafoelenco"/>
+              <w:rPr>
+                <w:rFonts w:hint="eastAsia"/>
+                <w:b/>
+                <w:bCs/>
+                <w:color w:val="FFFFFF" w:themeColor="background1"/>
+                <w:lang w:val="it-IT"/>
+              </w:rPr>
+            </w:pPr>
+            <w:r>
+              <w:rPr>
+                <w:b/>
+                <w:bCs/>
+                <w:color w:val="FFFFFF" w:themeColor="background1"/>
+              </w:rPr>
+              <w:t>Nome campo</w:t>
+            </w:r>
+            <w:r>
+              <w:rPr>
+                <w:b/>
+                <w:bCs/>
+                <w:color w:val="FFFFFF" w:themeColor="background1"/>
+                <w:lang w:val="it-IT"/>
+              </w:rPr>
+              <w:t> </w:t>
+            </w:r>
+          </w:p>
+        </w:tc>
+        <w:tc>
+          <w:tcPr>
+            <w:tcW w:w="2188" w:type="dxa"/>
+            <w:tcBorders>
+              <w:top w:val="single" w:sz="6" w:space="0" w:color="FFFFFF"/>
+              <w:left w:val="single" w:sz="6" w:space="0" w:color="FFFFFF"/>
+              <w:bottom w:val="single" w:sz="6" w:space="0" w:color="FFFFFF"/>
+              <w:right w:val="single" w:sz="6" w:space="0" w:color="FFFFFF"/>
+            </w:tcBorders>
+            <w:shd w:val="clear" w:color="auto" w:fill="2E74B5"/>
+            <w:vAlign w:val="center"/>
+            <w:hideMark/>
+          </w:tcPr>
+          <w:p>
+            <w:pPr>
+              <w:pStyle w:val="Paragrafoelenco"/>
+              <w:rPr>
+                <w:rFonts w:hint="eastAsia"/>
+                <w:color w:val="FFFFFF" w:themeColor="background1"/>
+                <w:lang w:val="it-IT"/>
+              </w:rPr>
+            </w:pPr>
+            <w:r>
+              <w:rPr>
+                <w:b/>
+                <w:bCs/>
+                <w:color w:val="FFFFFF" w:themeColor="background1"/>
+              </w:rPr>
+              <w:t>Tipo</w:t>
+            </w:r>
+            <w:r>
+              <w:rPr>
+                <w:color w:val="FFFFFF" w:themeColor="background1"/>
+                <w:lang w:val="it-IT"/>
+              </w:rPr>
+              <w:t> </w:t>
+            </w:r>
+          </w:p>
+        </w:tc>
+        <w:tc>
+          <w:tcPr>
+            <w:tcW w:w="2208" w:type="dxa"/>
+            <w:tcBorders>
+              <w:top w:val="single" w:sz="6" w:space="0" w:color="FFFFFF"/>
+              <w:left w:val="single" w:sz="6" w:space="0" w:color="FFFFFF"/>
+              <w:bottom w:val="single" w:sz="6" w:space="0" w:color="FFFFFF"/>
+              <w:right w:val="single" w:sz="6" w:space="0" w:color="FFFFFF"/>
+            </w:tcBorders>
+            <w:shd w:val="clear" w:color="auto" w:fill="2E74B5"/>
+            <w:vAlign w:val="center"/>
+            <w:hideMark/>
+          </w:tcPr>
+          <w:p>
+            <w:pPr>
+              <w:pStyle w:val="Paragrafoelenco"/>
+              <w:rPr>
+                <w:rFonts w:hint="eastAsia"/>
+                <w:color w:val="FFFFFF" w:themeColor="background1"/>
+                <w:lang w:val="it-IT"/>
+              </w:rPr>
+            </w:pPr>
+            <w:proofErr w:type="spellStart"/>
+            <w:r>
+              <w:rPr>
+                <w:b/>
+                <w:bCs/>
+                <w:color w:val="FFFFFF" w:themeColor="background1"/>
+              </w:rPr>
+              <w:t>Vincolo</w:t>
+            </w:r>
+            <w:proofErr w:type="spellEnd"/>
+            <w:r>
+              <w:rPr>
+                <w:b/>
+                <w:bCs/>
+                <w:color w:val="FFFFFF" w:themeColor="background1"/>
+              </w:rPr>
+              <w:t xml:space="preserve"> di </w:t>
+            </w:r>
+            <w:proofErr w:type="spellStart"/>
+            <w:r>
+              <w:rPr>
+                <w:b/>
+                <w:bCs/>
+                <w:color w:val="FFFFFF" w:themeColor="background1"/>
+              </w:rPr>
+              <w:t>chiave</w:t>
+            </w:r>
+            <w:proofErr w:type="spellEnd"/>
+            <w:r>
+              <w:rPr>
+                <w:color w:val="FFFFFF" w:themeColor="background1"/>
+                <w:lang w:val="it-IT"/>
+              </w:rPr>
+              <w:t> </w:t>
+            </w:r>
+          </w:p>
+        </w:tc>
+        <w:tc>
+          <w:tcPr>
+            <w:tcW w:w="2570" w:type="dxa"/>
+            <w:tcBorders>
+              <w:top w:val="single" w:sz="6" w:space="0" w:color="FFFFFF"/>
+              <w:left w:val="single" w:sz="6" w:space="0" w:color="FFFFFF"/>
+              <w:bottom w:val="single" w:sz="6" w:space="0" w:color="FFFFFF"/>
+              <w:right w:val="single" w:sz="6" w:space="0" w:color="FFFFFF"/>
+            </w:tcBorders>
+            <w:shd w:val="clear" w:color="auto" w:fill="2E74B5"/>
+            <w:vAlign w:val="center"/>
+            <w:hideMark/>
+          </w:tcPr>
+          <w:p>
+            <w:pPr>
+              <w:pStyle w:val="Paragrafoelenco"/>
+              <w:rPr>
+                <w:rFonts w:hint="eastAsia"/>
+                <w:color w:val="FFFFFF" w:themeColor="background1"/>
+                <w:lang w:val="it-IT"/>
+              </w:rPr>
+            </w:pPr>
+            <w:proofErr w:type="spellStart"/>
+            <w:r>
+              <w:rPr>
+                <w:b/>
+                <w:bCs/>
+                <w:color w:val="FFFFFF" w:themeColor="background1"/>
+              </w:rPr>
+              <w:t>Altri</w:t>
+            </w:r>
+            <w:proofErr w:type="spellEnd"/>
+            <w:r>
+              <w:rPr>
+                <w:b/>
+                <w:bCs/>
+                <w:color w:val="FFFFFF" w:themeColor="background1"/>
+              </w:rPr>
+              <w:t xml:space="preserve"> </w:t>
+            </w:r>
+            <w:proofErr w:type="spellStart"/>
+            <w:r>
+              <w:rPr>
+                <w:b/>
+                <w:bCs/>
+                <w:color w:val="FFFFFF" w:themeColor="background1"/>
+              </w:rPr>
+              <w:t>vincoli</w:t>
+            </w:r>
+            <w:proofErr w:type="spellEnd"/>
+            <w:r>
+              <w:rPr>
+                <w:color w:val="FFFFFF" w:themeColor="background1"/>
+                <w:lang w:val="it-IT"/>
+              </w:rPr>
+              <w:t> </w:t>
+            </w:r>
+          </w:p>
+        </w:tc>
+      </w:tr>
+      <w:tr>
+        <w:trPr>
+          <w:trHeight w:val="390"/>
+        </w:trPr>
+        <w:tc>
+          <w:tcPr>
+            <w:tcW w:w="2949" w:type="dxa"/>
+            <w:tcBorders>
+              <w:top w:val="single" w:sz="6" w:space="0" w:color="FFFFFF"/>
+              <w:left w:val="single" w:sz="6" w:space="0" w:color="FFFFFF"/>
+              <w:bottom w:val="single" w:sz="6" w:space="0" w:color="FFFFFF"/>
+              <w:right w:val="single" w:sz="6" w:space="0" w:color="FFFFFF"/>
+            </w:tcBorders>
+            <w:shd w:val="clear" w:color="auto" w:fill="2E74B5"/>
+            <w:vAlign w:val="center"/>
+            <w:hideMark/>
+          </w:tcPr>
+          <w:p>
+            <w:pPr>
+              <w:pStyle w:val="Paragrafoelenco"/>
+              <w:rPr>
+                <w:rFonts w:hint="eastAsia"/>
+                <w:b/>
+                <w:bCs/>
+                <w:lang w:val="it-IT"/>
+              </w:rPr>
+            </w:pPr>
+            <w:proofErr w:type="spellStart"/>
+            <w:r>
+              <w:rPr>
+                <w:b/>
+                <w:bCs/>
+                <w:color w:val="FFFFFF" w:themeColor="background1"/>
+              </w:rPr>
+              <w:t>Id_</w:t>
+            </w:r>
+            <w:r>
+              <w:rPr>
+                <w:b/>
+                <w:bCs/>
+                <w:color w:val="FFFFFF" w:themeColor="background1"/>
+              </w:rPr>
+              <w:t>UtenteRegistrato</w:t>
+            </w:r>
+            <w:proofErr w:type="spellEnd"/>
+          </w:p>
+        </w:tc>
+        <w:tc>
+          <w:tcPr>
+            <w:tcW w:w="2188" w:type="dxa"/>
+            <w:tcBorders>
+              <w:top w:val="single" w:sz="6" w:space="0" w:color="FFFFFF"/>
+              <w:left w:val="single" w:sz="6" w:space="0" w:color="FFFFFF"/>
+              <w:bottom w:val="single" w:sz="6" w:space="0" w:color="FFFFFF"/>
+              <w:right w:val="single" w:sz="6" w:space="0" w:color="FFFFFF"/>
+            </w:tcBorders>
+            <w:shd w:val="clear" w:color="auto" w:fill="DEEAF6"/>
+            <w:vAlign w:val="center"/>
+            <w:hideMark/>
+          </w:tcPr>
+          <w:p>
+            <w:pPr>
+              <w:pStyle w:val="Paragrafoelenco"/>
+              <w:rPr>
+                <w:rFonts w:hint="eastAsia"/>
+                <w:lang w:val="it-IT"/>
+              </w:rPr>
+            </w:pPr>
+            <w:r>
+              <w:t>Integer (32)</w:t>
+            </w:r>
+            <w:r>
+              <w:rPr>
+                <w:lang w:val="it-IT"/>
+              </w:rPr>
+              <w:t> </w:t>
+            </w:r>
+          </w:p>
+        </w:tc>
+        <w:tc>
+          <w:tcPr>
+            <w:tcW w:w="2208" w:type="dxa"/>
+            <w:tcBorders>
+              <w:top w:val="single" w:sz="6" w:space="0" w:color="FFFFFF"/>
+              <w:left w:val="single" w:sz="6" w:space="0" w:color="FFFFFF"/>
+              <w:bottom w:val="single" w:sz="6" w:space="0" w:color="FFFFFF"/>
+              <w:right w:val="single" w:sz="6" w:space="0" w:color="FFFFFF"/>
+            </w:tcBorders>
+            <w:shd w:val="clear" w:color="auto" w:fill="DEEAF6"/>
+            <w:vAlign w:val="center"/>
+            <w:hideMark/>
+          </w:tcPr>
+          <w:p>
+            <w:pPr>
+              <w:pStyle w:val="Paragrafoelenco"/>
+              <w:rPr>
+                <w:rFonts w:hint="eastAsia"/>
+                <w:lang w:val="it-IT"/>
+              </w:rPr>
+            </w:pPr>
+            <w:r>
+              <w:t>PRIMARY KEY</w:t>
+            </w:r>
+            <w:r>
+              <w:rPr>
+                <w:lang w:val="it-IT"/>
+              </w:rPr>
+              <w:t> </w:t>
+            </w:r>
+          </w:p>
+        </w:tc>
+        <w:tc>
+          <w:tcPr>
+            <w:tcW w:w="2570" w:type="dxa"/>
+            <w:tcBorders>
+              <w:top w:val="single" w:sz="6" w:space="0" w:color="FFFFFF"/>
+              <w:left w:val="single" w:sz="6" w:space="0" w:color="FFFFFF"/>
+              <w:bottom w:val="single" w:sz="6" w:space="0" w:color="FFFFFF"/>
+              <w:right w:val="single" w:sz="6" w:space="0" w:color="FFFFFF"/>
+            </w:tcBorders>
+            <w:shd w:val="clear" w:color="auto" w:fill="DEEAF6"/>
+            <w:vAlign w:val="center"/>
+            <w:hideMark/>
+          </w:tcPr>
+          <w:p>
+            <w:pPr>
+              <w:pStyle w:val="Paragrafoelenco"/>
+              <w:rPr>
+                <w:rFonts w:hint="eastAsia"/>
+                <w:lang w:val="it-IT"/>
+              </w:rPr>
+            </w:pPr>
+            <w:r>
+              <w:t>NOT NULL</w:t>
+            </w:r>
+            <w:r>
+              <w:rPr>
+                <w:lang w:val="it-IT"/>
+              </w:rPr>
+              <w:t> </w:t>
+            </w:r>
+          </w:p>
+        </w:tc>
+      </w:tr>
+      <w:tr>
+        <w:trPr>
+          <w:trHeight w:val="390"/>
+        </w:trPr>
+        <w:tc>
+          <w:tcPr>
+            <w:tcW w:w="2949" w:type="dxa"/>
+            <w:tcBorders>
+              <w:top w:val="single" w:sz="6" w:space="0" w:color="FFFFFF"/>
+              <w:left w:val="single" w:sz="6" w:space="0" w:color="FFFFFF"/>
+              <w:bottom w:val="single" w:sz="6" w:space="0" w:color="FFFFFF"/>
+              <w:right w:val="single" w:sz="6" w:space="0" w:color="FFFFFF"/>
+            </w:tcBorders>
+            <w:shd w:val="clear" w:color="auto" w:fill="2E74B5"/>
+            <w:vAlign w:val="center"/>
+            <w:hideMark/>
+          </w:tcPr>
+          <w:p>
+            <w:pPr>
+              <w:pStyle w:val="Paragrafoelenco"/>
+              <w:rPr>
+                <w:rFonts w:hint="eastAsia"/>
+                <w:b/>
+                <w:bCs/>
+                <w:lang w:val="it-IT"/>
+              </w:rPr>
+            </w:pPr>
+            <w:proofErr w:type="spellStart"/>
+            <w:r>
+              <w:rPr>
+                <w:b/>
+                <w:bCs/>
+                <w:color w:val="FFFFFF" w:themeColor="background1"/>
+              </w:rPr>
+              <w:t>Id_</w:t>
+            </w:r>
+            <w:r>
+              <w:rPr>
+                <w:b/>
+                <w:bCs/>
+                <w:color w:val="FFFFFF" w:themeColor="background1"/>
+              </w:rPr>
+              <w:t>Scolaresca</w:t>
+            </w:r>
+            <w:proofErr w:type="spellEnd"/>
+          </w:p>
+        </w:tc>
+        <w:tc>
+          <w:tcPr>
+            <w:tcW w:w="2188" w:type="dxa"/>
+            <w:tcBorders>
+              <w:top w:val="single" w:sz="6" w:space="0" w:color="FFFFFF"/>
+              <w:left w:val="single" w:sz="6" w:space="0" w:color="FFFFFF"/>
+              <w:bottom w:val="single" w:sz="6" w:space="0" w:color="FFFFFF"/>
+              <w:right w:val="single" w:sz="6" w:space="0" w:color="FFFFFF"/>
+            </w:tcBorders>
+            <w:shd w:val="clear" w:color="auto" w:fill="BDD6EE"/>
+            <w:vAlign w:val="center"/>
+            <w:hideMark/>
+          </w:tcPr>
+          <w:p>
+            <w:pPr>
+              <w:pStyle w:val="Paragrafoelenco"/>
+              <w:rPr>
+                <w:rFonts w:hint="eastAsia"/>
+                <w:lang w:val="it-IT"/>
+              </w:rPr>
+            </w:pPr>
+            <w:r>
+              <w:t>Integer (32)</w:t>
+            </w:r>
+            <w:r>
+              <w:rPr>
+                <w:lang w:val="it-IT"/>
+              </w:rPr>
+              <w:t> </w:t>
+            </w:r>
+          </w:p>
+        </w:tc>
+        <w:tc>
+          <w:tcPr>
+            <w:tcW w:w="2208" w:type="dxa"/>
+            <w:tcBorders>
+              <w:top w:val="single" w:sz="6" w:space="0" w:color="FFFFFF"/>
+              <w:left w:val="single" w:sz="6" w:space="0" w:color="FFFFFF"/>
+              <w:bottom w:val="single" w:sz="6" w:space="0" w:color="FFFFFF"/>
+              <w:right w:val="single" w:sz="6" w:space="0" w:color="FFFFFF"/>
+            </w:tcBorders>
+            <w:shd w:val="clear" w:color="auto" w:fill="BDD6EE"/>
+            <w:vAlign w:val="center"/>
+            <w:hideMark/>
+          </w:tcPr>
+          <w:p>
+            <w:pPr>
+              <w:pStyle w:val="Paragrafoelenco"/>
+              <w:rPr>
+                <w:rFonts w:hint="eastAsia"/>
+                <w:lang w:val="it-IT"/>
+              </w:rPr>
+            </w:pPr>
+            <w:r>
+              <w:t>FOREIGN KEY</w:t>
+            </w:r>
+            <w:r>
+              <w:rPr>
+                <w:lang w:val="it-IT"/>
+              </w:rPr>
+              <w:t> </w:t>
+            </w:r>
+          </w:p>
+        </w:tc>
+        <w:tc>
+          <w:tcPr>
+            <w:tcW w:w="2570" w:type="dxa"/>
+            <w:tcBorders>
+              <w:top w:val="single" w:sz="6" w:space="0" w:color="FFFFFF"/>
+              <w:left w:val="single" w:sz="6" w:space="0" w:color="FFFFFF"/>
+              <w:bottom w:val="single" w:sz="6" w:space="0" w:color="FFFFFF"/>
+              <w:right w:val="single" w:sz="6" w:space="0" w:color="FFFFFF"/>
+            </w:tcBorders>
+            <w:shd w:val="clear" w:color="auto" w:fill="BDD6EE"/>
+            <w:vAlign w:val="center"/>
+            <w:hideMark/>
+          </w:tcPr>
+          <w:p>
+            <w:pPr>
+              <w:pStyle w:val="Paragrafoelenco"/>
+              <w:rPr>
+                <w:rFonts w:hint="eastAsia"/>
+                <w:lang w:val="it-IT"/>
+              </w:rPr>
+            </w:pPr>
+            <w:r>
+              <w:t>NOT NULL</w:t>
+            </w:r>
+            <w:r>
+              <w:rPr>
+                <w:lang w:val="it-IT"/>
+              </w:rPr>
+              <w:t> </w:t>
+            </w:r>
+          </w:p>
+        </w:tc>
+      </w:tr>
+      <w:tr>
+        <w:trPr>
+          <w:trHeight w:val="390"/>
+        </w:trPr>
+        <w:tc>
+          <w:tcPr>
+            <w:tcW w:w="2949" w:type="dxa"/>
+            <w:tcBorders>
+              <w:top w:val="single" w:sz="6" w:space="0" w:color="FFFFFF"/>
+              <w:left w:val="single" w:sz="6" w:space="0" w:color="FFFFFF"/>
+              <w:bottom w:val="single" w:sz="6" w:space="0" w:color="FFFFFF"/>
+              <w:right w:val="single" w:sz="6" w:space="0" w:color="FFFFFF"/>
+            </w:tcBorders>
+            <w:shd w:val="clear" w:color="auto" w:fill="2E74B5"/>
+            <w:vAlign w:val="center"/>
+          </w:tcPr>
+          <w:p>
+            <w:pPr>
+              <w:jc w:val="center"/>
+              <w:rPr>
+                <w:rFonts w:hint="eastAsia"/>
+                <w:b/>
+                <w:bCs/>
+                <w:color w:val="auto"/>
+                <w:szCs w:val="21"/>
+              </w:rPr>
+            </w:pPr>
+            <w:proofErr w:type="spellStart"/>
+            <w:r>
+              <w:rPr>
+                <w:b/>
+                <w:bCs/>
+                <w:color w:val="FFFFFF" w:themeColor="background1"/>
+              </w:rPr>
+              <w:t>Istituto</w:t>
+            </w:r>
+            <w:proofErr w:type="spellEnd"/>
+          </w:p>
+        </w:tc>
+        <w:tc>
+          <w:tcPr>
+            <w:tcW w:w="2188" w:type="dxa"/>
+            <w:tcBorders>
+              <w:top w:val="single" w:sz="6" w:space="0" w:color="FFFFFF"/>
+              <w:left w:val="single" w:sz="6" w:space="0" w:color="FFFFFF"/>
+              <w:bottom w:val="single" w:sz="6" w:space="0" w:color="FFFFFF"/>
+              <w:right w:val="single" w:sz="6" w:space="0" w:color="FFFFFF"/>
+            </w:tcBorders>
+            <w:shd w:val="clear" w:color="auto" w:fill="BDD6EE"/>
+            <w:vAlign w:val="center"/>
+          </w:tcPr>
+          <w:p>
+            <w:pPr>
+              <w:pStyle w:val="Paragrafoelenco"/>
+              <w:rPr>
+                <w:rFonts w:hint="eastAsia"/>
+              </w:rPr>
+            </w:pPr>
+            <w:r>
+              <w:t>Varchar (50)</w:t>
+            </w:r>
+          </w:p>
+        </w:tc>
+        <w:tc>
+          <w:tcPr>
+            <w:tcW w:w="2208" w:type="dxa"/>
+            <w:tcBorders>
+              <w:top w:val="single" w:sz="6" w:space="0" w:color="FFFFFF"/>
+              <w:left w:val="single" w:sz="6" w:space="0" w:color="FFFFFF"/>
+              <w:bottom w:val="single" w:sz="6" w:space="0" w:color="FFFFFF"/>
+              <w:right w:val="single" w:sz="6" w:space="0" w:color="FFFFFF"/>
+            </w:tcBorders>
+            <w:shd w:val="clear" w:color="auto" w:fill="BDD6EE"/>
+            <w:vAlign w:val="center"/>
+          </w:tcPr>
+          <w:p>
+            <w:pPr>
+              <w:pStyle w:val="Paragrafoelenco"/>
+              <w:rPr>
+                <w:rFonts w:hint="eastAsia"/>
+              </w:rPr>
+            </w:pPr>
+          </w:p>
+        </w:tc>
+        <w:tc>
+          <w:tcPr>
+            <w:tcW w:w="2570" w:type="dxa"/>
+            <w:tcBorders>
+              <w:top w:val="single" w:sz="6" w:space="0" w:color="FFFFFF"/>
+              <w:left w:val="single" w:sz="6" w:space="0" w:color="FFFFFF"/>
+              <w:bottom w:val="single" w:sz="6" w:space="0" w:color="FFFFFF"/>
+              <w:right w:val="single" w:sz="6" w:space="0" w:color="FFFFFF"/>
+            </w:tcBorders>
+            <w:shd w:val="clear" w:color="auto" w:fill="BDD6EE"/>
+            <w:vAlign w:val="center"/>
+          </w:tcPr>
+          <w:p>
+            <w:pPr>
+              <w:pStyle w:val="Paragrafoelenco"/>
+              <w:rPr>
+                <w:rFonts w:hint="eastAsia"/>
+              </w:rPr>
+            </w:pPr>
+            <w:r>
+              <w:t>NOT NULL</w:t>
+            </w:r>
+          </w:p>
+        </w:tc>
+      </w:tr>
+    </w:tbl>
+    <w:p>
+      <w:pPr>
+        <w:pStyle w:val="Paragrafoelenco"/>
+        <w:ind w:left="0"/>
+        <w:rPr>
+          <w:rFonts w:hint="eastAsia"/>
+        </w:rPr>
+      </w:pPr>
+    </w:p>
+    <w:p>
+      <w:pPr>
+        <w:pStyle w:val="Paragrafoelenco"/>
+        <w:ind w:left="0"/>
+        <w:rPr>
+          <w:rFonts w:hint="eastAsia"/>
+        </w:rPr>
+      </w:pPr>
+    </w:p>
+    <w:p>
+      <w:pPr>
+        <w:pStyle w:val="Paragrafoelenco"/>
+        <w:ind w:left="0"/>
+        <w:rPr>
+          <w:rFonts w:hint="eastAsia"/>
+        </w:rPr>
+      </w:pPr>
+    </w:p>
+    <w:p>
+      <w:pPr>
+        <w:pStyle w:val="Paragrafoelenco"/>
+        <w:ind w:left="0"/>
+        <w:rPr>
+          <w:rFonts w:hint="eastAsia"/>
+        </w:rPr>
+      </w:pPr>
+    </w:p>
+    <w:p>
+      <w:pPr>
+        <w:pStyle w:val="Paragrafoelenco"/>
+        <w:ind w:left="0"/>
+        <w:rPr>
+          <w:rFonts w:hint="eastAsia"/>
+        </w:rPr>
+      </w:pPr>
+    </w:p>
+    <w:p>
+      <w:pPr>
+        <w:pStyle w:val="Paragrafoelenco"/>
+        <w:ind w:left="0"/>
+        <w:rPr>
+          <w:rFonts w:hint="eastAsia"/>
+        </w:rPr>
+      </w:pPr>
+    </w:p>
+    <w:p>
+      <w:pPr>
+        <w:pStyle w:val="Paragrafoelenco"/>
+        <w:ind w:left="0"/>
+        <w:rPr>
+          <w:rFonts w:hint="eastAsia"/>
+        </w:rPr>
+      </w:pPr>
+    </w:p>
+    <w:p>
+      <w:pPr>
+        <w:pStyle w:val="Paragrafoelenco"/>
+        <w:ind w:left="0"/>
+        <w:rPr>
+          <w:rFonts w:hint="eastAsia"/>
+        </w:rPr>
+      </w:pPr>
+    </w:p>
+    <w:p>
+      <w:pPr>
+        <w:pStyle w:val="Paragrafoelenco"/>
+        <w:ind w:left="0"/>
+        <w:rPr>
+          <w:rFonts w:hint="eastAsia"/>
+        </w:rPr>
+      </w:pPr>
+    </w:p>
+    <w:p>
+      <w:pPr>
+        <w:pStyle w:val="Paragrafoelenco"/>
+        <w:ind w:left="0"/>
+        <w:rPr>
+          <w:rFonts w:hint="eastAsia"/>
+        </w:rPr>
+      </w:pPr>
+    </w:p>
+    <w:p>
+      <w:pPr>
+        <w:pStyle w:val="Paragrafoelenco"/>
+        <w:ind w:left="0"/>
+        <w:rPr>
+          <w:rFonts w:hint="eastAsia"/>
+        </w:rPr>
+      </w:pPr>
+    </w:p>
+    <w:p>
+      <w:pPr>
+        <w:pStyle w:val="Paragrafoelenco"/>
+        <w:ind w:left="0"/>
+        <w:rPr>
+          <w:rFonts w:hint="eastAsia"/>
+        </w:rPr>
+      </w:pPr>
+    </w:p>
+    <w:p>
+      <w:pPr>
+        <w:pStyle w:val="Paragrafoelenco"/>
+        <w:ind w:left="0"/>
+        <w:rPr>
+          <w:rFonts w:hint="eastAsia"/>
+        </w:rPr>
+      </w:pPr>
+    </w:p>
+    <w:p>
+      <w:pPr>
+        <w:pStyle w:val="Paragrafoelenco"/>
+        <w:ind w:left="0"/>
+        <w:rPr>
+          <w:rFonts w:hint="eastAsia"/>
+        </w:rPr>
+      </w:pPr>
+    </w:p>
+    <w:p>
+      <w:pPr>
+        <w:pStyle w:val="Paragrafoelenco"/>
+        <w:ind w:left="0"/>
+        <w:rPr>
+          <w:rFonts w:hint="eastAsia"/>
+        </w:rPr>
+      </w:pPr>
+    </w:p>
+    <w:p>
+      <w:pPr>
+        <w:pStyle w:val="Paragrafoelenco"/>
+        <w:ind w:left="0"/>
+        <w:rPr>
+          <w:rFonts w:hint="eastAsia"/>
+          <w:lang w:val="it-IT"/>
+        </w:rPr>
+      </w:pPr>
+    </w:p>
+    <w:p>
+      <w:pPr>
+        <w:pStyle w:val="Paragrafoelenco"/>
+        <w:ind w:left="0"/>
+        <w:rPr>
+          <w:rFonts w:hint="eastAsia"/>
+          <w:lang w:val="it-IT"/>
+        </w:rPr>
+      </w:pPr>
     </w:p>
     <w:p>
       <w:pPr>
@@ -9933,6 +12440,7 @@
                 <w:lang w:val="it-IT" w:eastAsia="it-IT" w:bidi="ar-SA"/>
               </w:rPr>
             </w:pPr>
+            <w:bookmarkStart w:id="19" w:name="_Hlk104541415"/>
             <w:r>
               <w:rPr>
                 <w:rFonts w:ascii="Century Gothic" w:eastAsia="Times New Roman" w:hAnsi="Century Gothic" w:cs="Segoe UI"/>
@@ -9988,7 +12496,6 @@
             <w:pPr>
               <w:suppressAutoHyphens w:val="0"/>
               <w:overflowPunct/>
-              <w:jc w:val="center"/>
               <w:rPr>
                 <w:rFonts w:ascii="Segoe UI" w:eastAsia="Times New Roman" w:hAnsi="Segoe UI" w:cs="Segoe UI"/>
                 <w:kern w:val="0"/>
@@ -9997,7 +12504,6 @@
                 <w:lang w:val="it-IT" w:eastAsia="it-IT" w:bidi="ar-SA"/>
               </w:rPr>
             </w:pPr>
-            <w:proofErr w:type="spellStart"/>
             <w:r>
               <w:rPr>
                 <w:rFonts w:ascii="Century Gothic" w:eastAsia="Times New Roman" w:hAnsi="Century Gothic" w:cs="Segoe UI"/>
@@ -10009,6 +12515,20 @@
                 <w:szCs w:val="22"/>
                 <w:lang w:eastAsia="it-IT" w:bidi="ar-SA"/>
               </w:rPr>
+              <w:t xml:space="preserve">                                              </w:t>
+            </w:r>
+            <w:proofErr w:type="spellStart"/>
+            <w:r>
+              <w:rPr>
+                <w:rFonts w:ascii="Century Gothic" w:eastAsia="Times New Roman" w:hAnsi="Century Gothic" w:cs="Segoe UI"/>
+                <w:b/>
+                <w:bCs/>
+                <w:color w:val="FFFFFF"/>
+                <w:kern w:val="0"/>
+                <w:sz w:val="22"/>
+                <w:szCs w:val="22"/>
+                <w:lang w:eastAsia="it-IT" w:bidi="ar-SA"/>
+              </w:rPr>
               <w:t>Evento</w:t>
             </w:r>
             <w:proofErr w:type="spellEnd"/>
@@ -10022,6 +12542,17 @@
                 <w:lang w:val="it-IT" w:eastAsia="it-IT" w:bidi="ar-SA"/>
               </w:rPr>
               <w:t> </w:t>
+            </w:r>
+            <w:r>
+              <w:rPr>
+                <w:rFonts w:ascii="Century Gothic" w:eastAsia="Times New Roman" w:hAnsi="Century Gothic" w:cs="Segoe UI"/>
+                <w:color w:val="FFFFFF"/>
+                <w:kern w:val="0"/>
+                <w:sz w:val="22"/>
+                <w:szCs w:val="22"/>
+                <w:lang w:val="it-IT" w:eastAsia="it-IT" w:bidi="ar-SA"/>
+              </w:rPr>
+              <w:t xml:space="preserve">                                             </w:t>
             </w:r>
           </w:p>
         </w:tc>
@@ -12567,6 +15098,8 @@
                 <w:lang w:val="it-IT" w:eastAsia="it-IT" w:bidi="ar-SA"/>
               </w:rPr>
             </w:pPr>
+            <w:bookmarkStart w:id="20" w:name="_Hlk104541854"/>
+            <w:bookmarkEnd w:id="19"/>
             <w:r>
               <w:rPr>
                 <w:rFonts w:ascii="Century Gothic" w:eastAsia="Times New Roman" w:hAnsi="Century Gothic" w:cs="Segoe UI"/>
@@ -13422,81 +15955,6 @@
             <w:shd w:val="clear" w:color="auto" w:fill="2E74B5"/>
             <w:vAlign w:val="center"/>
           </w:tcPr>
-          <w:p>
-            <w:pPr>
-              <w:suppressAutoHyphens w:val="0"/>
-              <w:overflowPunct/>
-              <w:jc w:val="center"/>
-              <w:rPr>
-                <w:rFonts w:ascii="Century Gothic" w:eastAsia="Times New Roman" w:hAnsi="Century Gothic" w:cs="Segoe UI"/>
-                <w:b/>
-                <w:bCs/>
-                <w:color w:val="FFFFFF"/>
-                <w:kern w:val="0"/>
-                <w:lang w:eastAsia="it-IT" w:bidi="ar-SA"/>
-              </w:rPr>
-            </w:pPr>
-          </w:p>
-          <w:p>
-            <w:pPr>
-              <w:suppressAutoHyphens w:val="0"/>
-              <w:overflowPunct/>
-              <w:jc w:val="center"/>
-              <w:rPr>
-                <w:rFonts w:ascii="Century Gothic" w:eastAsia="Times New Roman" w:hAnsi="Century Gothic" w:cs="Segoe UI"/>
-                <w:b/>
-                <w:bCs/>
-                <w:color w:val="FFFFFF"/>
-                <w:kern w:val="0"/>
-                <w:lang w:eastAsia="it-IT" w:bidi="ar-SA"/>
-              </w:rPr>
-            </w:pPr>
-          </w:p>
-          <w:p>
-            <w:pPr>
-              <w:suppressAutoHyphens w:val="0"/>
-              <w:overflowPunct/>
-              <w:jc w:val="center"/>
-              <w:rPr>
-                <w:rFonts w:ascii="Century Gothic" w:eastAsia="Times New Roman" w:hAnsi="Century Gothic" w:cs="Segoe UI"/>
-                <w:b/>
-                <w:bCs/>
-                <w:color w:val="FFFFFF"/>
-                <w:kern w:val="0"/>
-                <w:lang w:eastAsia="it-IT" w:bidi="ar-SA"/>
-              </w:rPr>
-            </w:pPr>
-          </w:p>
-          <w:p>
-            <w:pPr>
-              <w:suppressAutoHyphens w:val="0"/>
-              <w:overflowPunct/>
-              <w:jc w:val="center"/>
-              <w:rPr>
-                <w:rFonts w:ascii="Century Gothic" w:eastAsia="Times New Roman" w:hAnsi="Century Gothic" w:cs="Segoe UI"/>
-                <w:b/>
-                <w:bCs/>
-                <w:color w:val="FFFFFF"/>
-                <w:kern w:val="0"/>
-                <w:lang w:eastAsia="it-IT" w:bidi="ar-SA"/>
-              </w:rPr>
-            </w:pPr>
-          </w:p>
-          <w:p>
-            <w:pPr>
-              <w:suppressAutoHyphens w:val="0"/>
-              <w:overflowPunct/>
-              <w:jc w:val="center"/>
-              <w:rPr>
-                <w:rFonts w:ascii="Century Gothic" w:eastAsia="Times New Roman" w:hAnsi="Century Gothic" w:cs="Segoe UI"/>
-                <w:b/>
-                <w:bCs/>
-                <w:color w:val="FFFFFF"/>
-                <w:kern w:val="0"/>
-                <w:lang w:eastAsia="it-IT" w:bidi="ar-SA"/>
-              </w:rPr>
-            </w:pPr>
-          </w:p>
           <w:p>
             <w:pPr>
               <w:suppressAutoHyphens w:val="0"/>
@@ -13636,6 +16094,7 @@
             <w:shd w:val="clear" w:color="auto" w:fill="2E74B5"/>
             <w:vAlign w:val="center"/>
           </w:tcPr>
+          <w:bookmarkEnd w:id="20"/>
           <w:p>
             <w:pPr>
               <w:widowControl w:val="0"/>
@@ -13797,7 +16256,6 @@
                 <w:rFonts w:ascii="Century Gothic" w:eastAsia="Droid Sans" w:hAnsi="Century Gothic" w:cs="Droid Sans"/>
                 <w:color w:val="auto"/>
               </w:rPr>
-              <w:lastRenderedPageBreak/>
               <w:t>Descrizione</w:t>
             </w:r>
           </w:p>
@@ -13858,6 +16316,7 @@
                 <w:rFonts w:ascii="Century Gothic" w:eastAsia="Droid Sans" w:hAnsi="Century Gothic" w:cs="Droid Sans"/>
                 <w:color w:val="auto"/>
               </w:rPr>
+              <w:lastRenderedPageBreak/>
               <w:t>Nome Campo</w:t>
             </w:r>
           </w:p>
@@ -15055,7 +17514,6 @@
                 <w:rFonts w:ascii="Century Gothic" w:eastAsia="Droid Sans" w:hAnsi="Century Gothic" w:cs="Droid Sans"/>
                 <w:color w:val="auto"/>
               </w:rPr>
-              <w:lastRenderedPageBreak/>
               <w:t>Cognome</w:t>
             </w:r>
           </w:p>
@@ -15168,6 +17626,7 @@
                 <w:rFonts w:ascii="Century Gothic" w:eastAsia="Droid Sans" w:hAnsi="Century Gothic" w:cs="Droid Sans"/>
                 <w:color w:val="auto"/>
               </w:rPr>
+              <w:lastRenderedPageBreak/>
               <w:t>Email</w:t>
             </w:r>
             <w:proofErr w:type="gramEnd"/>
@@ -16110,12 +18569,11 @@
           <w:lang w:val="it-IT"/>
         </w:rPr>
       </w:pPr>
-      <w:bookmarkStart w:id="19" w:name="_Toc102670820"/>
+      <w:bookmarkStart w:id="21" w:name="_Toc102670820"/>
       <w:r>
         <w:rPr>
           <w:lang w:val="it-IT"/>
         </w:rPr>
-        <w:lastRenderedPageBreak/>
         <w:t>Controllo degli accessi e s</w:t>
       </w:r>
       <w:r>
@@ -16124,7 +18582,7 @@
         </w:rPr>
         <w:t>icurezza</w:t>
       </w:r>
-      <w:bookmarkEnd w:id="19"/>
+      <w:bookmarkEnd w:id="21"/>
     </w:p>
     <w:p>
       <w:pPr>
@@ -16198,7 +18656,7 @@
                 <w:szCs w:val="26"/>
               </w:rPr>
             </w:pPr>
-            <w:bookmarkStart w:id="20" w:name="_Hlk103773065"/>
+            <w:bookmarkStart w:id="22" w:name="_Hlk103773065"/>
           </w:p>
           <w:p>
             <w:pPr>
@@ -16954,7 +19412,7 @@
           </w:p>
         </w:tc>
       </w:tr>
-      <w:bookmarkEnd w:id="20"/>
+      <w:bookmarkEnd w:id="22"/>
     </w:tbl>
     <w:p>
       <w:pPr>
@@ -17421,14 +19879,14 @@
           <w:lang w:val="it-IT"/>
         </w:rPr>
       </w:pPr>
-      <w:bookmarkStart w:id="21" w:name="_Toc102670821"/>
+      <w:bookmarkStart w:id="23" w:name="_Toc102670821"/>
       <w:r>
         <w:rPr>
           <w:lang w:val="it-IT"/>
         </w:rPr>
         <w:t>Controllo globale del software</w:t>
       </w:r>
-      <w:bookmarkEnd w:id="21"/>
+      <w:bookmarkEnd w:id="23"/>
     </w:p>
     <w:p>
       <w:pPr>
@@ -17549,15 +20007,14 @@
           <w:lang w:val="it-IT"/>
         </w:rPr>
       </w:pPr>
-      <w:bookmarkStart w:id="22" w:name="_Toc102670822"/>
+      <w:bookmarkStart w:id="24" w:name="_Toc102670822"/>
       <w:r>
         <w:rPr>
           <w:lang w:val="it-IT"/>
         </w:rPr>
-        <w:lastRenderedPageBreak/>
         <w:t>Condizioni limite</w:t>
       </w:r>
-      <w:bookmarkEnd w:id="22"/>
+      <w:bookmarkEnd w:id="24"/>
     </w:p>
     <w:p>
       <w:pPr>
@@ -17606,6 +20063,7 @@
         <w:rPr>
           <w:lang w:val="it-IT"/>
         </w:rPr>
+        <w:lastRenderedPageBreak/>
         <w:t>SPEGNIMENTO E FALLIMENTO ALESSIA</w:t>
       </w:r>
     </w:p>
@@ -19714,12 +22172,11 @@
           <w:numId w:val="5"/>
         </w:numPr>
       </w:pPr>
-      <w:bookmarkStart w:id="23" w:name="_Toc102670823"/>
+      <w:bookmarkStart w:id="25" w:name="_Toc102670823"/>
       <w:r>
-        <w:lastRenderedPageBreak/>
         <w:t>Servizi dei sottosistemi</w:t>
       </w:r>
-      <w:bookmarkEnd w:id="23"/>
+      <w:bookmarkEnd w:id="25"/>
     </w:p>
     <w:p>
       <w:pPr>
@@ -19815,6 +22272,7 @@
                 <w:color w:val="FFFFFF"/>
                 <w:szCs w:val="26"/>
               </w:rPr>
+              <w:lastRenderedPageBreak/>
               <w:t>Servizio</w:t>
             </w:r>
           </w:p>
@@ -20595,11 +23053,11 @@
           <w:numId w:val="5"/>
         </w:numPr>
       </w:pPr>
-      <w:bookmarkStart w:id="24" w:name="_Toc102670824"/>
+      <w:bookmarkStart w:id="26" w:name="_Toc102670824"/>
       <w:r>
         <w:t>Glossario</w:t>
       </w:r>
-      <w:bookmarkEnd w:id="24"/>
+      <w:bookmarkEnd w:id="26"/>
     </w:p>
     <w:sectPr>
       <w:headerReference w:type="default" r:id="rId15"/>
@@ -25015,7 +27473,7 @@
   <w:style w:type="paragraph" w:default="1" w:styleId="Normale">
     <w:name w:val="Normal"/>
     <w:qFormat/>
-    <w:rsid w:val="00AB098A"/>
+    <w:rsid w:val="006C3FE9"/>
     <w:pPr>
       <w:overflowPunct w:val="0"/>
       <w:textAlignment w:val="baseline"/>

</xml_diff>

<commit_message>
Prima stesura: struttura del documento e inserimento del package SalernArte
</commit_message>
<xml_diff>
--- a/DOCUMENTAZIONE/4-System Design Document.docx
+++ b/DOCUMENTAZIONE/4-System Design Document.docx
@@ -2430,78 +2430,6 @@
       <w:pPr>
         <w:rPr>
           <w:rFonts w:hint="eastAsia"/>
-          <w:sz w:val="32"/>
-          <w:szCs w:val="32"/>
-          <w:lang w:val="it-IT"/>
-        </w:rPr>
-      </w:pPr>
-    </w:p>
-    <w:p>
-      <w:pPr>
-        <w:rPr>
-          <w:rFonts w:hint="eastAsia"/>
-          <w:sz w:val="32"/>
-          <w:szCs w:val="32"/>
-          <w:u w:val="single"/>
-          <w:lang w:val="it-IT"/>
-        </w:rPr>
-      </w:pPr>
-    </w:p>
-    <w:p>
-      <w:pPr>
-        <w:jc w:val="center"/>
-        <w:rPr>
-          <w:rFonts w:hint="eastAsia"/>
-          <w:b/>
-          <w:bCs/>
-          <w:sz w:val="80"/>
-          <w:szCs w:val="80"/>
-          <w:lang w:val="it-IT"/>
-        </w:rPr>
-      </w:pPr>
-    </w:p>
-    <w:p>
-      <w:pPr>
-        <w:jc w:val="center"/>
-        <w:rPr>
-          <w:rFonts w:hint="eastAsia"/>
-          <w:b/>
-          <w:bCs/>
-          <w:sz w:val="80"/>
-          <w:szCs w:val="80"/>
-          <w:lang w:val="it-IT"/>
-        </w:rPr>
-      </w:pPr>
-    </w:p>
-    <w:p>
-      <w:pPr>
-        <w:jc w:val="center"/>
-        <w:rPr>
-          <w:rFonts w:hint="eastAsia"/>
-          <w:b/>
-          <w:bCs/>
-          <w:sz w:val="80"/>
-          <w:szCs w:val="80"/>
-          <w:lang w:val="it-IT"/>
-        </w:rPr>
-      </w:pPr>
-    </w:p>
-    <w:p>
-      <w:pPr>
-        <w:rPr>
-          <w:rFonts w:hint="eastAsia"/>
-          <w:b/>
-          <w:bCs/>
-          <w:sz w:val="80"/>
-          <w:szCs w:val="80"/>
-          <w:lang w:val="it-IT"/>
-        </w:rPr>
-      </w:pPr>
-    </w:p>
-    <w:p>
-      <w:pPr>
-        <w:rPr>
-          <w:rFonts w:hint="eastAsia"/>
           <w:b/>
           <w:bCs/>
           <w:sz w:val="80"/>
@@ -7561,23 +7489,7 @@
           <w:rFonts w:ascii="Garamond" w:hAnsi="Garamond"/>
           <w:lang w:val="it-IT"/>
         </w:rPr>
-        <w:t xml:space="preserve"> (include tutti i </w:t>
-      </w:r>
-      <w:proofErr w:type="spellStart"/>
-      <w:r>
-        <w:rPr>
-          <w:rFonts w:ascii="Garamond" w:hAnsi="Garamond"/>
-          <w:lang w:val="it-IT"/>
-        </w:rPr>
-        <w:t>boundary</w:t>
-      </w:r>
-      <w:proofErr w:type="spellEnd"/>
-      <w:r>
-        <w:rPr>
-          <w:rFonts w:ascii="Garamond" w:hAnsi="Garamond"/>
-          <w:lang w:val="it-IT"/>
-        </w:rPr>
-        <w:t xml:space="preserve"> </w:t>
+        <w:t xml:space="preserve"> (include tutti i boundary </w:t>
       </w:r>
       <w:proofErr w:type="spellStart"/>
       <w:r>
@@ -7850,21 +7762,7 @@
         <w:rPr>
           <w:rFonts w:ascii="Garamond" w:hAnsi="Garamond"/>
         </w:rPr>
-        <w:t xml:space="preserve"> </w:t>
-      </w:r>
-      <w:proofErr w:type="spellStart"/>
-      <w:r>
-        <w:rPr>
-          <w:rFonts w:ascii="Garamond" w:hAnsi="Garamond"/>
-        </w:rPr>
-        <w:t>sono</w:t>
-      </w:r>
-      <w:proofErr w:type="spellEnd"/>
-      <w:r>
-        <w:rPr>
-          <w:rFonts w:ascii="Garamond" w:hAnsi="Garamond"/>
-        </w:rPr>
-        <w:t>:</w:t>
+        <w:t xml:space="preserve"> sono:</w:t>
       </w:r>
     </w:p>
     <w:p>
@@ -9557,6 +9455,7 @@
       <w:bookmarkStart w:id="18" w:name="_Toc102670819"/>
       <w:proofErr w:type="spellStart"/>
       <w:r>
+        <w:lastRenderedPageBreak/>
         <w:t>Gestione</w:t>
       </w:r>
       <w:proofErr w:type="spellEnd"/>
@@ -9615,7 +9514,6 @@
           <w:szCs w:val="32"/>
           <w:lang w:val="it-IT"/>
         </w:rPr>
-        <w:lastRenderedPageBreak/>
         <w:t>Introduzione</w:t>
       </w:r>
     </w:p>
@@ -9976,7 +9874,6 @@
           <w:szCs w:val="24"/>
           <w:lang w:val="it-IT"/>
         </w:rPr>
-        <w:lastRenderedPageBreak/>
         <w:t>Dizionario dei dati</w:t>
       </w:r>
     </w:p>
@@ -16256,6 +16153,7 @@
                 <w:rFonts w:ascii="Century Gothic" w:eastAsia="Droid Sans" w:hAnsi="Century Gothic" w:cs="Droid Sans"/>
                 <w:color w:val="auto"/>
               </w:rPr>
+              <w:lastRenderedPageBreak/>
               <w:t>Descrizione</w:t>
             </w:r>
           </w:p>
@@ -16316,7 +16214,6 @@
                 <w:rFonts w:ascii="Century Gothic" w:eastAsia="Droid Sans" w:hAnsi="Century Gothic" w:cs="Droid Sans"/>
                 <w:color w:val="auto"/>
               </w:rPr>
-              <w:lastRenderedPageBreak/>
               <w:t>Nome Campo</w:t>
             </w:r>
           </w:p>
@@ -17514,6 +17411,7 @@
                 <w:rFonts w:ascii="Century Gothic" w:eastAsia="Droid Sans" w:hAnsi="Century Gothic" w:cs="Droid Sans"/>
                 <w:color w:val="auto"/>
               </w:rPr>
+              <w:lastRenderedPageBreak/>
               <w:t>Cognome</w:t>
             </w:r>
           </w:p>
@@ -17626,7 +17524,6 @@
                 <w:rFonts w:ascii="Century Gothic" w:eastAsia="Droid Sans" w:hAnsi="Century Gothic" w:cs="Droid Sans"/>
                 <w:color w:val="auto"/>
               </w:rPr>
-              <w:lastRenderedPageBreak/>
               <w:t>Email</w:t>
             </w:r>
             <w:proofErr w:type="gramEnd"/>
@@ -18574,6 +18471,7 @@
         <w:rPr>
           <w:lang w:val="it-IT"/>
         </w:rPr>
+        <w:lastRenderedPageBreak/>
         <w:t>Controllo degli accessi e s</w:t>
       </w:r>
       <w:r>
@@ -19117,6 +19015,86 @@
                 <w:color w:val="auto"/>
               </w:rPr>
             </w:pPr>
+            <w:r>
+              <w:rPr>
+                <w:rFonts w:ascii="Century Gothic" w:eastAsia="Droid Sans" w:hAnsi="Century Gothic" w:cs="Droid Sans" w:hint="eastAsia"/>
+                <w:color w:val="auto"/>
+              </w:rPr>
+              <w:t>Aggiungi al carrello</w:t>
+            </w:r>
+          </w:p>
+          <w:p>
+            <w:pPr>
+              <w:widowControl w:val="0"/>
+              <w:overflowPunct/>
+              <w:jc w:val="center"/>
+              <w:textAlignment w:val="auto"/>
+              <w:cnfStyle w:val="000000100000" w:firstRow="0" w:lastRow="0" w:firstColumn="0" w:lastColumn="0" w:oddVBand="0" w:evenVBand="0" w:oddHBand="1" w:evenHBand="0" w:firstRowFirstColumn="0" w:firstRowLastColumn="0" w:lastRowFirstColumn="0" w:lastRowLastColumn="0"/>
+              <w:rPr>
+                <w:rFonts w:ascii="Century Gothic" w:eastAsia="Droid Sans" w:hAnsi="Century Gothic" w:cs="Droid Sans"/>
+                <w:color w:val="auto"/>
+              </w:rPr>
+            </w:pPr>
+            <w:r>
+              <w:rPr>
+                <w:rFonts w:ascii="Century Gothic" w:eastAsia="Droid Sans" w:hAnsi="Century Gothic" w:cs="Droid Sans" w:hint="eastAsia"/>
+                <w:color w:val="auto"/>
+              </w:rPr>
+              <w:t>Rimuovi dal carrello</w:t>
+            </w:r>
+          </w:p>
+          <w:p>
+            <w:pPr>
+              <w:widowControl w:val="0"/>
+              <w:overflowPunct/>
+              <w:jc w:val="center"/>
+              <w:textAlignment w:val="auto"/>
+              <w:cnfStyle w:val="000000100000" w:firstRow="0" w:lastRow="0" w:firstColumn="0" w:lastColumn="0" w:oddVBand="0" w:evenVBand="0" w:oddHBand="1" w:evenHBand="0" w:firstRowFirstColumn="0" w:firstRowLastColumn="0" w:lastRowFirstColumn="0" w:lastRowLastColumn="0"/>
+              <w:rPr>
+                <w:rFonts w:ascii="Century Gothic" w:eastAsia="Droid Sans" w:hAnsi="Century Gothic" w:cs="Droid Sans"/>
+                <w:color w:val="auto"/>
+              </w:rPr>
+            </w:pPr>
+            <w:r>
+              <w:rPr>
+                <w:rFonts w:ascii="Century Gothic" w:eastAsia="Droid Sans" w:hAnsi="Century Gothic" w:cs="Droid Sans" w:hint="eastAsia"/>
+                <w:color w:val="auto"/>
+              </w:rPr>
+              <w:t>Svuota carrello</w:t>
+            </w:r>
+          </w:p>
+          <w:p>
+            <w:pPr>
+              <w:widowControl w:val="0"/>
+              <w:overflowPunct/>
+              <w:jc w:val="center"/>
+              <w:textAlignment w:val="auto"/>
+              <w:cnfStyle w:val="000000100000" w:firstRow="0" w:lastRow="0" w:firstColumn="0" w:lastColumn="0" w:oddVBand="0" w:evenVBand="0" w:oddHBand="1" w:evenHBand="0" w:firstRowFirstColumn="0" w:firstRowLastColumn="0" w:lastRowFirstColumn="0" w:lastRowLastColumn="0"/>
+              <w:rPr>
+                <w:rFonts w:ascii="Century Gothic" w:eastAsia="Droid Sans" w:hAnsi="Century Gothic" w:cs="Droid Sans"/>
+                <w:color w:val="auto"/>
+              </w:rPr>
+            </w:pPr>
+            <w:r>
+              <w:rPr>
+                <w:rFonts w:ascii="Century Gothic" w:eastAsia="Droid Sans" w:hAnsi="Century Gothic" w:cs="Droid Sans" w:hint="eastAsia"/>
+                <w:color w:val="auto"/>
+              </w:rPr>
+              <w:t>Modifica Carrello</w:t>
+            </w:r>
+          </w:p>
+          <w:p>
+            <w:pPr>
+              <w:widowControl w:val="0"/>
+              <w:overflowPunct/>
+              <w:jc w:val="center"/>
+              <w:textAlignment w:val="auto"/>
+              <w:cnfStyle w:val="000000100000" w:firstRow="0" w:lastRow="0" w:firstColumn="0" w:lastColumn="0" w:oddVBand="0" w:evenVBand="0" w:oddHBand="1" w:evenHBand="0" w:firstRowFirstColumn="0" w:firstRowLastColumn="0" w:lastRowFirstColumn="0" w:lastRowLastColumn="0"/>
+              <w:rPr>
+                <w:rFonts w:ascii="Century Gothic" w:eastAsia="Droid Sans" w:hAnsi="Century Gothic" w:cs="Droid Sans"/>
+                <w:color w:val="auto"/>
+              </w:rPr>
+            </w:pPr>
           </w:p>
         </w:tc>
         <w:tc>
@@ -20012,6 +19990,7 @@
         <w:rPr>
           <w:lang w:val="it-IT"/>
         </w:rPr>
+        <w:lastRenderedPageBreak/>
         <w:t>Condizioni limite</w:t>
       </w:r>
       <w:bookmarkEnd w:id="24"/>
@@ -20063,7 +20042,6 @@
         <w:rPr>
           <w:lang w:val="it-IT"/>
         </w:rPr>
-        <w:lastRenderedPageBreak/>
         <w:t>SPEGNIMENTO E FALLIMENTO ALESSIA</w:t>
       </w:r>
     </w:p>
@@ -22174,6 +22152,7 @@
       </w:pPr>
       <w:bookmarkStart w:id="25" w:name="_Toc102670823"/>
       <w:r>
+        <w:lastRenderedPageBreak/>
         <w:t>Servizi dei sottosistemi</w:t>
       </w:r>
       <w:bookmarkEnd w:id="25"/>
@@ -22272,7 +22251,6 @@
                 <w:color w:val="FFFFFF"/>
                 <w:szCs w:val="26"/>
               </w:rPr>
-              <w:lastRenderedPageBreak/>
               <w:t>Servizio</w:t>
             </w:r>
           </w:p>

</xml_diff>